<commit_message>
using 2 different dockerfile with 2 different names
</commit_message>
<xml_diff>
--- a/notes.docx
+++ b/notes.docx
@@ -512,87 +512,25 @@
           <w:color w:val="333333"/>
           <w:shd w:val="clear" w:color="auto" w:fill="FFFFFF"/>
         </w:rPr>
-        <w:t xml:space="preserve">. </w:t>
-      </w:r>
+        <w:t xml:space="preserve">. It is easy to add a new routing protocol daemons to the entire routing system without affecting any other software. You need to run only the protocol daemon associated with routing protocols in use. Thus, user may run a specific daemon and send routing reports to a central routing console. Each daemon has </w:t>
+      </w:r>
+      <w:proofErr w:type="spellStart"/>
       <w:r>
         <w:rPr>
           <w:rFonts w:ascii="Arial" w:hAnsi="Arial" w:cs="Arial"/>
           <w:color w:val="333333"/>
           <w:shd w:val="clear" w:color="auto" w:fill="FFFFFF"/>
         </w:rPr>
-        <w:t xml:space="preserve">It is easy to add </w:t>
-      </w:r>
-      <w:proofErr w:type="gramStart"/>
+        <w:t>it’s</w:t>
+      </w:r>
+      <w:proofErr w:type="spellEnd"/>
       <w:r>
         <w:rPr>
           <w:rFonts w:ascii="Arial" w:hAnsi="Arial" w:cs="Arial"/>
           <w:color w:val="333333"/>
           <w:shd w:val="clear" w:color="auto" w:fill="FFFFFF"/>
         </w:rPr>
-        <w:t>a new routing protocol daemons</w:t>
-      </w:r>
-      <w:proofErr w:type="gramEnd"/>
-      <w:r>
-        <w:rPr>
-          <w:rFonts w:ascii="Arial" w:hAnsi="Arial" w:cs="Arial"/>
-          <w:color w:val="333333"/>
-          <w:shd w:val="clear" w:color="auto" w:fill="FFFFFF"/>
-        </w:rPr>
-        <w:t xml:space="preserve"> to the entire routing system without affecting any other software. You need to run only the protocol daemon associated with routing protocols in use. Thus, user may run a specific daemon and send routing reports to a central routing console.</w:t>
-      </w:r>
-      <w:r>
-        <w:rPr>
-          <w:rFonts w:ascii="Arial" w:hAnsi="Arial" w:cs="Arial"/>
-          <w:color w:val="333333"/>
-          <w:shd w:val="clear" w:color="auto" w:fill="FFFFFF"/>
-        </w:rPr>
-        <w:t xml:space="preserve"> </w:t>
-      </w:r>
-      <w:r>
-        <w:rPr>
-          <w:rFonts w:ascii="Arial" w:hAnsi="Arial" w:cs="Arial"/>
-          <w:color w:val="333333"/>
-          <w:shd w:val="clear" w:color="auto" w:fill="FFFFFF"/>
-        </w:rPr>
-        <w:t xml:space="preserve">Each daemon has </w:t>
-      </w:r>
-      <w:proofErr w:type="spellStart"/>
-      <w:proofErr w:type="gramStart"/>
-      <w:r>
-        <w:rPr>
-          <w:rFonts w:ascii="Arial" w:hAnsi="Arial" w:cs="Arial"/>
-          <w:color w:val="333333"/>
-          <w:shd w:val="clear" w:color="auto" w:fill="FFFFFF"/>
-        </w:rPr>
-        <w:t>it’s</w:t>
-      </w:r>
-      <w:proofErr w:type="spellEnd"/>
-      <w:proofErr w:type="gramEnd"/>
-      <w:r>
-        <w:rPr>
-          <w:rFonts w:ascii="Arial" w:hAnsi="Arial" w:cs="Arial"/>
-          <w:color w:val="333333"/>
-          <w:shd w:val="clear" w:color="auto" w:fill="FFFFFF"/>
-        </w:rPr>
-        <w:t xml:space="preserve"> own configuration file and terminal interface. When you configure a static route, it </w:t>
-      </w:r>
-      <w:proofErr w:type="gramStart"/>
-      <w:r>
-        <w:rPr>
-          <w:rFonts w:ascii="Arial" w:hAnsi="Arial" w:cs="Arial"/>
-          <w:color w:val="333333"/>
-          <w:shd w:val="clear" w:color="auto" w:fill="FFFFFF"/>
-        </w:rPr>
-        <w:t>must be done</w:t>
-      </w:r>
-      <w:proofErr w:type="gramEnd"/>
-      <w:r>
-        <w:rPr>
-          <w:rFonts w:ascii="Arial" w:hAnsi="Arial" w:cs="Arial"/>
-          <w:color w:val="333333"/>
-          <w:shd w:val="clear" w:color="auto" w:fill="FFFFFF"/>
-        </w:rPr>
-        <w:t xml:space="preserve"> in </w:t>
+        <w:t xml:space="preserve"> own configuration file and terminal interface. When you configure a static route, it must be done in </w:t>
       </w:r>
       <w:r>
         <w:rPr>
@@ -611,16 +549,17 @@
           <w:color w:val="333333"/>
           <w:shd w:val="clear" w:color="auto" w:fill="FFFFFF"/>
         </w:rPr>
-        <w:t> configuration file</w:t>
-      </w:r>
-      <w:r>
+        <w:t> configuration file.</w:t>
+      </w:r>
+    </w:p>
+    <w:p>
+      <w:pPr>
         <w:rPr>
           <w:rFonts w:ascii="Arial" w:hAnsi="Arial" w:cs="Arial"/>
           <w:color w:val="333333"/>
           <w:shd w:val="clear" w:color="auto" w:fill="FFFFFF"/>
         </w:rPr>
-        <w:t>.</w:t>
-      </w:r>
+      </w:pPr>
     </w:p>
     <w:p>
       <w:pPr>
@@ -630,50 +569,23 @@
           <w:shd w:val="clear" w:color="auto" w:fill="FFFFFF"/>
         </w:rPr>
       </w:pPr>
-    </w:p>
-    <w:p>
-      <w:pPr>
+      <w:proofErr w:type="spellStart"/>
+      <w:r>
         <w:rPr>
           <w:rFonts w:ascii="Arial" w:hAnsi="Arial" w:cs="Arial"/>
           <w:color w:val="333333"/>
           <w:shd w:val="clear" w:color="auto" w:fill="FFFFFF"/>
         </w:rPr>
-      </w:pPr>
-      <w:proofErr w:type="spellStart"/>
+        <w:t>FRRouting</w:t>
+      </w:r>
+      <w:proofErr w:type="spellEnd"/>
       <w:r>
         <w:rPr>
           <w:rFonts w:ascii="Arial" w:hAnsi="Arial" w:cs="Arial"/>
           <w:color w:val="333333"/>
           <w:shd w:val="clear" w:color="auto" w:fill="FFFFFF"/>
         </w:rPr>
-        <w:t>FRRouting</w:t>
-      </w:r>
-      <w:proofErr w:type="spellEnd"/>
-      <w:r>
-        <w:rPr>
-          <w:rFonts w:ascii="Arial" w:hAnsi="Arial" w:cs="Arial"/>
-          <w:color w:val="333333"/>
-          <w:shd w:val="clear" w:color="auto" w:fill="FFFFFF"/>
-        </w:rPr>
-        <w:t xml:space="preserve"> is a free and open source IRP suite for Linux and </w:t>
-      </w:r>
-      <w:proofErr w:type="gramStart"/>
-      <w:r>
-        <w:rPr>
-          <w:rFonts w:ascii="Arial" w:hAnsi="Arial" w:cs="Arial"/>
-          <w:color w:val="333333"/>
-          <w:shd w:val="clear" w:color="auto" w:fill="FFFFFF"/>
-        </w:rPr>
-        <w:t>Unix</w:t>
-      </w:r>
-      <w:proofErr w:type="gramEnd"/>
-      <w:r>
-        <w:rPr>
-          <w:rFonts w:ascii="Arial" w:hAnsi="Arial" w:cs="Arial"/>
-          <w:color w:val="333333"/>
-          <w:shd w:val="clear" w:color="auto" w:fill="FFFFFF"/>
-        </w:rPr>
-        <w:t xml:space="preserve"> platform with its roots planted in </w:t>
+        <w:t xml:space="preserve"> is a free and open source IRP suite for Linux and Unix platform with its roots planted in </w:t>
       </w:r>
       <w:proofErr w:type="spellStart"/>
       <w:r>
@@ -796,16 +708,7 @@
           <w:szCs w:val="26"/>
           <w:shd w:val="clear" w:color="auto" w:fill="FFFFFF"/>
         </w:rPr>
-        <w:t xml:space="preserve"> </w:t>
-      </w:r>
-      <w:r>
-        <w:rPr>
-          <w:rFonts w:ascii="Helvetica" w:hAnsi="Helvetica" w:cs="Helvetica"/>
-          <w:sz w:val="26"/>
-          <w:szCs w:val="26"/>
-          <w:shd w:val="clear" w:color="auto" w:fill="FFFFFF"/>
-        </w:rPr>
-        <w:t xml:space="preserve">With </w:t>
+        <w:t xml:space="preserve"> With </w:t>
       </w:r>
       <w:proofErr w:type="spellStart"/>
       <w:r>
@@ -866,25 +769,7 @@
           <w:sz w:val="26"/>
           <w:szCs w:val="26"/>
         </w:rPr>
-        <w:t xml:space="preserve"> </w:t>
-      </w:r>
-      <w:proofErr w:type="gramStart"/>
-      <w:r>
-        <w:rPr>
-          <w:rFonts w:ascii="Helvetica" w:hAnsi="Helvetica" w:cs="Helvetica"/>
-          <w:sz w:val="26"/>
-          <w:szCs w:val="26"/>
-        </w:rPr>
-        <w:t>is based</w:t>
-      </w:r>
-      <w:proofErr w:type="gramEnd"/>
-      <w:r>
-        <w:rPr>
-          <w:rFonts w:ascii="Helvetica" w:hAnsi="Helvetica" w:cs="Helvetica"/>
-          <w:sz w:val="26"/>
-          <w:szCs w:val="26"/>
-        </w:rPr>
-        <w:t xml:space="preserve"> on the concept of </w:t>
+        <w:t xml:space="preserve"> is based on the concept of </w:t>
       </w:r>
       <w:proofErr w:type="spellStart"/>
       <w:r>
@@ -1035,25 +920,7 @@
           <w:sz w:val="26"/>
           <w:szCs w:val="26"/>
         </w:rPr>
-        <w:t xml:space="preserve">. They define the </w:t>
-      </w:r>
-      <w:proofErr w:type="gramStart"/>
-      <w:r>
-        <w:rPr>
-          <w:rFonts w:ascii="Helvetica" w:hAnsi="Helvetica" w:cs="Helvetica"/>
-          <w:sz w:val="26"/>
-          <w:szCs w:val="26"/>
-        </w:rPr>
-        <w:t>port which</w:t>
-      </w:r>
-      <w:proofErr w:type="gramEnd"/>
-      <w:r>
-        <w:rPr>
-          <w:rFonts w:ascii="Helvetica" w:hAnsi="Helvetica" w:cs="Helvetica"/>
-          <w:sz w:val="26"/>
-          <w:szCs w:val="26"/>
-        </w:rPr>
-        <w:t xml:space="preserve"> will receive the packets, and whether to listen for TCP or UDP.</w:t>
+        <w:t>. They define the port which will receive the packets, and whether to listen for TCP or UDP.</w:t>
       </w:r>
     </w:p>
     <w:p>
@@ -1336,25 +1203,14 @@
           <w:shd w:val="clear" w:color="auto" w:fill="FFFFFF"/>
         </w:rPr>
       </w:pPr>
-      <w:proofErr w:type="gramStart"/>
-      <w:r>
-        <w:rPr>
-          <w:rFonts w:ascii="Helvetica" w:hAnsi="Helvetica" w:cs="Helvetica"/>
-          <w:sz w:val="26"/>
-          <w:szCs w:val="26"/>
-          <w:shd w:val="clear" w:color="auto" w:fill="FFFFFF"/>
-        </w:rPr>
-        <w:t>when</w:t>
-      </w:r>
-      <w:proofErr w:type="gramEnd"/>
-      <w:r>
-        <w:rPr>
-          <w:rFonts w:ascii="Helvetica" w:hAnsi="Helvetica" w:cs="Helvetica"/>
-          <w:sz w:val="26"/>
-          <w:szCs w:val="26"/>
-          <w:shd w:val="clear" w:color="auto" w:fill="FFFFFF"/>
-        </w:rPr>
-        <w:t xml:space="preserve"> a service is deployed, </w:t>
+      <w:r>
+        <w:rPr>
+          <w:rFonts w:ascii="Helvetica" w:hAnsi="Helvetica" w:cs="Helvetica"/>
+          <w:sz w:val="26"/>
+          <w:szCs w:val="26"/>
+          <w:shd w:val="clear" w:color="auto" w:fill="FFFFFF"/>
+        </w:rPr>
+        <w:t xml:space="preserve">when a service is deployed, </w:t>
       </w:r>
       <w:proofErr w:type="spellStart"/>
       <w:r>
@@ -1374,67 +1230,36 @@
           <w:szCs w:val="26"/>
           <w:shd w:val="clear" w:color="auto" w:fill="FFFFFF"/>
         </w:rPr>
-        <w:t xml:space="preserve"> detects it immediately and updates the routing rules in real time. Similarly, when a service </w:t>
-      </w:r>
-      <w:proofErr w:type="gramStart"/>
-      <w:r>
-        <w:rPr>
-          <w:rFonts w:ascii="Helvetica" w:hAnsi="Helvetica" w:cs="Helvetica"/>
-          <w:sz w:val="26"/>
-          <w:szCs w:val="26"/>
-          <w:shd w:val="clear" w:color="auto" w:fill="FFFFFF"/>
-        </w:rPr>
-        <w:t>is removed</w:t>
-      </w:r>
-      <w:proofErr w:type="gramEnd"/>
-      <w:r>
-        <w:rPr>
-          <w:rFonts w:ascii="Helvetica" w:hAnsi="Helvetica" w:cs="Helvetica"/>
-          <w:sz w:val="26"/>
-          <w:szCs w:val="26"/>
-          <w:shd w:val="clear" w:color="auto" w:fill="FFFFFF"/>
-        </w:rPr>
-        <w:t xml:space="preserve"> from the infrastructure, the corresponding route is deleted accordingly.</w:t>
-      </w:r>
-    </w:p>
-    <w:p>
-      <w:pPr>
-        <w:rPr>
-          <w:rFonts w:ascii="Helvetica" w:hAnsi="Helvetica" w:cs="Helvetica"/>
-          <w:sz w:val="26"/>
-          <w:szCs w:val="26"/>
-          <w:shd w:val="clear" w:color="auto" w:fill="FFFFFF"/>
-        </w:rPr>
-      </w:pPr>
-    </w:p>
-    <w:p>
-      <w:pPr>
-        <w:rPr>
-          <w:rFonts w:ascii="Helvetica" w:hAnsi="Helvetica" w:cs="Helvetica"/>
-          <w:sz w:val="26"/>
-          <w:szCs w:val="26"/>
-          <w:shd w:val="clear" w:color="auto" w:fill="FFFFFF"/>
-        </w:rPr>
-      </w:pPr>
-      <w:proofErr w:type="gramStart"/>
-      <w:r>
-        <w:rPr>
-          <w:rFonts w:ascii="Helvetica" w:hAnsi="Helvetica" w:cs="Helvetica"/>
-          <w:sz w:val="26"/>
-          <w:szCs w:val="26"/>
-          <w:shd w:val="clear" w:color="auto" w:fill="FFFFFF"/>
-        </w:rPr>
-        <w:t>This suites</w:t>
-      </w:r>
-      <w:proofErr w:type="gramEnd"/>
-      <w:r>
-        <w:rPr>
-          <w:rFonts w:ascii="Helvetica" w:hAnsi="Helvetica" w:cs="Helvetica"/>
-          <w:sz w:val="26"/>
-          <w:szCs w:val="26"/>
-          <w:shd w:val="clear" w:color="auto" w:fill="FFFFFF"/>
-        </w:rPr>
-        <w:t xml:space="preserve"> as the best option </w:t>
+        <w:t xml:space="preserve"> detects it immediately and updates the routing rules in real time. Similarly, when a service is removed from the infrastructure, the corresponding route is deleted accordingly.</w:t>
+      </w:r>
+    </w:p>
+    <w:p>
+      <w:pPr>
+        <w:rPr>
+          <w:rFonts w:ascii="Helvetica" w:hAnsi="Helvetica" w:cs="Helvetica"/>
+          <w:sz w:val="26"/>
+          <w:szCs w:val="26"/>
+          <w:shd w:val="clear" w:color="auto" w:fill="FFFFFF"/>
+        </w:rPr>
+      </w:pPr>
+    </w:p>
+    <w:p>
+      <w:pPr>
+        <w:rPr>
+          <w:rFonts w:ascii="Helvetica" w:hAnsi="Helvetica" w:cs="Helvetica"/>
+          <w:sz w:val="26"/>
+          <w:szCs w:val="26"/>
+          <w:shd w:val="clear" w:color="auto" w:fill="FFFFFF"/>
+        </w:rPr>
+      </w:pPr>
+      <w:r>
+        <w:rPr>
+          <w:rFonts w:ascii="Helvetica" w:hAnsi="Helvetica" w:cs="Helvetica"/>
+          <w:sz w:val="26"/>
+          <w:szCs w:val="26"/>
+          <w:shd w:val="clear" w:color="auto" w:fill="FFFFFF"/>
+        </w:rPr>
+        <w:t xml:space="preserve">This suites as the best option </w:t>
       </w:r>
       <w:proofErr w:type="spellStart"/>
       <w:r>
@@ -1466,8 +1291,6 @@
           <w:t>https://doc.traefik.io/traefik/getting-started/quick-start/</w:t>
         </w:r>
       </w:hyperlink>
-      <w:bookmarkStart w:id="0" w:name="_GoBack"/>
-      <w:bookmarkEnd w:id="0"/>
     </w:p>
     <w:p>
       <w:r>
@@ -1534,27 +1357,7 @@
           <w:sz w:val="23"/>
           <w:szCs w:val="23"/>
         </w:rPr>
-        <w:t xml:space="preserve">Much small images. Ubuntu is 188MB alone. Then you add your app on top of that probably exceeding 200MB. Alpine Linux is only 4MB! After adding my Python runtime and </w:t>
-      </w:r>
-      <w:proofErr w:type="gramStart"/>
-      <w:r>
-        <w:rPr>
-          <w:rFonts w:ascii="Arial" w:hAnsi="Arial" w:cs="Arial"/>
-          <w:color w:val="445D6E"/>
-          <w:sz w:val="23"/>
-          <w:szCs w:val="23"/>
-        </w:rPr>
-        <w:t>code</w:t>
-      </w:r>
-      <w:proofErr w:type="gramEnd"/>
-      <w:r>
-        <w:rPr>
-          <w:rFonts w:ascii="Arial" w:hAnsi="Arial" w:cs="Arial"/>
-          <w:color w:val="445D6E"/>
-          <w:sz w:val="23"/>
-          <w:szCs w:val="23"/>
-        </w:rPr>
-        <w:t xml:space="preserve"> most of my images are only 52MB. Compare that will almost 200MB of Ubuntu. Smaller images are smaller upload/download and take up less disk space.</w:t>
+        <w:t>Much small images. Ubuntu is 188MB alone. Then you add your app on top of that probably exceeding 200MB. Alpine Linux is only 4MB! After adding my Python runtime and code most of my images are only 52MB. Compare that will almost 200MB of Ubuntu. Smaller images are smaller upload/download and take up less disk space.</w:t>
       </w:r>
     </w:p>
     <w:p>
@@ -1581,19 +1384,21 @@
           <w:sz w:val="23"/>
           <w:szCs w:val="23"/>
         </w:rPr>
-        <w:t xml:space="preserve">Smaller attack surface! When you start from Ubuntu, you are adding </w:t>
-      </w:r>
-      <w:proofErr w:type="gramStart"/>
-      <w:r>
+        <w:t>Smaller attack surface! When you start from Ubuntu, you are adding lots of other services that may be running that are not needed and could be exploited. Alpine Linux has very little to attack so it is inherently more secure.</w:t>
+      </w:r>
+    </w:p>
+    <w:p>
+      <w:pPr>
+        <w:pStyle w:val="NormaleWeb"/>
+        <w:shd w:val="clear" w:color="auto" w:fill="FFFFFF"/>
+        <w:spacing w:before="0" w:beforeAutospacing="0" w:after="150" w:afterAutospacing="0" w:line="360" w:lineRule="atLeast"/>
         <w:rPr>
           <w:rFonts w:ascii="Arial" w:hAnsi="Arial" w:cs="Arial"/>
           <w:color w:val="445D6E"/>
           <w:sz w:val="23"/>
           <w:szCs w:val="23"/>
         </w:rPr>
-        <w:t>lots of</w:t>
-      </w:r>
-      <w:proofErr w:type="gramEnd"/>
+      </w:pPr>
       <w:r>
         <w:rPr>
           <w:rFonts w:ascii="Arial" w:hAnsi="Arial" w:cs="Arial"/>
@@ -1601,69 +1406,7 @@
           <w:sz w:val="23"/>
           <w:szCs w:val="23"/>
         </w:rPr>
-        <w:t xml:space="preserve"> other services that may be running that are not needed and could be exploited. Alpine Linux has very little to attack so it is inherently more secure.</w:t>
-      </w:r>
-    </w:p>
-    <w:p>
-      <w:pPr>
-        <w:pStyle w:val="NormaleWeb"/>
-        <w:shd w:val="clear" w:color="auto" w:fill="FFFFFF"/>
-        <w:spacing w:before="0" w:beforeAutospacing="0" w:after="150" w:afterAutospacing="0" w:line="360" w:lineRule="atLeast"/>
-        <w:rPr>
-          <w:rFonts w:ascii="Arial" w:hAnsi="Arial" w:cs="Arial"/>
-          <w:color w:val="445D6E"/>
-          <w:sz w:val="23"/>
-          <w:szCs w:val="23"/>
-        </w:rPr>
-      </w:pPr>
-      <w:r>
-        <w:rPr>
-          <w:rFonts w:ascii="Arial" w:hAnsi="Arial" w:cs="Arial"/>
-          <w:color w:val="445D6E"/>
-          <w:sz w:val="23"/>
-          <w:szCs w:val="23"/>
-        </w:rPr>
-        <w:t xml:space="preserve">You </w:t>
-      </w:r>
-      <w:proofErr w:type="gramStart"/>
-      <w:r>
-        <w:rPr>
-          <w:rFonts w:ascii="Arial" w:hAnsi="Arial" w:cs="Arial"/>
-          <w:color w:val="445D6E"/>
-          <w:sz w:val="23"/>
-          <w:szCs w:val="23"/>
-        </w:rPr>
-        <w:t>don’t</w:t>
-      </w:r>
-      <w:proofErr w:type="gramEnd"/>
-      <w:r>
-        <w:rPr>
-          <w:rFonts w:ascii="Arial" w:hAnsi="Arial" w:cs="Arial"/>
-          <w:color w:val="445D6E"/>
-          <w:sz w:val="23"/>
-          <w:szCs w:val="23"/>
-        </w:rPr>
-        <w:t xml:space="preserve"> need an entire generic OS… all you need is a runtime for your app and nothing more. I always start with Alpine Linux when </w:t>
-      </w:r>
-      <w:proofErr w:type="gramStart"/>
-      <w:r>
-        <w:rPr>
-          <w:rFonts w:ascii="Arial" w:hAnsi="Arial" w:cs="Arial"/>
-          <w:color w:val="445D6E"/>
-          <w:sz w:val="23"/>
-          <w:szCs w:val="23"/>
-        </w:rPr>
-        <w:t>I’m</w:t>
-      </w:r>
-      <w:proofErr w:type="gramEnd"/>
-      <w:r>
-        <w:rPr>
-          <w:rFonts w:ascii="Arial" w:hAnsi="Arial" w:cs="Arial"/>
-          <w:color w:val="445D6E"/>
-          <w:sz w:val="23"/>
-          <w:szCs w:val="23"/>
-        </w:rPr>
-        <w:t xml:space="preserve"> building my own containers from scratch.</w:t>
+        <w:t>You don’t need an entire generic OS… all you need is a runtime for your app and nothing more. I always start with Alpine Linux when I’m building my own containers from scratch.</w:t>
       </w:r>
     </w:p>
     <w:p>
@@ -1748,10 +1491,2121 @@
       </w:r>
     </w:p>
     <w:p>
-      <w:r>
-        <w:t>https://github.com/nodejs/docker-node</w:t>
-      </w:r>
-    </w:p>
+      <w:hyperlink r:id="rId20" w:history="1">
+        <w:r>
+          <w:rPr>
+            <w:rStyle w:val="Collegamentoipertestuale"/>
+          </w:rPr>
+          <w:t>https://github.com/nodejs/docker-node</w:t>
+        </w:r>
+      </w:hyperlink>
+    </w:p>
+    <w:p/>
+    <w:p>
+      <w:pPr>
+        <w:shd w:val="clear" w:color="auto" w:fill="FCFCFC"/>
+        <w:spacing w:after="100" w:afterAutospacing="1" w:line="240" w:lineRule="auto"/>
+        <w:outlineLvl w:val="2"/>
+        <w:rPr>
+          <w:rFonts w:ascii="Helvetica" w:eastAsia="Times New Roman" w:hAnsi="Helvetica" w:cs="Helvetica"/>
+          <w:color w:val="404040"/>
+          <w:sz w:val="30"/>
+          <w:szCs w:val="30"/>
+          <w:lang w:eastAsia="en-GB"/>
+        </w:rPr>
+      </w:pPr>
+      <w:r>
+        <w:rPr>
+          <w:rFonts w:ascii="Helvetica" w:eastAsia="Times New Roman" w:hAnsi="Helvetica" w:cs="Helvetica"/>
+          <w:color w:val="404040"/>
+          <w:sz w:val="30"/>
+          <w:szCs w:val="30"/>
+          <w:lang w:eastAsia="en-GB"/>
+        </w:rPr>
+        <w:t>Building Ubuntu 22.04 Image</w:t>
+      </w:r>
+    </w:p>
+    <w:p>
+      <w:pPr>
+        <w:shd w:val="clear" w:color="auto" w:fill="FCFCFC"/>
+        <w:spacing w:after="360" w:line="360" w:lineRule="atLeast"/>
+        <w:rPr>
+          <w:rFonts w:ascii="Helvetica" w:eastAsia="Times New Roman" w:hAnsi="Helvetica" w:cs="Helvetica"/>
+          <w:color w:val="404040"/>
+          <w:sz w:val="24"/>
+          <w:szCs w:val="24"/>
+          <w:lang w:eastAsia="en-GB"/>
+        </w:rPr>
+      </w:pPr>
+      <w:r>
+        <w:rPr>
+          <w:rFonts w:ascii="Helvetica" w:eastAsia="Times New Roman" w:hAnsi="Helvetica" w:cs="Helvetica"/>
+          <w:color w:val="404040"/>
+          <w:sz w:val="24"/>
+          <w:szCs w:val="24"/>
+          <w:lang w:eastAsia="en-GB"/>
+        </w:rPr>
+        <w:t>Build image (from project root directory):</w:t>
+      </w:r>
+    </w:p>
+    <w:p>
+      <w:pPr>
+        <w:shd w:val="clear" w:color="auto" w:fill="EEFFCC"/>
+        <w:tabs>
+          <w:tab w:val="left" w:pos="916"/>
+          <w:tab w:val="left" w:pos="1832"/>
+          <w:tab w:val="left" w:pos="2748"/>
+          <w:tab w:val="left" w:pos="3664"/>
+          <w:tab w:val="left" w:pos="4580"/>
+          <w:tab w:val="left" w:pos="5496"/>
+          <w:tab w:val="left" w:pos="6412"/>
+          <w:tab w:val="left" w:pos="7328"/>
+          <w:tab w:val="left" w:pos="8244"/>
+          <w:tab w:val="left" w:pos="9160"/>
+          <w:tab w:val="left" w:pos="10076"/>
+          <w:tab w:val="left" w:pos="10992"/>
+          <w:tab w:val="left" w:pos="11908"/>
+          <w:tab w:val="left" w:pos="12824"/>
+          <w:tab w:val="left" w:pos="13740"/>
+          <w:tab w:val="left" w:pos="14656"/>
+        </w:tabs>
+        <w:spacing w:line="240" w:lineRule="auto"/>
+        <w:rPr>
+          <w:rFonts w:ascii="Consolas" w:eastAsia="Times New Roman" w:hAnsi="Consolas" w:cs="Courier New"/>
+          <w:color w:val="404040"/>
+          <w:sz w:val="18"/>
+          <w:szCs w:val="18"/>
+          <w:lang w:eastAsia="en-GB"/>
+        </w:rPr>
+      </w:pPr>
+      <w:proofErr w:type="spellStart"/>
+      <w:r>
+        <w:rPr>
+          <w:rFonts w:ascii="Consolas" w:eastAsia="Times New Roman" w:hAnsi="Consolas" w:cs="Courier New"/>
+          <w:color w:val="404040"/>
+          <w:sz w:val="18"/>
+          <w:szCs w:val="18"/>
+          <w:lang w:eastAsia="en-GB"/>
+        </w:rPr>
+        <w:t>docker</w:t>
+      </w:r>
+      <w:proofErr w:type="spellEnd"/>
+      <w:r>
+        <w:rPr>
+          <w:rFonts w:ascii="Consolas" w:eastAsia="Times New Roman" w:hAnsi="Consolas" w:cs="Courier New"/>
+          <w:color w:val="404040"/>
+          <w:sz w:val="18"/>
+          <w:szCs w:val="18"/>
+          <w:lang w:eastAsia="en-GB"/>
+        </w:rPr>
+        <w:t xml:space="preserve"> build </w:t>
+      </w:r>
+      <w:r>
+        <w:rPr>
+          <w:rFonts w:ascii="Consolas" w:eastAsia="Times New Roman" w:hAnsi="Consolas" w:cs="Courier New"/>
+          <w:color w:val="666666"/>
+          <w:sz w:val="18"/>
+          <w:szCs w:val="18"/>
+          <w:lang w:eastAsia="en-GB"/>
+        </w:rPr>
+        <w:t>-</w:t>
+      </w:r>
+      <w:r>
+        <w:rPr>
+          <w:rFonts w:ascii="Consolas" w:eastAsia="Times New Roman" w:hAnsi="Consolas" w:cs="Courier New"/>
+          <w:color w:val="404040"/>
+          <w:sz w:val="18"/>
+          <w:szCs w:val="18"/>
+          <w:lang w:eastAsia="en-GB"/>
+        </w:rPr>
+        <w:t>t frr</w:t>
+      </w:r>
+      <w:r>
+        <w:rPr>
+          <w:rFonts w:ascii="Consolas" w:eastAsia="Times New Roman" w:hAnsi="Consolas" w:cs="Courier New"/>
+          <w:color w:val="666666"/>
+          <w:sz w:val="18"/>
+          <w:szCs w:val="18"/>
+          <w:lang w:eastAsia="en-GB"/>
+        </w:rPr>
+        <w:t>-</w:t>
+      </w:r>
+      <w:r>
+        <w:rPr>
+          <w:rFonts w:ascii="Consolas" w:eastAsia="Times New Roman" w:hAnsi="Consolas" w:cs="Courier New"/>
+          <w:color w:val="404040"/>
+          <w:sz w:val="18"/>
+          <w:szCs w:val="18"/>
+          <w:lang w:eastAsia="en-GB"/>
+        </w:rPr>
+        <w:t xml:space="preserve">ubuntu22:latest </w:t>
+      </w:r>
+      <w:r>
+        <w:rPr>
+          <w:rFonts w:ascii="Consolas" w:eastAsia="Times New Roman" w:hAnsi="Consolas" w:cs="Courier New"/>
+          <w:color w:val="666666"/>
+          <w:sz w:val="18"/>
+          <w:szCs w:val="18"/>
+          <w:lang w:eastAsia="en-GB"/>
+        </w:rPr>
+        <w:t>-</w:t>
+      </w:r>
+      <w:r>
+        <w:rPr>
+          <w:rFonts w:ascii="Consolas" w:eastAsia="Times New Roman" w:hAnsi="Consolas" w:cs="Courier New"/>
+          <w:color w:val="404040"/>
+          <w:sz w:val="18"/>
+          <w:szCs w:val="18"/>
+          <w:lang w:eastAsia="en-GB"/>
+        </w:rPr>
+        <w:t xml:space="preserve">f </w:t>
+      </w:r>
+      <w:proofErr w:type="spellStart"/>
+      <w:r>
+        <w:rPr>
+          <w:rFonts w:ascii="Consolas" w:eastAsia="Times New Roman" w:hAnsi="Consolas" w:cs="Courier New"/>
+          <w:color w:val="404040"/>
+          <w:sz w:val="18"/>
+          <w:szCs w:val="18"/>
+          <w:lang w:eastAsia="en-GB"/>
+        </w:rPr>
+        <w:t>dock</w:t>
+      </w:r>
+      <w:bookmarkStart w:id="0" w:name="_GoBack"/>
+      <w:bookmarkEnd w:id="0"/>
+      <w:r>
+        <w:rPr>
+          <w:rFonts w:ascii="Consolas" w:eastAsia="Times New Roman" w:hAnsi="Consolas" w:cs="Courier New"/>
+          <w:color w:val="404040"/>
+          <w:sz w:val="18"/>
+          <w:szCs w:val="18"/>
+          <w:lang w:eastAsia="en-GB"/>
+        </w:rPr>
+        <w:t>er</w:t>
+      </w:r>
+      <w:proofErr w:type="spellEnd"/>
+      <w:r>
+        <w:rPr>
+          <w:rFonts w:ascii="Consolas" w:eastAsia="Times New Roman" w:hAnsi="Consolas" w:cs="Courier New"/>
+          <w:color w:val="666666"/>
+          <w:sz w:val="18"/>
+          <w:szCs w:val="18"/>
+          <w:lang w:eastAsia="en-GB"/>
+        </w:rPr>
+        <w:t>/</w:t>
+      </w:r>
+      <w:proofErr w:type="spellStart"/>
+      <w:r>
+        <w:rPr>
+          <w:rFonts w:ascii="Consolas" w:eastAsia="Times New Roman" w:hAnsi="Consolas" w:cs="Courier New"/>
+          <w:color w:val="404040"/>
+          <w:sz w:val="18"/>
+          <w:szCs w:val="18"/>
+          <w:lang w:eastAsia="en-GB"/>
+        </w:rPr>
+        <w:t>ubuntu</w:t>
+      </w:r>
+      <w:proofErr w:type="spellEnd"/>
+      <w:r>
+        <w:rPr>
+          <w:rFonts w:ascii="Consolas" w:eastAsia="Times New Roman" w:hAnsi="Consolas" w:cs="Courier New"/>
+          <w:color w:val="666666"/>
+          <w:sz w:val="18"/>
+          <w:szCs w:val="18"/>
+          <w:lang w:eastAsia="en-GB"/>
+        </w:rPr>
+        <w:t>-</w:t>
+      </w:r>
+      <w:r>
+        <w:rPr>
+          <w:rFonts w:ascii="Consolas" w:eastAsia="Times New Roman" w:hAnsi="Consolas" w:cs="Courier New"/>
+          <w:color w:val="404040"/>
+          <w:sz w:val="18"/>
+          <w:szCs w:val="18"/>
+          <w:lang w:eastAsia="en-GB"/>
+        </w:rPr>
+        <w:t>ci</w:t>
+      </w:r>
+      <w:r>
+        <w:rPr>
+          <w:rFonts w:ascii="Consolas" w:eastAsia="Times New Roman" w:hAnsi="Consolas" w:cs="Courier New"/>
+          <w:color w:val="666666"/>
+          <w:sz w:val="18"/>
+          <w:szCs w:val="18"/>
+          <w:lang w:eastAsia="en-GB"/>
+        </w:rPr>
+        <w:t>/</w:t>
+      </w:r>
+      <w:proofErr w:type="spellStart"/>
+      <w:r>
+        <w:rPr>
+          <w:rFonts w:ascii="Consolas" w:eastAsia="Times New Roman" w:hAnsi="Consolas" w:cs="Courier New"/>
+          <w:color w:val="404040"/>
+          <w:sz w:val="18"/>
+          <w:szCs w:val="18"/>
+          <w:lang w:eastAsia="en-GB"/>
+        </w:rPr>
+        <w:t>Dockerfile</w:t>
+      </w:r>
+      <w:proofErr w:type="spellEnd"/>
+      <w:r>
+        <w:rPr>
+          <w:rFonts w:ascii="Consolas" w:eastAsia="Times New Roman" w:hAnsi="Consolas" w:cs="Courier New"/>
+          <w:color w:val="404040"/>
+          <w:sz w:val="18"/>
+          <w:szCs w:val="18"/>
+          <w:lang w:eastAsia="en-GB"/>
+        </w:rPr>
+        <w:t xml:space="preserve"> </w:t>
+      </w:r>
+      <w:r>
+        <w:rPr>
+          <w:rFonts w:ascii="Consolas" w:eastAsia="Times New Roman" w:hAnsi="Consolas" w:cs="Courier New"/>
+          <w:color w:val="666666"/>
+          <w:sz w:val="18"/>
+          <w:szCs w:val="18"/>
+          <w:lang w:eastAsia="en-GB"/>
+        </w:rPr>
+        <w:t>.</w:t>
+      </w:r>
+    </w:p>
+    <w:p>
+      <w:pPr>
+        <w:shd w:val="clear" w:color="auto" w:fill="FCFCFC"/>
+        <w:spacing w:after="360" w:line="360" w:lineRule="atLeast"/>
+        <w:rPr>
+          <w:rFonts w:ascii="Helvetica" w:eastAsia="Times New Roman" w:hAnsi="Helvetica" w:cs="Helvetica"/>
+          <w:color w:val="404040"/>
+          <w:sz w:val="24"/>
+          <w:szCs w:val="24"/>
+          <w:lang w:eastAsia="en-GB"/>
+        </w:rPr>
+      </w:pPr>
+      <w:r>
+        <w:rPr>
+          <w:rFonts w:ascii="Helvetica" w:eastAsia="Times New Roman" w:hAnsi="Helvetica" w:cs="Helvetica"/>
+          <w:color w:val="404040"/>
+          <w:sz w:val="24"/>
+          <w:szCs w:val="24"/>
+          <w:lang w:eastAsia="en-GB"/>
+        </w:rPr>
+        <w:t xml:space="preserve">Running Full </w:t>
+      </w:r>
+      <w:proofErr w:type="spellStart"/>
+      <w:r>
+        <w:rPr>
+          <w:rFonts w:ascii="Helvetica" w:eastAsia="Times New Roman" w:hAnsi="Helvetica" w:cs="Helvetica"/>
+          <w:color w:val="404040"/>
+          <w:sz w:val="24"/>
+          <w:szCs w:val="24"/>
+          <w:lang w:eastAsia="en-GB"/>
+        </w:rPr>
+        <w:t>Topotest</w:t>
+      </w:r>
+      <w:proofErr w:type="spellEnd"/>
+      <w:r>
+        <w:rPr>
+          <w:rFonts w:ascii="Helvetica" w:eastAsia="Times New Roman" w:hAnsi="Helvetica" w:cs="Helvetica"/>
+          <w:color w:val="404040"/>
+          <w:sz w:val="24"/>
+          <w:szCs w:val="24"/>
+          <w:lang w:eastAsia="en-GB"/>
+        </w:rPr>
+        <w:t>:</w:t>
+      </w:r>
+    </w:p>
+    <w:p>
+      <w:pPr>
+        <w:shd w:val="clear" w:color="auto" w:fill="EEFFCC"/>
+        <w:tabs>
+          <w:tab w:val="left" w:pos="916"/>
+          <w:tab w:val="left" w:pos="1832"/>
+          <w:tab w:val="left" w:pos="2748"/>
+          <w:tab w:val="left" w:pos="3664"/>
+          <w:tab w:val="left" w:pos="4580"/>
+          <w:tab w:val="left" w:pos="5496"/>
+          <w:tab w:val="left" w:pos="6412"/>
+          <w:tab w:val="left" w:pos="7328"/>
+          <w:tab w:val="left" w:pos="8244"/>
+          <w:tab w:val="left" w:pos="9160"/>
+          <w:tab w:val="left" w:pos="10076"/>
+          <w:tab w:val="left" w:pos="10992"/>
+          <w:tab w:val="left" w:pos="11908"/>
+          <w:tab w:val="left" w:pos="12824"/>
+          <w:tab w:val="left" w:pos="13740"/>
+          <w:tab w:val="left" w:pos="14656"/>
+        </w:tabs>
+        <w:spacing w:after="0" w:line="240" w:lineRule="auto"/>
+        <w:rPr>
+          <w:rFonts w:ascii="Consolas" w:eastAsia="Times New Roman" w:hAnsi="Consolas" w:cs="Courier New"/>
+          <w:color w:val="404040"/>
+          <w:sz w:val="18"/>
+          <w:szCs w:val="18"/>
+          <w:lang w:eastAsia="en-GB"/>
+        </w:rPr>
+      </w:pPr>
+      <w:proofErr w:type="spellStart"/>
+      <w:r>
+        <w:rPr>
+          <w:rFonts w:ascii="Consolas" w:eastAsia="Times New Roman" w:hAnsi="Consolas" w:cs="Courier New"/>
+          <w:color w:val="404040"/>
+          <w:sz w:val="18"/>
+          <w:szCs w:val="18"/>
+          <w:lang w:eastAsia="en-GB"/>
+        </w:rPr>
+        <w:t>docker</w:t>
+      </w:r>
+      <w:proofErr w:type="spellEnd"/>
+      <w:r>
+        <w:rPr>
+          <w:rFonts w:ascii="Consolas" w:eastAsia="Times New Roman" w:hAnsi="Consolas" w:cs="Courier New"/>
+          <w:color w:val="404040"/>
+          <w:sz w:val="18"/>
+          <w:szCs w:val="18"/>
+          <w:lang w:eastAsia="en-GB"/>
+        </w:rPr>
+        <w:t xml:space="preserve"> run </w:t>
+      </w:r>
+      <w:r>
+        <w:rPr>
+          <w:rFonts w:ascii="Consolas" w:eastAsia="Times New Roman" w:hAnsi="Consolas" w:cs="Courier New"/>
+          <w:color w:val="666666"/>
+          <w:sz w:val="18"/>
+          <w:szCs w:val="18"/>
+          <w:lang w:eastAsia="en-GB"/>
+        </w:rPr>
+        <w:t>--</w:t>
+      </w:r>
+      <w:proofErr w:type="spellStart"/>
+      <w:r>
+        <w:rPr>
+          <w:rFonts w:ascii="Consolas" w:eastAsia="Times New Roman" w:hAnsi="Consolas" w:cs="Courier New"/>
+          <w:color w:val="404040"/>
+          <w:sz w:val="18"/>
+          <w:szCs w:val="18"/>
+          <w:lang w:eastAsia="en-GB"/>
+        </w:rPr>
+        <w:t>init</w:t>
+      </w:r>
+      <w:proofErr w:type="spellEnd"/>
+      <w:r>
+        <w:rPr>
+          <w:rFonts w:ascii="Consolas" w:eastAsia="Times New Roman" w:hAnsi="Consolas" w:cs="Courier New"/>
+          <w:color w:val="404040"/>
+          <w:sz w:val="18"/>
+          <w:szCs w:val="18"/>
+          <w:lang w:eastAsia="en-GB"/>
+        </w:rPr>
+        <w:t xml:space="preserve"> </w:t>
+      </w:r>
+      <w:r>
+        <w:rPr>
+          <w:rFonts w:ascii="Consolas" w:eastAsia="Times New Roman" w:hAnsi="Consolas" w:cs="Courier New"/>
+          <w:color w:val="666666"/>
+          <w:sz w:val="18"/>
+          <w:szCs w:val="18"/>
+          <w:lang w:eastAsia="en-GB"/>
+        </w:rPr>
+        <w:t>-</w:t>
+      </w:r>
+      <w:r>
+        <w:rPr>
+          <w:rFonts w:ascii="Consolas" w:eastAsia="Times New Roman" w:hAnsi="Consolas" w:cs="Courier New"/>
+          <w:color w:val="404040"/>
+          <w:sz w:val="18"/>
+          <w:szCs w:val="18"/>
+          <w:lang w:eastAsia="en-GB"/>
+        </w:rPr>
+        <w:t xml:space="preserve">it </w:t>
+      </w:r>
+      <w:r>
+        <w:rPr>
+          <w:rFonts w:ascii="Consolas" w:eastAsia="Times New Roman" w:hAnsi="Consolas" w:cs="Courier New"/>
+          <w:color w:val="666666"/>
+          <w:sz w:val="18"/>
+          <w:szCs w:val="18"/>
+          <w:lang w:eastAsia="en-GB"/>
+        </w:rPr>
+        <w:t>--</w:t>
+      </w:r>
+      <w:r>
+        <w:rPr>
+          <w:rFonts w:ascii="Consolas" w:eastAsia="Times New Roman" w:hAnsi="Consolas" w:cs="Courier New"/>
+          <w:color w:val="404040"/>
+          <w:sz w:val="18"/>
+          <w:szCs w:val="18"/>
+          <w:lang w:eastAsia="en-GB"/>
+        </w:rPr>
+        <w:t xml:space="preserve">privileged </w:t>
+      </w:r>
+      <w:r>
+        <w:rPr>
+          <w:rFonts w:ascii="Consolas" w:eastAsia="Times New Roman" w:hAnsi="Consolas" w:cs="Courier New"/>
+          <w:color w:val="666666"/>
+          <w:sz w:val="18"/>
+          <w:szCs w:val="18"/>
+          <w:lang w:eastAsia="en-GB"/>
+        </w:rPr>
+        <w:t>--</w:t>
+      </w:r>
+      <w:r>
+        <w:rPr>
+          <w:rFonts w:ascii="Consolas" w:eastAsia="Times New Roman" w:hAnsi="Consolas" w:cs="Courier New"/>
+          <w:color w:val="404040"/>
+          <w:sz w:val="18"/>
+          <w:szCs w:val="18"/>
+          <w:lang w:eastAsia="en-GB"/>
+        </w:rPr>
+        <w:t xml:space="preserve">name </w:t>
+      </w:r>
+      <w:proofErr w:type="spellStart"/>
+      <w:r>
+        <w:rPr>
+          <w:rFonts w:ascii="Consolas" w:eastAsia="Times New Roman" w:hAnsi="Consolas" w:cs="Courier New"/>
+          <w:color w:val="404040"/>
+          <w:sz w:val="18"/>
+          <w:szCs w:val="18"/>
+          <w:lang w:eastAsia="en-GB"/>
+        </w:rPr>
+        <w:t>frr</w:t>
+      </w:r>
+      <w:proofErr w:type="spellEnd"/>
+      <w:r>
+        <w:rPr>
+          <w:rFonts w:ascii="Consolas" w:eastAsia="Times New Roman" w:hAnsi="Consolas" w:cs="Courier New"/>
+          <w:color w:val="404040"/>
+          <w:sz w:val="18"/>
+          <w:szCs w:val="18"/>
+          <w:lang w:eastAsia="en-GB"/>
+        </w:rPr>
+        <w:t xml:space="preserve"> </w:t>
+      </w:r>
+      <w:r>
+        <w:rPr>
+          <w:rFonts w:ascii="Consolas" w:eastAsia="Times New Roman" w:hAnsi="Consolas" w:cs="Courier New"/>
+          <w:color w:val="666666"/>
+          <w:sz w:val="18"/>
+          <w:szCs w:val="18"/>
+          <w:lang w:eastAsia="en-GB"/>
+        </w:rPr>
+        <w:t>-</w:t>
+      </w:r>
+      <w:r>
+        <w:rPr>
+          <w:rFonts w:ascii="Consolas" w:eastAsia="Times New Roman" w:hAnsi="Consolas" w:cs="Courier New"/>
+          <w:color w:val="404040"/>
+          <w:sz w:val="18"/>
+          <w:szCs w:val="18"/>
+          <w:lang w:eastAsia="en-GB"/>
+        </w:rPr>
+        <w:t xml:space="preserve">v </w:t>
+      </w:r>
+      <w:r>
+        <w:rPr>
+          <w:rFonts w:ascii="Consolas" w:eastAsia="Times New Roman" w:hAnsi="Consolas" w:cs="Courier New"/>
+          <w:color w:val="666666"/>
+          <w:sz w:val="18"/>
+          <w:szCs w:val="18"/>
+          <w:lang w:eastAsia="en-GB"/>
+        </w:rPr>
+        <w:t>/</w:t>
+      </w:r>
+      <w:r>
+        <w:rPr>
+          <w:rFonts w:ascii="Consolas" w:eastAsia="Times New Roman" w:hAnsi="Consolas" w:cs="Courier New"/>
+          <w:color w:val="404040"/>
+          <w:sz w:val="18"/>
+          <w:szCs w:val="18"/>
+          <w:lang w:eastAsia="en-GB"/>
+        </w:rPr>
+        <w:t>lib</w:t>
+      </w:r>
+      <w:r>
+        <w:rPr>
+          <w:rFonts w:ascii="Consolas" w:eastAsia="Times New Roman" w:hAnsi="Consolas" w:cs="Courier New"/>
+          <w:color w:val="666666"/>
+          <w:sz w:val="18"/>
+          <w:szCs w:val="18"/>
+          <w:lang w:eastAsia="en-GB"/>
+        </w:rPr>
+        <w:t>/</w:t>
+      </w:r>
+      <w:r>
+        <w:rPr>
+          <w:rFonts w:ascii="Consolas" w:eastAsia="Times New Roman" w:hAnsi="Consolas" w:cs="Courier New"/>
+          <w:color w:val="404040"/>
+          <w:sz w:val="18"/>
+          <w:szCs w:val="18"/>
+          <w:lang w:eastAsia="en-GB"/>
+        </w:rPr>
+        <w:t>modules:</w:t>
+      </w:r>
+      <w:r>
+        <w:rPr>
+          <w:rFonts w:ascii="Consolas" w:eastAsia="Times New Roman" w:hAnsi="Consolas" w:cs="Courier New"/>
+          <w:color w:val="666666"/>
+          <w:sz w:val="18"/>
+          <w:szCs w:val="18"/>
+          <w:lang w:eastAsia="en-GB"/>
+        </w:rPr>
+        <w:t>/</w:t>
+      </w:r>
+      <w:r>
+        <w:rPr>
+          <w:rFonts w:ascii="Consolas" w:eastAsia="Times New Roman" w:hAnsi="Consolas" w:cs="Courier New"/>
+          <w:color w:val="404040"/>
+          <w:sz w:val="18"/>
+          <w:szCs w:val="18"/>
+          <w:lang w:eastAsia="en-GB"/>
+        </w:rPr>
+        <w:t>lib</w:t>
+      </w:r>
+      <w:r>
+        <w:rPr>
+          <w:rFonts w:ascii="Consolas" w:eastAsia="Times New Roman" w:hAnsi="Consolas" w:cs="Courier New"/>
+          <w:color w:val="666666"/>
+          <w:sz w:val="18"/>
+          <w:szCs w:val="18"/>
+          <w:lang w:eastAsia="en-GB"/>
+        </w:rPr>
+        <w:t>/</w:t>
+      </w:r>
+      <w:r>
+        <w:rPr>
+          <w:rFonts w:ascii="Consolas" w:eastAsia="Times New Roman" w:hAnsi="Consolas" w:cs="Courier New"/>
+          <w:color w:val="404040"/>
+          <w:sz w:val="18"/>
+          <w:szCs w:val="18"/>
+          <w:lang w:eastAsia="en-GB"/>
+        </w:rPr>
+        <w:t>modules \</w:t>
+      </w:r>
+    </w:p>
+    <w:p>
+      <w:pPr>
+        <w:shd w:val="clear" w:color="auto" w:fill="EEFFCC"/>
+        <w:tabs>
+          <w:tab w:val="left" w:pos="916"/>
+          <w:tab w:val="left" w:pos="1832"/>
+          <w:tab w:val="left" w:pos="2748"/>
+          <w:tab w:val="left" w:pos="3664"/>
+          <w:tab w:val="left" w:pos="4580"/>
+          <w:tab w:val="left" w:pos="5496"/>
+          <w:tab w:val="left" w:pos="6412"/>
+          <w:tab w:val="left" w:pos="7328"/>
+          <w:tab w:val="left" w:pos="8244"/>
+          <w:tab w:val="left" w:pos="9160"/>
+          <w:tab w:val="left" w:pos="10076"/>
+          <w:tab w:val="left" w:pos="10992"/>
+          <w:tab w:val="left" w:pos="11908"/>
+          <w:tab w:val="left" w:pos="12824"/>
+          <w:tab w:val="left" w:pos="13740"/>
+          <w:tab w:val="left" w:pos="14656"/>
+        </w:tabs>
+        <w:spacing w:line="240" w:lineRule="auto"/>
+        <w:rPr>
+          <w:rFonts w:ascii="Consolas" w:eastAsia="Times New Roman" w:hAnsi="Consolas" w:cs="Courier New"/>
+          <w:color w:val="404040"/>
+          <w:sz w:val="18"/>
+          <w:szCs w:val="18"/>
+          <w:lang w:eastAsia="en-GB"/>
+        </w:rPr>
+      </w:pPr>
+      <w:r>
+        <w:rPr>
+          <w:rFonts w:ascii="Consolas" w:eastAsia="Times New Roman" w:hAnsi="Consolas" w:cs="Courier New"/>
+          <w:color w:val="404040"/>
+          <w:sz w:val="18"/>
+          <w:szCs w:val="18"/>
+          <w:lang w:eastAsia="en-GB"/>
+        </w:rPr>
+        <w:t xml:space="preserve">    frr</w:t>
+      </w:r>
+      <w:r>
+        <w:rPr>
+          <w:rFonts w:ascii="Consolas" w:eastAsia="Times New Roman" w:hAnsi="Consolas" w:cs="Courier New"/>
+          <w:color w:val="666666"/>
+          <w:sz w:val="18"/>
+          <w:szCs w:val="18"/>
+          <w:lang w:eastAsia="en-GB"/>
+        </w:rPr>
+        <w:t>-</w:t>
+      </w:r>
+      <w:r>
+        <w:rPr>
+          <w:rFonts w:ascii="Consolas" w:eastAsia="Times New Roman" w:hAnsi="Consolas" w:cs="Courier New"/>
+          <w:color w:val="404040"/>
+          <w:sz w:val="18"/>
+          <w:szCs w:val="18"/>
+          <w:lang w:eastAsia="en-GB"/>
+        </w:rPr>
+        <w:t xml:space="preserve">ubuntu22:latest bash </w:t>
+      </w:r>
+      <w:r>
+        <w:rPr>
+          <w:rFonts w:ascii="Consolas" w:eastAsia="Times New Roman" w:hAnsi="Consolas" w:cs="Courier New"/>
+          <w:color w:val="666666"/>
+          <w:sz w:val="18"/>
+          <w:szCs w:val="18"/>
+          <w:lang w:eastAsia="en-GB"/>
+        </w:rPr>
+        <w:t>-</w:t>
+      </w:r>
+      <w:r>
+        <w:rPr>
+          <w:rFonts w:ascii="Consolas" w:eastAsia="Times New Roman" w:hAnsi="Consolas" w:cs="Courier New"/>
+          <w:color w:val="404040"/>
+          <w:sz w:val="18"/>
+          <w:szCs w:val="18"/>
+          <w:lang w:eastAsia="en-GB"/>
+        </w:rPr>
+        <w:t xml:space="preserve">c </w:t>
+      </w:r>
+      <w:r>
+        <w:rPr>
+          <w:rFonts w:ascii="Consolas" w:eastAsia="Times New Roman" w:hAnsi="Consolas" w:cs="Courier New"/>
+          <w:color w:val="4070A0"/>
+          <w:sz w:val="18"/>
+          <w:szCs w:val="18"/>
+          <w:lang w:eastAsia="en-GB"/>
+        </w:rPr>
+        <w:t>'cd ~/</w:t>
+      </w:r>
+      <w:proofErr w:type="spellStart"/>
+      <w:r>
+        <w:rPr>
+          <w:rFonts w:ascii="Consolas" w:eastAsia="Times New Roman" w:hAnsi="Consolas" w:cs="Courier New"/>
+          <w:color w:val="4070A0"/>
+          <w:sz w:val="18"/>
+          <w:szCs w:val="18"/>
+          <w:lang w:eastAsia="en-GB"/>
+        </w:rPr>
+        <w:t>frr</w:t>
+      </w:r>
+      <w:proofErr w:type="spellEnd"/>
+      <w:r>
+        <w:rPr>
+          <w:rFonts w:ascii="Consolas" w:eastAsia="Times New Roman" w:hAnsi="Consolas" w:cs="Courier New"/>
+          <w:color w:val="4070A0"/>
+          <w:sz w:val="18"/>
+          <w:szCs w:val="18"/>
+          <w:lang w:eastAsia="en-GB"/>
+        </w:rPr>
+        <w:t>/tests/</w:t>
+      </w:r>
+      <w:proofErr w:type="spellStart"/>
+      <w:r>
+        <w:rPr>
+          <w:rFonts w:ascii="Consolas" w:eastAsia="Times New Roman" w:hAnsi="Consolas" w:cs="Courier New"/>
+          <w:color w:val="4070A0"/>
+          <w:sz w:val="18"/>
+          <w:szCs w:val="18"/>
+          <w:lang w:eastAsia="en-GB"/>
+        </w:rPr>
+        <w:t>topotests</w:t>
+      </w:r>
+      <w:proofErr w:type="spellEnd"/>
+      <w:r>
+        <w:rPr>
+          <w:rFonts w:ascii="Consolas" w:eastAsia="Times New Roman" w:hAnsi="Consolas" w:cs="Courier New"/>
+          <w:color w:val="4070A0"/>
+          <w:sz w:val="18"/>
+          <w:szCs w:val="18"/>
+          <w:lang w:eastAsia="en-GB"/>
+        </w:rPr>
+        <w:t xml:space="preserve"> ; </w:t>
+      </w:r>
+      <w:proofErr w:type="spellStart"/>
+      <w:r>
+        <w:rPr>
+          <w:rFonts w:ascii="Consolas" w:eastAsia="Times New Roman" w:hAnsi="Consolas" w:cs="Courier New"/>
+          <w:color w:val="4070A0"/>
+          <w:sz w:val="18"/>
+          <w:szCs w:val="18"/>
+          <w:lang w:eastAsia="en-GB"/>
+        </w:rPr>
+        <w:t>sudo</w:t>
+      </w:r>
+      <w:proofErr w:type="spellEnd"/>
+      <w:r>
+        <w:rPr>
+          <w:rFonts w:ascii="Consolas" w:eastAsia="Times New Roman" w:hAnsi="Consolas" w:cs="Courier New"/>
+          <w:color w:val="4070A0"/>
+          <w:sz w:val="18"/>
+          <w:szCs w:val="18"/>
+          <w:lang w:eastAsia="en-GB"/>
+        </w:rPr>
+        <w:t xml:space="preserve"> </w:t>
+      </w:r>
+      <w:proofErr w:type="spellStart"/>
+      <w:r>
+        <w:rPr>
+          <w:rFonts w:ascii="Consolas" w:eastAsia="Times New Roman" w:hAnsi="Consolas" w:cs="Courier New"/>
+          <w:color w:val="4070A0"/>
+          <w:sz w:val="18"/>
+          <w:szCs w:val="18"/>
+          <w:lang w:eastAsia="en-GB"/>
+        </w:rPr>
+        <w:t>pytest</w:t>
+      </w:r>
+      <w:proofErr w:type="spellEnd"/>
+      <w:r>
+        <w:rPr>
+          <w:rFonts w:ascii="Consolas" w:eastAsia="Times New Roman" w:hAnsi="Consolas" w:cs="Courier New"/>
+          <w:color w:val="4070A0"/>
+          <w:sz w:val="18"/>
+          <w:szCs w:val="18"/>
+          <w:lang w:eastAsia="en-GB"/>
+        </w:rPr>
+        <w:t xml:space="preserve"> -</w:t>
+      </w:r>
+      <w:proofErr w:type="spellStart"/>
+      <w:r>
+        <w:rPr>
+          <w:rFonts w:ascii="Consolas" w:eastAsia="Times New Roman" w:hAnsi="Consolas" w:cs="Courier New"/>
+          <w:color w:val="4070A0"/>
+          <w:sz w:val="18"/>
+          <w:szCs w:val="18"/>
+          <w:lang w:eastAsia="en-GB"/>
+        </w:rPr>
+        <w:t>nauto</w:t>
+      </w:r>
+      <w:proofErr w:type="spellEnd"/>
+      <w:r>
+        <w:rPr>
+          <w:rFonts w:ascii="Consolas" w:eastAsia="Times New Roman" w:hAnsi="Consolas" w:cs="Courier New"/>
+          <w:color w:val="4070A0"/>
+          <w:sz w:val="18"/>
+          <w:szCs w:val="18"/>
+          <w:lang w:eastAsia="en-GB"/>
+        </w:rPr>
+        <w:t xml:space="preserve"> --</w:t>
+      </w:r>
+      <w:proofErr w:type="spellStart"/>
+      <w:r>
+        <w:rPr>
+          <w:rFonts w:ascii="Consolas" w:eastAsia="Times New Roman" w:hAnsi="Consolas" w:cs="Courier New"/>
+          <w:color w:val="4070A0"/>
+          <w:sz w:val="18"/>
+          <w:szCs w:val="18"/>
+          <w:lang w:eastAsia="en-GB"/>
+        </w:rPr>
+        <w:t>dist</w:t>
+      </w:r>
+      <w:proofErr w:type="spellEnd"/>
+      <w:r>
+        <w:rPr>
+          <w:rFonts w:ascii="Consolas" w:eastAsia="Times New Roman" w:hAnsi="Consolas" w:cs="Courier New"/>
+          <w:color w:val="4070A0"/>
+          <w:sz w:val="18"/>
+          <w:szCs w:val="18"/>
+          <w:lang w:eastAsia="en-GB"/>
+        </w:rPr>
+        <w:t>=</w:t>
+      </w:r>
+      <w:proofErr w:type="spellStart"/>
+      <w:r>
+        <w:rPr>
+          <w:rFonts w:ascii="Consolas" w:eastAsia="Times New Roman" w:hAnsi="Consolas" w:cs="Courier New"/>
+          <w:color w:val="4070A0"/>
+          <w:sz w:val="18"/>
+          <w:szCs w:val="18"/>
+          <w:lang w:eastAsia="en-GB"/>
+        </w:rPr>
+        <w:t>loadfile</w:t>
+      </w:r>
+      <w:proofErr w:type="spellEnd"/>
+      <w:r>
+        <w:rPr>
+          <w:rFonts w:ascii="Consolas" w:eastAsia="Times New Roman" w:hAnsi="Consolas" w:cs="Courier New"/>
+          <w:color w:val="4070A0"/>
+          <w:sz w:val="18"/>
+          <w:szCs w:val="18"/>
+          <w:lang w:eastAsia="en-GB"/>
+        </w:rPr>
+        <w:t>'</w:t>
+      </w:r>
+    </w:p>
+    <w:p>
+      <w:pPr>
+        <w:shd w:val="clear" w:color="auto" w:fill="FCFCFC"/>
+        <w:spacing w:after="360" w:line="360" w:lineRule="atLeast"/>
+        <w:rPr>
+          <w:rFonts w:ascii="Helvetica" w:eastAsia="Times New Roman" w:hAnsi="Helvetica" w:cs="Helvetica"/>
+          <w:color w:val="404040"/>
+          <w:sz w:val="24"/>
+          <w:szCs w:val="24"/>
+          <w:lang w:eastAsia="en-GB"/>
+        </w:rPr>
+      </w:pPr>
+      <w:r>
+        <w:rPr>
+          <w:rFonts w:ascii="Helvetica" w:eastAsia="Times New Roman" w:hAnsi="Helvetica" w:cs="Helvetica"/>
+          <w:color w:val="404040"/>
+          <w:sz w:val="24"/>
+          <w:szCs w:val="24"/>
+          <w:lang w:eastAsia="en-GB"/>
+        </w:rPr>
+        <w:t>Extract results from the above run into </w:t>
+      </w:r>
+      <w:r>
+        <w:rPr>
+          <w:rFonts w:ascii="Helvetica" w:eastAsia="Times New Roman" w:hAnsi="Helvetica" w:cs="Helvetica"/>
+          <w:i/>
+          <w:iCs/>
+          <w:color w:val="404040"/>
+          <w:sz w:val="24"/>
+          <w:szCs w:val="24"/>
+          <w:lang w:eastAsia="en-GB"/>
+        </w:rPr>
+        <w:t>run-results</w:t>
+      </w:r>
+      <w:r>
+        <w:rPr>
+          <w:rFonts w:ascii="Helvetica" w:eastAsia="Times New Roman" w:hAnsi="Helvetica" w:cs="Helvetica"/>
+          <w:color w:val="404040"/>
+          <w:sz w:val="24"/>
+          <w:szCs w:val="24"/>
+          <w:lang w:eastAsia="en-GB"/>
+        </w:rPr>
+        <w:t> </w:t>
+      </w:r>
+      <w:proofErr w:type="spellStart"/>
+      <w:r>
+        <w:rPr>
+          <w:rFonts w:ascii="Helvetica" w:eastAsia="Times New Roman" w:hAnsi="Helvetica" w:cs="Helvetica"/>
+          <w:color w:val="404040"/>
+          <w:sz w:val="24"/>
+          <w:szCs w:val="24"/>
+          <w:lang w:eastAsia="en-GB"/>
+        </w:rPr>
+        <w:t>dir</w:t>
+      </w:r>
+      <w:proofErr w:type="spellEnd"/>
+      <w:r>
+        <w:rPr>
+          <w:rFonts w:ascii="Helvetica" w:eastAsia="Times New Roman" w:hAnsi="Helvetica" w:cs="Helvetica"/>
+          <w:color w:val="404040"/>
+          <w:sz w:val="24"/>
+          <w:szCs w:val="24"/>
+          <w:lang w:eastAsia="en-GB"/>
+        </w:rPr>
+        <w:t xml:space="preserve"> and </w:t>
+      </w:r>
+      <w:proofErr w:type="spellStart"/>
+      <w:r>
+        <w:rPr>
+          <w:rFonts w:ascii="Helvetica" w:eastAsia="Times New Roman" w:hAnsi="Helvetica" w:cs="Helvetica"/>
+          <w:color w:val="404040"/>
+          <w:sz w:val="24"/>
+          <w:szCs w:val="24"/>
+          <w:lang w:eastAsia="en-GB"/>
+        </w:rPr>
+        <w:t>analyze</w:t>
+      </w:r>
+      <w:proofErr w:type="spellEnd"/>
+      <w:r>
+        <w:rPr>
+          <w:rFonts w:ascii="Helvetica" w:eastAsia="Times New Roman" w:hAnsi="Helvetica" w:cs="Helvetica"/>
+          <w:color w:val="404040"/>
+          <w:sz w:val="24"/>
+          <w:szCs w:val="24"/>
+          <w:lang w:eastAsia="en-GB"/>
+        </w:rPr>
+        <w:t>:</w:t>
+      </w:r>
+    </w:p>
+    <w:p>
+      <w:pPr>
+        <w:shd w:val="clear" w:color="auto" w:fill="EEFFCC"/>
+        <w:tabs>
+          <w:tab w:val="left" w:pos="916"/>
+          <w:tab w:val="left" w:pos="1832"/>
+          <w:tab w:val="left" w:pos="2748"/>
+          <w:tab w:val="left" w:pos="3664"/>
+          <w:tab w:val="left" w:pos="4580"/>
+          <w:tab w:val="left" w:pos="5496"/>
+          <w:tab w:val="left" w:pos="6412"/>
+          <w:tab w:val="left" w:pos="7328"/>
+          <w:tab w:val="left" w:pos="8244"/>
+          <w:tab w:val="left" w:pos="9160"/>
+          <w:tab w:val="left" w:pos="10076"/>
+          <w:tab w:val="left" w:pos="10992"/>
+          <w:tab w:val="left" w:pos="11908"/>
+          <w:tab w:val="left" w:pos="12824"/>
+          <w:tab w:val="left" w:pos="13740"/>
+          <w:tab w:val="left" w:pos="14656"/>
+        </w:tabs>
+        <w:spacing w:line="240" w:lineRule="auto"/>
+        <w:rPr>
+          <w:rFonts w:ascii="Consolas" w:eastAsia="Times New Roman" w:hAnsi="Consolas" w:cs="Courier New"/>
+          <w:color w:val="404040"/>
+          <w:sz w:val="18"/>
+          <w:szCs w:val="18"/>
+          <w:lang w:eastAsia="en-GB"/>
+        </w:rPr>
+      </w:pPr>
+      <w:r>
+        <w:rPr>
+          <w:rFonts w:ascii="Consolas" w:eastAsia="Times New Roman" w:hAnsi="Consolas" w:cs="Courier New"/>
+          <w:color w:val="404040"/>
+          <w:sz w:val="18"/>
+          <w:szCs w:val="18"/>
+          <w:lang w:eastAsia="en-GB"/>
+        </w:rPr>
+        <w:t>tests</w:t>
+      </w:r>
+      <w:r>
+        <w:rPr>
+          <w:rFonts w:ascii="Consolas" w:eastAsia="Times New Roman" w:hAnsi="Consolas" w:cs="Courier New"/>
+          <w:color w:val="666666"/>
+          <w:sz w:val="18"/>
+          <w:szCs w:val="18"/>
+          <w:lang w:eastAsia="en-GB"/>
+        </w:rPr>
+        <w:t>/</w:t>
+      </w:r>
+      <w:r>
+        <w:rPr>
+          <w:rFonts w:ascii="Consolas" w:eastAsia="Times New Roman" w:hAnsi="Consolas" w:cs="Courier New"/>
+          <w:color w:val="404040"/>
+          <w:sz w:val="18"/>
+          <w:szCs w:val="18"/>
+          <w:lang w:eastAsia="en-GB"/>
+        </w:rPr>
+        <w:t>topotest</w:t>
+      </w:r>
+      <w:r>
+        <w:rPr>
+          <w:rFonts w:ascii="Consolas" w:eastAsia="Times New Roman" w:hAnsi="Consolas" w:cs="Courier New"/>
+          <w:color w:val="666666"/>
+          <w:sz w:val="18"/>
+          <w:szCs w:val="18"/>
+          <w:lang w:eastAsia="en-GB"/>
+        </w:rPr>
+        <w:t>/</w:t>
+      </w:r>
+      <w:r>
+        <w:rPr>
+          <w:rFonts w:ascii="Consolas" w:eastAsia="Times New Roman" w:hAnsi="Consolas" w:cs="Courier New"/>
+          <w:color w:val="404040"/>
+          <w:sz w:val="18"/>
+          <w:szCs w:val="18"/>
+          <w:lang w:eastAsia="en-GB"/>
+        </w:rPr>
+        <w:t>analyze</w:t>
+      </w:r>
+      <w:r>
+        <w:rPr>
+          <w:rFonts w:ascii="Consolas" w:eastAsia="Times New Roman" w:hAnsi="Consolas" w:cs="Courier New"/>
+          <w:color w:val="666666"/>
+          <w:sz w:val="18"/>
+          <w:szCs w:val="18"/>
+          <w:lang w:eastAsia="en-GB"/>
+        </w:rPr>
+        <w:t>.</w:t>
+      </w:r>
+      <w:r>
+        <w:rPr>
+          <w:rFonts w:ascii="Consolas" w:eastAsia="Times New Roman" w:hAnsi="Consolas" w:cs="Courier New"/>
+          <w:color w:val="404040"/>
+          <w:sz w:val="18"/>
+          <w:szCs w:val="18"/>
+          <w:lang w:eastAsia="en-GB"/>
+        </w:rPr>
+        <w:t xml:space="preserve">py </w:t>
+      </w:r>
+      <w:r>
+        <w:rPr>
+          <w:rFonts w:ascii="Consolas" w:eastAsia="Times New Roman" w:hAnsi="Consolas" w:cs="Courier New"/>
+          <w:color w:val="666666"/>
+          <w:sz w:val="18"/>
+          <w:szCs w:val="18"/>
+          <w:lang w:eastAsia="en-GB"/>
+        </w:rPr>
+        <w:t>-</w:t>
+      </w:r>
+      <w:r>
+        <w:rPr>
+          <w:rFonts w:ascii="Consolas" w:eastAsia="Times New Roman" w:hAnsi="Consolas" w:cs="Courier New"/>
+          <w:color w:val="404040"/>
+          <w:sz w:val="18"/>
+          <w:szCs w:val="18"/>
+          <w:lang w:eastAsia="en-GB"/>
+        </w:rPr>
+        <w:t xml:space="preserve">C </w:t>
+      </w:r>
+      <w:proofErr w:type="spellStart"/>
+      <w:r>
+        <w:rPr>
+          <w:rFonts w:ascii="Consolas" w:eastAsia="Times New Roman" w:hAnsi="Consolas" w:cs="Courier New"/>
+          <w:color w:val="404040"/>
+          <w:sz w:val="18"/>
+          <w:szCs w:val="18"/>
+          <w:lang w:eastAsia="en-GB"/>
+        </w:rPr>
+        <w:t>frr</w:t>
+      </w:r>
+      <w:proofErr w:type="spellEnd"/>
+      <w:r>
+        <w:rPr>
+          <w:rFonts w:ascii="Consolas" w:eastAsia="Times New Roman" w:hAnsi="Consolas" w:cs="Courier New"/>
+          <w:color w:val="404040"/>
+          <w:sz w:val="18"/>
+          <w:szCs w:val="18"/>
+          <w:lang w:eastAsia="en-GB"/>
+        </w:rPr>
+        <w:t xml:space="preserve"> </w:t>
+      </w:r>
+      <w:r>
+        <w:rPr>
+          <w:rFonts w:ascii="Consolas" w:eastAsia="Times New Roman" w:hAnsi="Consolas" w:cs="Courier New"/>
+          <w:color w:val="666666"/>
+          <w:sz w:val="18"/>
+          <w:szCs w:val="18"/>
+          <w:lang w:eastAsia="en-GB"/>
+        </w:rPr>
+        <w:t>-</w:t>
+      </w:r>
+      <w:proofErr w:type="spellStart"/>
+      <w:r>
+        <w:rPr>
+          <w:rFonts w:ascii="Consolas" w:eastAsia="Times New Roman" w:hAnsi="Consolas" w:cs="Courier New"/>
+          <w:color w:val="404040"/>
+          <w:sz w:val="18"/>
+          <w:szCs w:val="18"/>
+          <w:lang w:eastAsia="en-GB"/>
+        </w:rPr>
+        <w:t>Ar</w:t>
+      </w:r>
+      <w:proofErr w:type="spellEnd"/>
+      <w:r>
+        <w:rPr>
+          <w:rFonts w:ascii="Consolas" w:eastAsia="Times New Roman" w:hAnsi="Consolas" w:cs="Courier New"/>
+          <w:color w:val="404040"/>
+          <w:sz w:val="18"/>
+          <w:szCs w:val="18"/>
+          <w:lang w:eastAsia="en-GB"/>
+        </w:rPr>
+        <w:t xml:space="preserve"> run</w:t>
+      </w:r>
+      <w:r>
+        <w:rPr>
+          <w:rFonts w:ascii="Consolas" w:eastAsia="Times New Roman" w:hAnsi="Consolas" w:cs="Courier New"/>
+          <w:color w:val="666666"/>
+          <w:sz w:val="18"/>
+          <w:szCs w:val="18"/>
+          <w:lang w:eastAsia="en-GB"/>
+        </w:rPr>
+        <w:t>-</w:t>
+      </w:r>
+      <w:r>
+        <w:rPr>
+          <w:rFonts w:ascii="Consolas" w:eastAsia="Times New Roman" w:hAnsi="Consolas" w:cs="Courier New"/>
+          <w:color w:val="404040"/>
+          <w:sz w:val="18"/>
+          <w:szCs w:val="18"/>
+          <w:lang w:eastAsia="en-GB"/>
+        </w:rPr>
+        <w:t>results</w:t>
+      </w:r>
+    </w:p>
+    <w:p>
+      <w:pPr>
+        <w:shd w:val="clear" w:color="auto" w:fill="FCFCFC"/>
+        <w:spacing w:after="360" w:line="360" w:lineRule="atLeast"/>
+        <w:rPr>
+          <w:rFonts w:ascii="Helvetica" w:eastAsia="Times New Roman" w:hAnsi="Helvetica" w:cs="Helvetica"/>
+          <w:color w:val="404040"/>
+          <w:sz w:val="24"/>
+          <w:szCs w:val="24"/>
+          <w:lang w:eastAsia="en-GB"/>
+        </w:rPr>
+      </w:pPr>
+      <w:r>
+        <w:rPr>
+          <w:rFonts w:ascii="Helvetica" w:eastAsia="Times New Roman" w:hAnsi="Helvetica" w:cs="Helvetica"/>
+          <w:color w:val="404040"/>
+          <w:sz w:val="24"/>
+          <w:szCs w:val="24"/>
+          <w:lang w:eastAsia="en-GB"/>
+        </w:rPr>
+        <w:t>Start the container:</w:t>
+      </w:r>
+    </w:p>
+    <w:p>
+      <w:pPr>
+        <w:shd w:val="clear" w:color="auto" w:fill="EEFFCC"/>
+        <w:tabs>
+          <w:tab w:val="left" w:pos="916"/>
+          <w:tab w:val="left" w:pos="1832"/>
+          <w:tab w:val="left" w:pos="2748"/>
+          <w:tab w:val="left" w:pos="3664"/>
+          <w:tab w:val="left" w:pos="4580"/>
+          <w:tab w:val="left" w:pos="5496"/>
+          <w:tab w:val="left" w:pos="6412"/>
+          <w:tab w:val="left" w:pos="7328"/>
+          <w:tab w:val="left" w:pos="8244"/>
+          <w:tab w:val="left" w:pos="9160"/>
+          <w:tab w:val="left" w:pos="10076"/>
+          <w:tab w:val="left" w:pos="10992"/>
+          <w:tab w:val="left" w:pos="11908"/>
+          <w:tab w:val="left" w:pos="12824"/>
+          <w:tab w:val="left" w:pos="13740"/>
+          <w:tab w:val="left" w:pos="14656"/>
+        </w:tabs>
+        <w:spacing w:line="240" w:lineRule="auto"/>
+        <w:rPr>
+          <w:rFonts w:ascii="Consolas" w:eastAsia="Times New Roman" w:hAnsi="Consolas" w:cs="Courier New"/>
+          <w:color w:val="404040"/>
+          <w:sz w:val="18"/>
+          <w:szCs w:val="18"/>
+          <w:lang w:eastAsia="en-GB"/>
+        </w:rPr>
+      </w:pPr>
+      <w:proofErr w:type="spellStart"/>
+      <w:r>
+        <w:rPr>
+          <w:rFonts w:ascii="Consolas" w:eastAsia="Times New Roman" w:hAnsi="Consolas" w:cs="Courier New"/>
+          <w:color w:val="404040"/>
+          <w:sz w:val="18"/>
+          <w:szCs w:val="18"/>
+          <w:lang w:eastAsia="en-GB"/>
+        </w:rPr>
+        <w:t>docker</w:t>
+      </w:r>
+      <w:proofErr w:type="spellEnd"/>
+      <w:r>
+        <w:rPr>
+          <w:rFonts w:ascii="Consolas" w:eastAsia="Times New Roman" w:hAnsi="Consolas" w:cs="Courier New"/>
+          <w:color w:val="404040"/>
+          <w:sz w:val="18"/>
+          <w:szCs w:val="18"/>
+          <w:lang w:eastAsia="en-GB"/>
+        </w:rPr>
+        <w:t xml:space="preserve"> run </w:t>
+      </w:r>
+      <w:r>
+        <w:rPr>
+          <w:rFonts w:ascii="Consolas" w:eastAsia="Times New Roman" w:hAnsi="Consolas" w:cs="Courier New"/>
+          <w:color w:val="666666"/>
+          <w:sz w:val="18"/>
+          <w:szCs w:val="18"/>
+          <w:lang w:eastAsia="en-GB"/>
+        </w:rPr>
+        <w:t>-</w:t>
+      </w:r>
+      <w:r>
+        <w:rPr>
+          <w:rFonts w:ascii="Consolas" w:eastAsia="Times New Roman" w:hAnsi="Consolas" w:cs="Courier New"/>
+          <w:color w:val="404040"/>
+          <w:sz w:val="18"/>
+          <w:szCs w:val="18"/>
+          <w:lang w:eastAsia="en-GB"/>
+        </w:rPr>
+        <w:t xml:space="preserve">d </w:t>
+      </w:r>
+      <w:r>
+        <w:rPr>
+          <w:rFonts w:ascii="Consolas" w:eastAsia="Times New Roman" w:hAnsi="Consolas" w:cs="Courier New"/>
+          <w:color w:val="666666"/>
+          <w:sz w:val="18"/>
+          <w:szCs w:val="18"/>
+          <w:lang w:eastAsia="en-GB"/>
+        </w:rPr>
+        <w:t>--</w:t>
+      </w:r>
+      <w:proofErr w:type="spellStart"/>
+      <w:r>
+        <w:rPr>
+          <w:rFonts w:ascii="Consolas" w:eastAsia="Times New Roman" w:hAnsi="Consolas" w:cs="Courier New"/>
+          <w:color w:val="404040"/>
+          <w:sz w:val="18"/>
+          <w:szCs w:val="18"/>
+          <w:lang w:eastAsia="en-GB"/>
+        </w:rPr>
+        <w:t>init</w:t>
+      </w:r>
+      <w:proofErr w:type="spellEnd"/>
+      <w:r>
+        <w:rPr>
+          <w:rFonts w:ascii="Consolas" w:eastAsia="Times New Roman" w:hAnsi="Consolas" w:cs="Courier New"/>
+          <w:color w:val="404040"/>
+          <w:sz w:val="18"/>
+          <w:szCs w:val="18"/>
+          <w:lang w:eastAsia="en-GB"/>
+        </w:rPr>
+        <w:t xml:space="preserve"> </w:t>
+      </w:r>
+      <w:r>
+        <w:rPr>
+          <w:rFonts w:ascii="Consolas" w:eastAsia="Times New Roman" w:hAnsi="Consolas" w:cs="Courier New"/>
+          <w:color w:val="666666"/>
+          <w:sz w:val="18"/>
+          <w:szCs w:val="18"/>
+          <w:lang w:eastAsia="en-GB"/>
+        </w:rPr>
+        <w:t>--</w:t>
+      </w:r>
+      <w:r>
+        <w:rPr>
+          <w:rFonts w:ascii="Consolas" w:eastAsia="Times New Roman" w:hAnsi="Consolas" w:cs="Courier New"/>
+          <w:color w:val="404040"/>
+          <w:sz w:val="18"/>
+          <w:szCs w:val="18"/>
+          <w:lang w:eastAsia="en-GB"/>
+        </w:rPr>
+        <w:t xml:space="preserve">privileged </w:t>
+      </w:r>
+      <w:r>
+        <w:rPr>
+          <w:rFonts w:ascii="Consolas" w:eastAsia="Times New Roman" w:hAnsi="Consolas" w:cs="Courier New"/>
+          <w:color w:val="666666"/>
+          <w:sz w:val="18"/>
+          <w:szCs w:val="18"/>
+          <w:lang w:eastAsia="en-GB"/>
+        </w:rPr>
+        <w:t>--</w:t>
+      </w:r>
+      <w:r>
+        <w:rPr>
+          <w:rFonts w:ascii="Consolas" w:eastAsia="Times New Roman" w:hAnsi="Consolas" w:cs="Courier New"/>
+          <w:color w:val="404040"/>
+          <w:sz w:val="18"/>
+          <w:szCs w:val="18"/>
+          <w:lang w:eastAsia="en-GB"/>
+        </w:rPr>
+        <w:t>name frr</w:t>
+      </w:r>
+      <w:r>
+        <w:rPr>
+          <w:rFonts w:ascii="Consolas" w:eastAsia="Times New Roman" w:hAnsi="Consolas" w:cs="Courier New"/>
+          <w:color w:val="666666"/>
+          <w:sz w:val="18"/>
+          <w:szCs w:val="18"/>
+          <w:lang w:eastAsia="en-GB"/>
+        </w:rPr>
+        <w:t>-</w:t>
+      </w:r>
+      <w:r>
+        <w:rPr>
+          <w:rFonts w:ascii="Consolas" w:eastAsia="Times New Roman" w:hAnsi="Consolas" w:cs="Courier New"/>
+          <w:color w:val="404040"/>
+          <w:sz w:val="18"/>
+          <w:szCs w:val="18"/>
+          <w:lang w:eastAsia="en-GB"/>
+        </w:rPr>
+        <w:t xml:space="preserve">ubuntu22 </w:t>
+      </w:r>
+      <w:r>
+        <w:rPr>
+          <w:rFonts w:ascii="Consolas" w:eastAsia="Times New Roman" w:hAnsi="Consolas" w:cs="Courier New"/>
+          <w:color w:val="666666"/>
+          <w:sz w:val="18"/>
+          <w:szCs w:val="18"/>
+          <w:lang w:eastAsia="en-GB"/>
+        </w:rPr>
+        <w:t>--</w:t>
+      </w:r>
+      <w:r>
+        <w:rPr>
+          <w:rFonts w:ascii="Consolas" w:eastAsia="Times New Roman" w:hAnsi="Consolas" w:cs="Courier New"/>
+          <w:color w:val="404040"/>
+          <w:sz w:val="18"/>
+          <w:szCs w:val="18"/>
+          <w:lang w:eastAsia="en-GB"/>
+        </w:rPr>
+        <w:t xml:space="preserve">mount </w:t>
+      </w:r>
+      <w:r>
+        <w:rPr>
+          <w:rFonts w:ascii="Consolas" w:eastAsia="Times New Roman" w:hAnsi="Consolas" w:cs="Courier New"/>
+          <w:color w:val="007020"/>
+          <w:sz w:val="18"/>
+          <w:szCs w:val="18"/>
+          <w:lang w:eastAsia="en-GB"/>
+        </w:rPr>
+        <w:t>type</w:t>
+      </w:r>
+      <w:r>
+        <w:rPr>
+          <w:rFonts w:ascii="Consolas" w:eastAsia="Times New Roman" w:hAnsi="Consolas" w:cs="Courier New"/>
+          <w:color w:val="666666"/>
+          <w:sz w:val="18"/>
+          <w:szCs w:val="18"/>
+          <w:lang w:eastAsia="en-GB"/>
+        </w:rPr>
+        <w:t>=</w:t>
+      </w:r>
+      <w:proofErr w:type="spellStart"/>
+      <w:r>
+        <w:rPr>
+          <w:rFonts w:ascii="Consolas" w:eastAsia="Times New Roman" w:hAnsi="Consolas" w:cs="Courier New"/>
+          <w:color w:val="404040"/>
+          <w:sz w:val="18"/>
+          <w:szCs w:val="18"/>
+          <w:lang w:eastAsia="en-GB"/>
+        </w:rPr>
+        <w:t>bind,source</w:t>
+      </w:r>
+      <w:proofErr w:type="spellEnd"/>
+      <w:r>
+        <w:rPr>
+          <w:rFonts w:ascii="Consolas" w:eastAsia="Times New Roman" w:hAnsi="Consolas" w:cs="Courier New"/>
+          <w:color w:val="666666"/>
+          <w:sz w:val="18"/>
+          <w:szCs w:val="18"/>
+          <w:lang w:eastAsia="en-GB"/>
+        </w:rPr>
+        <w:t>=/</w:t>
+      </w:r>
+      <w:r>
+        <w:rPr>
+          <w:rFonts w:ascii="Consolas" w:eastAsia="Times New Roman" w:hAnsi="Consolas" w:cs="Courier New"/>
+          <w:color w:val="404040"/>
+          <w:sz w:val="18"/>
+          <w:szCs w:val="18"/>
+          <w:lang w:eastAsia="en-GB"/>
+        </w:rPr>
+        <w:t>lib</w:t>
+      </w:r>
+      <w:r>
+        <w:rPr>
+          <w:rFonts w:ascii="Consolas" w:eastAsia="Times New Roman" w:hAnsi="Consolas" w:cs="Courier New"/>
+          <w:color w:val="666666"/>
+          <w:sz w:val="18"/>
+          <w:szCs w:val="18"/>
+          <w:lang w:eastAsia="en-GB"/>
+        </w:rPr>
+        <w:t>/</w:t>
+      </w:r>
+      <w:proofErr w:type="spellStart"/>
+      <w:r>
+        <w:rPr>
+          <w:rFonts w:ascii="Consolas" w:eastAsia="Times New Roman" w:hAnsi="Consolas" w:cs="Courier New"/>
+          <w:color w:val="404040"/>
+          <w:sz w:val="18"/>
+          <w:szCs w:val="18"/>
+          <w:lang w:eastAsia="en-GB"/>
+        </w:rPr>
+        <w:t>modules,target</w:t>
+      </w:r>
+      <w:proofErr w:type="spellEnd"/>
+      <w:r>
+        <w:rPr>
+          <w:rFonts w:ascii="Consolas" w:eastAsia="Times New Roman" w:hAnsi="Consolas" w:cs="Courier New"/>
+          <w:color w:val="666666"/>
+          <w:sz w:val="18"/>
+          <w:szCs w:val="18"/>
+          <w:lang w:eastAsia="en-GB"/>
+        </w:rPr>
+        <w:t>=/</w:t>
+      </w:r>
+      <w:r>
+        <w:rPr>
+          <w:rFonts w:ascii="Consolas" w:eastAsia="Times New Roman" w:hAnsi="Consolas" w:cs="Courier New"/>
+          <w:color w:val="404040"/>
+          <w:sz w:val="18"/>
+          <w:szCs w:val="18"/>
+          <w:lang w:eastAsia="en-GB"/>
+        </w:rPr>
+        <w:t>lib</w:t>
+      </w:r>
+      <w:r>
+        <w:rPr>
+          <w:rFonts w:ascii="Consolas" w:eastAsia="Times New Roman" w:hAnsi="Consolas" w:cs="Courier New"/>
+          <w:color w:val="666666"/>
+          <w:sz w:val="18"/>
+          <w:szCs w:val="18"/>
+          <w:lang w:eastAsia="en-GB"/>
+        </w:rPr>
+        <w:t>/</w:t>
+      </w:r>
+      <w:r>
+        <w:rPr>
+          <w:rFonts w:ascii="Consolas" w:eastAsia="Times New Roman" w:hAnsi="Consolas" w:cs="Courier New"/>
+          <w:color w:val="404040"/>
+          <w:sz w:val="18"/>
+          <w:szCs w:val="18"/>
+          <w:lang w:eastAsia="en-GB"/>
+        </w:rPr>
+        <w:t>modules frr</w:t>
+      </w:r>
+      <w:r>
+        <w:rPr>
+          <w:rFonts w:ascii="Consolas" w:eastAsia="Times New Roman" w:hAnsi="Consolas" w:cs="Courier New"/>
+          <w:color w:val="666666"/>
+          <w:sz w:val="18"/>
+          <w:szCs w:val="18"/>
+          <w:lang w:eastAsia="en-GB"/>
+        </w:rPr>
+        <w:t>-</w:t>
+      </w:r>
+      <w:r>
+        <w:rPr>
+          <w:rFonts w:ascii="Consolas" w:eastAsia="Times New Roman" w:hAnsi="Consolas" w:cs="Courier New"/>
+          <w:color w:val="404040"/>
+          <w:sz w:val="18"/>
+          <w:szCs w:val="18"/>
+          <w:lang w:eastAsia="en-GB"/>
+        </w:rPr>
+        <w:t>ubuntu22:latest</w:t>
+      </w:r>
+    </w:p>
+    <w:p>
+      <w:pPr>
+        <w:shd w:val="clear" w:color="auto" w:fill="FCFCFC"/>
+        <w:spacing w:after="360" w:line="360" w:lineRule="atLeast"/>
+        <w:rPr>
+          <w:rFonts w:ascii="Helvetica" w:eastAsia="Times New Roman" w:hAnsi="Helvetica" w:cs="Helvetica"/>
+          <w:color w:val="404040"/>
+          <w:sz w:val="24"/>
+          <w:szCs w:val="24"/>
+          <w:lang w:eastAsia="en-GB"/>
+        </w:rPr>
+      </w:pPr>
+      <w:r>
+        <w:rPr>
+          <w:rFonts w:ascii="Helvetica" w:eastAsia="Times New Roman" w:hAnsi="Helvetica" w:cs="Helvetica"/>
+          <w:color w:val="404040"/>
+          <w:sz w:val="24"/>
+          <w:szCs w:val="24"/>
+          <w:lang w:eastAsia="en-GB"/>
+        </w:rPr>
+        <w:t xml:space="preserve">Running a </w:t>
+      </w:r>
+      <w:proofErr w:type="spellStart"/>
+      <w:r>
+        <w:rPr>
+          <w:rFonts w:ascii="Helvetica" w:eastAsia="Times New Roman" w:hAnsi="Helvetica" w:cs="Helvetica"/>
+          <w:color w:val="404040"/>
+          <w:sz w:val="24"/>
+          <w:szCs w:val="24"/>
+          <w:lang w:eastAsia="en-GB"/>
+        </w:rPr>
+        <w:t>topotest</w:t>
+      </w:r>
+      <w:proofErr w:type="spellEnd"/>
+      <w:r>
+        <w:rPr>
+          <w:rFonts w:ascii="Helvetica" w:eastAsia="Times New Roman" w:hAnsi="Helvetica" w:cs="Helvetica"/>
+          <w:color w:val="404040"/>
+          <w:sz w:val="24"/>
+          <w:szCs w:val="24"/>
+          <w:lang w:eastAsia="en-GB"/>
+        </w:rPr>
+        <w:t xml:space="preserve"> (when the </w:t>
+      </w:r>
+      <w:proofErr w:type="spellStart"/>
+      <w:r>
+        <w:rPr>
+          <w:rFonts w:ascii="Helvetica" w:eastAsia="Times New Roman" w:hAnsi="Helvetica" w:cs="Helvetica"/>
+          <w:color w:val="404040"/>
+          <w:sz w:val="24"/>
+          <w:szCs w:val="24"/>
+          <w:lang w:eastAsia="en-GB"/>
+        </w:rPr>
+        <w:t>docker</w:t>
+      </w:r>
+      <w:proofErr w:type="spellEnd"/>
+      <w:r>
+        <w:rPr>
+          <w:rFonts w:ascii="Helvetica" w:eastAsia="Times New Roman" w:hAnsi="Helvetica" w:cs="Helvetica"/>
+          <w:color w:val="404040"/>
+          <w:sz w:val="24"/>
+          <w:szCs w:val="24"/>
+          <w:lang w:eastAsia="en-GB"/>
+        </w:rPr>
+        <w:t xml:space="preserve"> host is Ubuntu):</w:t>
+      </w:r>
+    </w:p>
+    <w:p>
+      <w:pPr>
+        <w:shd w:val="clear" w:color="auto" w:fill="EEFFCC"/>
+        <w:tabs>
+          <w:tab w:val="left" w:pos="916"/>
+          <w:tab w:val="left" w:pos="1832"/>
+          <w:tab w:val="left" w:pos="2748"/>
+          <w:tab w:val="left" w:pos="3664"/>
+          <w:tab w:val="left" w:pos="4580"/>
+          <w:tab w:val="left" w:pos="5496"/>
+          <w:tab w:val="left" w:pos="6412"/>
+          <w:tab w:val="left" w:pos="7328"/>
+          <w:tab w:val="left" w:pos="8244"/>
+          <w:tab w:val="left" w:pos="9160"/>
+          <w:tab w:val="left" w:pos="10076"/>
+          <w:tab w:val="left" w:pos="10992"/>
+          <w:tab w:val="left" w:pos="11908"/>
+          <w:tab w:val="left" w:pos="12824"/>
+          <w:tab w:val="left" w:pos="13740"/>
+          <w:tab w:val="left" w:pos="14656"/>
+        </w:tabs>
+        <w:spacing w:line="240" w:lineRule="auto"/>
+        <w:rPr>
+          <w:rFonts w:ascii="Consolas" w:eastAsia="Times New Roman" w:hAnsi="Consolas" w:cs="Courier New"/>
+          <w:color w:val="404040"/>
+          <w:sz w:val="18"/>
+          <w:szCs w:val="18"/>
+          <w:lang w:eastAsia="en-GB"/>
+        </w:rPr>
+      </w:pPr>
+      <w:proofErr w:type="spellStart"/>
+      <w:r>
+        <w:rPr>
+          <w:rFonts w:ascii="Consolas" w:eastAsia="Times New Roman" w:hAnsi="Consolas" w:cs="Courier New"/>
+          <w:color w:val="404040"/>
+          <w:sz w:val="18"/>
+          <w:szCs w:val="18"/>
+          <w:lang w:eastAsia="en-GB"/>
+        </w:rPr>
+        <w:lastRenderedPageBreak/>
+        <w:t>docker</w:t>
+      </w:r>
+      <w:proofErr w:type="spellEnd"/>
+      <w:r>
+        <w:rPr>
+          <w:rFonts w:ascii="Consolas" w:eastAsia="Times New Roman" w:hAnsi="Consolas" w:cs="Courier New"/>
+          <w:color w:val="404040"/>
+          <w:sz w:val="18"/>
+          <w:szCs w:val="18"/>
+          <w:lang w:eastAsia="en-GB"/>
+        </w:rPr>
+        <w:t xml:space="preserve"> exec frr</w:t>
+      </w:r>
+      <w:r>
+        <w:rPr>
+          <w:rFonts w:ascii="Consolas" w:eastAsia="Times New Roman" w:hAnsi="Consolas" w:cs="Courier New"/>
+          <w:color w:val="666666"/>
+          <w:sz w:val="18"/>
+          <w:szCs w:val="18"/>
+          <w:lang w:eastAsia="en-GB"/>
+        </w:rPr>
+        <w:t>-</w:t>
+      </w:r>
+      <w:r>
+        <w:rPr>
+          <w:rFonts w:ascii="Consolas" w:eastAsia="Times New Roman" w:hAnsi="Consolas" w:cs="Courier New"/>
+          <w:color w:val="404040"/>
+          <w:sz w:val="18"/>
+          <w:szCs w:val="18"/>
+          <w:lang w:eastAsia="en-GB"/>
+        </w:rPr>
+        <w:t xml:space="preserve">ubuntu22 bash </w:t>
+      </w:r>
+      <w:r>
+        <w:rPr>
+          <w:rFonts w:ascii="Consolas" w:eastAsia="Times New Roman" w:hAnsi="Consolas" w:cs="Courier New"/>
+          <w:color w:val="666666"/>
+          <w:sz w:val="18"/>
+          <w:szCs w:val="18"/>
+          <w:lang w:eastAsia="en-GB"/>
+        </w:rPr>
+        <w:t>-</w:t>
+      </w:r>
+      <w:r>
+        <w:rPr>
+          <w:rFonts w:ascii="Consolas" w:eastAsia="Times New Roman" w:hAnsi="Consolas" w:cs="Courier New"/>
+          <w:color w:val="404040"/>
+          <w:sz w:val="18"/>
+          <w:szCs w:val="18"/>
+          <w:lang w:eastAsia="en-GB"/>
+        </w:rPr>
+        <w:t xml:space="preserve">c </w:t>
+      </w:r>
+      <w:r>
+        <w:rPr>
+          <w:rFonts w:ascii="Consolas" w:eastAsia="Times New Roman" w:hAnsi="Consolas" w:cs="Courier New"/>
+          <w:color w:val="4070A0"/>
+          <w:sz w:val="18"/>
+          <w:szCs w:val="18"/>
+          <w:lang w:eastAsia="en-GB"/>
+        </w:rPr>
+        <w:t>'cd ~/</w:t>
+      </w:r>
+      <w:proofErr w:type="spellStart"/>
+      <w:r>
+        <w:rPr>
+          <w:rFonts w:ascii="Consolas" w:eastAsia="Times New Roman" w:hAnsi="Consolas" w:cs="Courier New"/>
+          <w:color w:val="4070A0"/>
+          <w:sz w:val="18"/>
+          <w:szCs w:val="18"/>
+          <w:lang w:eastAsia="en-GB"/>
+        </w:rPr>
+        <w:t>frr</w:t>
+      </w:r>
+      <w:proofErr w:type="spellEnd"/>
+      <w:r>
+        <w:rPr>
+          <w:rFonts w:ascii="Consolas" w:eastAsia="Times New Roman" w:hAnsi="Consolas" w:cs="Courier New"/>
+          <w:color w:val="4070A0"/>
+          <w:sz w:val="18"/>
+          <w:szCs w:val="18"/>
+          <w:lang w:eastAsia="en-GB"/>
+        </w:rPr>
+        <w:t>/tests/</w:t>
+      </w:r>
+      <w:proofErr w:type="spellStart"/>
+      <w:r>
+        <w:rPr>
+          <w:rFonts w:ascii="Consolas" w:eastAsia="Times New Roman" w:hAnsi="Consolas" w:cs="Courier New"/>
+          <w:color w:val="4070A0"/>
+          <w:sz w:val="18"/>
+          <w:szCs w:val="18"/>
+          <w:lang w:eastAsia="en-GB"/>
+        </w:rPr>
+        <w:t>topotests</w:t>
+      </w:r>
+      <w:proofErr w:type="spellEnd"/>
+      <w:r>
+        <w:rPr>
+          <w:rFonts w:ascii="Consolas" w:eastAsia="Times New Roman" w:hAnsi="Consolas" w:cs="Courier New"/>
+          <w:color w:val="4070A0"/>
+          <w:sz w:val="18"/>
+          <w:szCs w:val="18"/>
+          <w:lang w:eastAsia="en-GB"/>
+        </w:rPr>
+        <w:t xml:space="preserve">/ospf-topo1 ; </w:t>
+      </w:r>
+      <w:proofErr w:type="spellStart"/>
+      <w:r>
+        <w:rPr>
+          <w:rFonts w:ascii="Consolas" w:eastAsia="Times New Roman" w:hAnsi="Consolas" w:cs="Courier New"/>
+          <w:color w:val="4070A0"/>
+          <w:sz w:val="18"/>
+          <w:szCs w:val="18"/>
+          <w:lang w:eastAsia="en-GB"/>
+        </w:rPr>
+        <w:t>sudo</w:t>
+      </w:r>
+      <w:proofErr w:type="spellEnd"/>
+      <w:r>
+        <w:rPr>
+          <w:rFonts w:ascii="Consolas" w:eastAsia="Times New Roman" w:hAnsi="Consolas" w:cs="Courier New"/>
+          <w:color w:val="4070A0"/>
+          <w:sz w:val="18"/>
+          <w:szCs w:val="18"/>
+          <w:lang w:eastAsia="en-GB"/>
+        </w:rPr>
+        <w:t xml:space="preserve"> </w:t>
+      </w:r>
+      <w:proofErr w:type="spellStart"/>
+      <w:r>
+        <w:rPr>
+          <w:rFonts w:ascii="Consolas" w:eastAsia="Times New Roman" w:hAnsi="Consolas" w:cs="Courier New"/>
+          <w:color w:val="4070A0"/>
+          <w:sz w:val="18"/>
+          <w:szCs w:val="18"/>
+          <w:lang w:eastAsia="en-GB"/>
+        </w:rPr>
+        <w:t>pytest</w:t>
+      </w:r>
+      <w:proofErr w:type="spellEnd"/>
+      <w:r>
+        <w:rPr>
+          <w:rFonts w:ascii="Consolas" w:eastAsia="Times New Roman" w:hAnsi="Consolas" w:cs="Courier New"/>
+          <w:color w:val="4070A0"/>
+          <w:sz w:val="18"/>
+          <w:szCs w:val="18"/>
+          <w:lang w:eastAsia="en-GB"/>
+        </w:rPr>
+        <w:t xml:space="preserve"> test_ospf_topo1.py'</w:t>
+      </w:r>
+    </w:p>
+    <w:p>
+      <w:pPr>
+        <w:shd w:val="clear" w:color="auto" w:fill="FCFCFC"/>
+        <w:spacing w:after="360" w:line="360" w:lineRule="atLeast"/>
+        <w:rPr>
+          <w:rFonts w:ascii="Helvetica" w:eastAsia="Times New Roman" w:hAnsi="Helvetica" w:cs="Helvetica"/>
+          <w:color w:val="404040"/>
+          <w:sz w:val="24"/>
+          <w:szCs w:val="24"/>
+          <w:lang w:eastAsia="en-GB"/>
+        </w:rPr>
+      </w:pPr>
+      <w:r>
+        <w:rPr>
+          <w:rFonts w:ascii="Helvetica" w:eastAsia="Times New Roman" w:hAnsi="Helvetica" w:cs="Helvetica"/>
+          <w:color w:val="404040"/>
+          <w:sz w:val="24"/>
+          <w:szCs w:val="24"/>
+          <w:lang w:eastAsia="en-GB"/>
+        </w:rPr>
+        <w:t>Starting an interactive bash session:</w:t>
+      </w:r>
+    </w:p>
+    <w:p>
+      <w:pPr>
+        <w:shd w:val="clear" w:color="auto" w:fill="EEFFCC"/>
+        <w:tabs>
+          <w:tab w:val="left" w:pos="916"/>
+          <w:tab w:val="left" w:pos="1832"/>
+          <w:tab w:val="left" w:pos="2748"/>
+          <w:tab w:val="left" w:pos="3664"/>
+          <w:tab w:val="left" w:pos="4580"/>
+          <w:tab w:val="left" w:pos="5496"/>
+          <w:tab w:val="left" w:pos="6412"/>
+          <w:tab w:val="left" w:pos="7328"/>
+          <w:tab w:val="left" w:pos="8244"/>
+          <w:tab w:val="left" w:pos="9160"/>
+          <w:tab w:val="left" w:pos="10076"/>
+          <w:tab w:val="left" w:pos="10992"/>
+          <w:tab w:val="left" w:pos="11908"/>
+          <w:tab w:val="left" w:pos="12824"/>
+          <w:tab w:val="left" w:pos="13740"/>
+          <w:tab w:val="left" w:pos="14656"/>
+        </w:tabs>
+        <w:spacing w:line="240" w:lineRule="auto"/>
+        <w:rPr>
+          <w:rFonts w:ascii="Consolas" w:eastAsia="Times New Roman" w:hAnsi="Consolas" w:cs="Courier New"/>
+          <w:color w:val="404040"/>
+          <w:sz w:val="18"/>
+          <w:szCs w:val="18"/>
+          <w:lang w:eastAsia="en-GB"/>
+        </w:rPr>
+      </w:pPr>
+      <w:proofErr w:type="spellStart"/>
+      <w:r>
+        <w:rPr>
+          <w:rFonts w:ascii="Consolas" w:eastAsia="Times New Roman" w:hAnsi="Consolas" w:cs="Courier New"/>
+          <w:color w:val="404040"/>
+          <w:sz w:val="18"/>
+          <w:szCs w:val="18"/>
+          <w:lang w:eastAsia="en-GB"/>
+        </w:rPr>
+        <w:t>docker</w:t>
+      </w:r>
+      <w:proofErr w:type="spellEnd"/>
+      <w:r>
+        <w:rPr>
+          <w:rFonts w:ascii="Consolas" w:eastAsia="Times New Roman" w:hAnsi="Consolas" w:cs="Courier New"/>
+          <w:color w:val="404040"/>
+          <w:sz w:val="18"/>
+          <w:szCs w:val="18"/>
+          <w:lang w:eastAsia="en-GB"/>
+        </w:rPr>
+        <w:t xml:space="preserve"> exec </w:t>
+      </w:r>
+      <w:r>
+        <w:rPr>
+          <w:rFonts w:ascii="Consolas" w:eastAsia="Times New Roman" w:hAnsi="Consolas" w:cs="Courier New"/>
+          <w:color w:val="666666"/>
+          <w:sz w:val="18"/>
+          <w:szCs w:val="18"/>
+          <w:lang w:eastAsia="en-GB"/>
+        </w:rPr>
+        <w:t>-</w:t>
+      </w:r>
+      <w:r>
+        <w:rPr>
+          <w:rFonts w:ascii="Consolas" w:eastAsia="Times New Roman" w:hAnsi="Consolas" w:cs="Courier New"/>
+          <w:color w:val="404040"/>
+          <w:sz w:val="18"/>
+          <w:szCs w:val="18"/>
+          <w:lang w:eastAsia="en-GB"/>
+        </w:rPr>
+        <w:t>it frr</w:t>
+      </w:r>
+      <w:r>
+        <w:rPr>
+          <w:rFonts w:ascii="Consolas" w:eastAsia="Times New Roman" w:hAnsi="Consolas" w:cs="Courier New"/>
+          <w:color w:val="666666"/>
+          <w:sz w:val="18"/>
+          <w:szCs w:val="18"/>
+          <w:lang w:eastAsia="en-GB"/>
+        </w:rPr>
+        <w:t>-</w:t>
+      </w:r>
+      <w:r>
+        <w:rPr>
+          <w:rFonts w:ascii="Consolas" w:eastAsia="Times New Roman" w:hAnsi="Consolas" w:cs="Courier New"/>
+          <w:color w:val="404040"/>
+          <w:sz w:val="18"/>
+          <w:szCs w:val="18"/>
+          <w:lang w:eastAsia="en-GB"/>
+        </w:rPr>
+        <w:t>ubuntu22 bash</w:t>
+      </w:r>
+    </w:p>
+    <w:p>
+      <w:pPr>
+        <w:shd w:val="clear" w:color="auto" w:fill="FCFCFC"/>
+        <w:spacing w:after="360" w:line="360" w:lineRule="atLeast"/>
+        <w:rPr>
+          <w:rFonts w:ascii="Helvetica" w:eastAsia="Times New Roman" w:hAnsi="Helvetica" w:cs="Helvetica"/>
+          <w:color w:val="404040"/>
+          <w:sz w:val="24"/>
+          <w:szCs w:val="24"/>
+          <w:lang w:eastAsia="en-GB"/>
+        </w:rPr>
+      </w:pPr>
+      <w:r>
+        <w:rPr>
+          <w:rFonts w:ascii="Helvetica" w:eastAsia="Times New Roman" w:hAnsi="Helvetica" w:cs="Helvetica"/>
+          <w:color w:val="404040"/>
+          <w:sz w:val="24"/>
+          <w:szCs w:val="24"/>
+          <w:lang w:eastAsia="en-GB"/>
+        </w:rPr>
+        <w:t>Stopping an removing a container:</w:t>
+      </w:r>
+    </w:p>
+    <w:p>
+      <w:pPr>
+        <w:shd w:val="clear" w:color="auto" w:fill="EEFFCC"/>
+        <w:tabs>
+          <w:tab w:val="left" w:pos="916"/>
+          <w:tab w:val="left" w:pos="1832"/>
+          <w:tab w:val="left" w:pos="2748"/>
+          <w:tab w:val="left" w:pos="3664"/>
+          <w:tab w:val="left" w:pos="4580"/>
+          <w:tab w:val="left" w:pos="5496"/>
+          <w:tab w:val="left" w:pos="6412"/>
+          <w:tab w:val="left" w:pos="7328"/>
+          <w:tab w:val="left" w:pos="8244"/>
+          <w:tab w:val="left" w:pos="9160"/>
+          <w:tab w:val="left" w:pos="10076"/>
+          <w:tab w:val="left" w:pos="10992"/>
+          <w:tab w:val="left" w:pos="11908"/>
+          <w:tab w:val="left" w:pos="12824"/>
+          <w:tab w:val="left" w:pos="13740"/>
+          <w:tab w:val="left" w:pos="14656"/>
+        </w:tabs>
+        <w:spacing w:line="240" w:lineRule="auto"/>
+        <w:rPr>
+          <w:rFonts w:ascii="Consolas" w:eastAsia="Times New Roman" w:hAnsi="Consolas" w:cs="Courier New"/>
+          <w:color w:val="404040"/>
+          <w:sz w:val="18"/>
+          <w:szCs w:val="18"/>
+          <w:lang w:eastAsia="en-GB"/>
+        </w:rPr>
+      </w:pPr>
+      <w:proofErr w:type="spellStart"/>
+      <w:r>
+        <w:rPr>
+          <w:rFonts w:ascii="Consolas" w:eastAsia="Times New Roman" w:hAnsi="Consolas" w:cs="Courier New"/>
+          <w:color w:val="404040"/>
+          <w:sz w:val="18"/>
+          <w:szCs w:val="18"/>
+          <w:lang w:eastAsia="en-GB"/>
+        </w:rPr>
+        <w:t>docker</w:t>
+      </w:r>
+      <w:proofErr w:type="spellEnd"/>
+      <w:r>
+        <w:rPr>
+          <w:rFonts w:ascii="Consolas" w:eastAsia="Times New Roman" w:hAnsi="Consolas" w:cs="Courier New"/>
+          <w:color w:val="404040"/>
+          <w:sz w:val="18"/>
+          <w:szCs w:val="18"/>
+          <w:lang w:eastAsia="en-GB"/>
+        </w:rPr>
+        <w:t xml:space="preserve"> stop frr</w:t>
+      </w:r>
+      <w:r>
+        <w:rPr>
+          <w:rFonts w:ascii="Consolas" w:eastAsia="Times New Roman" w:hAnsi="Consolas" w:cs="Courier New"/>
+          <w:color w:val="666666"/>
+          <w:sz w:val="18"/>
+          <w:szCs w:val="18"/>
+          <w:lang w:eastAsia="en-GB"/>
+        </w:rPr>
+        <w:t>-</w:t>
+      </w:r>
+      <w:r>
+        <w:rPr>
+          <w:rFonts w:ascii="Consolas" w:eastAsia="Times New Roman" w:hAnsi="Consolas" w:cs="Courier New"/>
+          <w:color w:val="404040"/>
+          <w:sz w:val="18"/>
+          <w:szCs w:val="18"/>
+          <w:lang w:eastAsia="en-GB"/>
+        </w:rPr>
+        <w:t xml:space="preserve">ubuntu22 ; </w:t>
+      </w:r>
+      <w:proofErr w:type="spellStart"/>
+      <w:r>
+        <w:rPr>
+          <w:rFonts w:ascii="Consolas" w:eastAsia="Times New Roman" w:hAnsi="Consolas" w:cs="Courier New"/>
+          <w:color w:val="404040"/>
+          <w:sz w:val="18"/>
+          <w:szCs w:val="18"/>
+          <w:lang w:eastAsia="en-GB"/>
+        </w:rPr>
+        <w:t>docker</w:t>
+      </w:r>
+      <w:proofErr w:type="spellEnd"/>
+      <w:r>
+        <w:rPr>
+          <w:rFonts w:ascii="Consolas" w:eastAsia="Times New Roman" w:hAnsi="Consolas" w:cs="Courier New"/>
+          <w:color w:val="404040"/>
+          <w:sz w:val="18"/>
+          <w:szCs w:val="18"/>
+          <w:lang w:eastAsia="en-GB"/>
+        </w:rPr>
+        <w:t xml:space="preserve"> </w:t>
+      </w:r>
+      <w:proofErr w:type="spellStart"/>
+      <w:r>
+        <w:rPr>
+          <w:rFonts w:ascii="Consolas" w:eastAsia="Times New Roman" w:hAnsi="Consolas" w:cs="Courier New"/>
+          <w:color w:val="404040"/>
+          <w:sz w:val="18"/>
+          <w:szCs w:val="18"/>
+          <w:lang w:eastAsia="en-GB"/>
+        </w:rPr>
+        <w:t>rm</w:t>
+      </w:r>
+      <w:proofErr w:type="spellEnd"/>
+      <w:r>
+        <w:rPr>
+          <w:rFonts w:ascii="Consolas" w:eastAsia="Times New Roman" w:hAnsi="Consolas" w:cs="Courier New"/>
+          <w:color w:val="404040"/>
+          <w:sz w:val="18"/>
+          <w:szCs w:val="18"/>
+          <w:lang w:eastAsia="en-GB"/>
+        </w:rPr>
+        <w:t xml:space="preserve"> frr</w:t>
+      </w:r>
+      <w:r>
+        <w:rPr>
+          <w:rFonts w:ascii="Consolas" w:eastAsia="Times New Roman" w:hAnsi="Consolas" w:cs="Courier New"/>
+          <w:color w:val="666666"/>
+          <w:sz w:val="18"/>
+          <w:szCs w:val="18"/>
+          <w:lang w:eastAsia="en-GB"/>
+        </w:rPr>
+        <w:t>-</w:t>
+      </w:r>
+      <w:r>
+        <w:rPr>
+          <w:rFonts w:ascii="Consolas" w:eastAsia="Times New Roman" w:hAnsi="Consolas" w:cs="Courier New"/>
+          <w:color w:val="404040"/>
+          <w:sz w:val="18"/>
+          <w:szCs w:val="18"/>
+          <w:lang w:eastAsia="en-GB"/>
+        </w:rPr>
+        <w:t>ubuntu22</w:t>
+      </w:r>
+    </w:p>
+    <w:p>
+      <w:pPr>
+        <w:shd w:val="clear" w:color="auto" w:fill="FCFCFC"/>
+        <w:spacing w:after="360" w:line="360" w:lineRule="atLeast"/>
+        <w:rPr>
+          <w:rFonts w:ascii="Helvetica" w:eastAsia="Times New Roman" w:hAnsi="Helvetica" w:cs="Helvetica"/>
+          <w:color w:val="404040"/>
+          <w:sz w:val="24"/>
+          <w:szCs w:val="24"/>
+          <w:lang w:eastAsia="en-GB"/>
+        </w:rPr>
+      </w:pPr>
+      <w:r>
+        <w:rPr>
+          <w:rFonts w:ascii="Helvetica" w:eastAsia="Times New Roman" w:hAnsi="Helvetica" w:cs="Helvetica"/>
+          <w:color w:val="404040"/>
+          <w:sz w:val="24"/>
+          <w:szCs w:val="24"/>
+          <w:lang w:eastAsia="en-GB"/>
+        </w:rPr>
+        <w:t>Removing the built image:</w:t>
+      </w:r>
+    </w:p>
+    <w:p>
+      <w:pPr>
+        <w:shd w:val="clear" w:color="auto" w:fill="EEFFCC"/>
+        <w:tabs>
+          <w:tab w:val="left" w:pos="916"/>
+          <w:tab w:val="left" w:pos="1832"/>
+          <w:tab w:val="left" w:pos="2748"/>
+          <w:tab w:val="left" w:pos="3664"/>
+          <w:tab w:val="left" w:pos="4580"/>
+          <w:tab w:val="left" w:pos="5496"/>
+          <w:tab w:val="left" w:pos="6412"/>
+          <w:tab w:val="left" w:pos="7328"/>
+          <w:tab w:val="left" w:pos="8244"/>
+          <w:tab w:val="left" w:pos="9160"/>
+          <w:tab w:val="left" w:pos="10076"/>
+          <w:tab w:val="left" w:pos="10992"/>
+          <w:tab w:val="left" w:pos="11908"/>
+          <w:tab w:val="left" w:pos="12824"/>
+          <w:tab w:val="left" w:pos="13740"/>
+          <w:tab w:val="left" w:pos="14656"/>
+        </w:tabs>
+        <w:spacing w:line="240" w:lineRule="auto"/>
+        <w:rPr>
+          <w:rFonts w:ascii="Consolas" w:eastAsia="Times New Roman" w:hAnsi="Consolas" w:cs="Courier New"/>
+          <w:color w:val="404040"/>
+          <w:sz w:val="18"/>
+          <w:szCs w:val="18"/>
+          <w:lang w:eastAsia="en-GB"/>
+        </w:rPr>
+      </w:pPr>
+      <w:proofErr w:type="spellStart"/>
+      <w:r>
+        <w:rPr>
+          <w:rFonts w:ascii="Consolas" w:eastAsia="Times New Roman" w:hAnsi="Consolas" w:cs="Courier New"/>
+          <w:color w:val="404040"/>
+          <w:sz w:val="18"/>
+          <w:szCs w:val="18"/>
+          <w:lang w:eastAsia="en-GB"/>
+        </w:rPr>
+        <w:t>docker</w:t>
+      </w:r>
+      <w:proofErr w:type="spellEnd"/>
+      <w:r>
+        <w:rPr>
+          <w:rFonts w:ascii="Consolas" w:eastAsia="Times New Roman" w:hAnsi="Consolas" w:cs="Courier New"/>
+          <w:color w:val="404040"/>
+          <w:sz w:val="18"/>
+          <w:szCs w:val="18"/>
+          <w:lang w:eastAsia="en-GB"/>
+        </w:rPr>
+        <w:t xml:space="preserve"> </w:t>
+      </w:r>
+      <w:proofErr w:type="spellStart"/>
+      <w:r>
+        <w:rPr>
+          <w:rFonts w:ascii="Consolas" w:eastAsia="Times New Roman" w:hAnsi="Consolas" w:cs="Courier New"/>
+          <w:color w:val="404040"/>
+          <w:sz w:val="18"/>
+          <w:szCs w:val="18"/>
+          <w:lang w:eastAsia="en-GB"/>
+        </w:rPr>
+        <w:t>rmi</w:t>
+      </w:r>
+      <w:proofErr w:type="spellEnd"/>
+      <w:r>
+        <w:rPr>
+          <w:rFonts w:ascii="Consolas" w:eastAsia="Times New Roman" w:hAnsi="Consolas" w:cs="Courier New"/>
+          <w:color w:val="404040"/>
+          <w:sz w:val="18"/>
+          <w:szCs w:val="18"/>
+          <w:lang w:eastAsia="en-GB"/>
+        </w:rPr>
+        <w:t xml:space="preserve"> frr</w:t>
+      </w:r>
+      <w:r>
+        <w:rPr>
+          <w:rFonts w:ascii="Consolas" w:eastAsia="Times New Roman" w:hAnsi="Consolas" w:cs="Courier New"/>
+          <w:color w:val="666666"/>
+          <w:sz w:val="18"/>
+          <w:szCs w:val="18"/>
+          <w:lang w:eastAsia="en-GB"/>
+        </w:rPr>
+        <w:t>-</w:t>
+      </w:r>
+      <w:r>
+        <w:rPr>
+          <w:rFonts w:ascii="Consolas" w:eastAsia="Times New Roman" w:hAnsi="Consolas" w:cs="Courier New"/>
+          <w:color w:val="404040"/>
+          <w:sz w:val="18"/>
+          <w:szCs w:val="18"/>
+          <w:lang w:eastAsia="en-GB"/>
+        </w:rPr>
+        <w:t>ubuntu22:latest</w:t>
+      </w:r>
+    </w:p>
+    <w:p/>
     <w:sectPr>
       <w:pgSz w:w="11906" w:h="16838"/>
       <w:pgMar w:top="1417" w:right="1134" w:bottom="1134" w:left="1134" w:header="708" w:footer="708" w:gutter="0"/>
@@ -2393,9 +4247,30 @@
     <w:name w:val="Normal"/>
     <w:qFormat/>
   </w:style>
+  <w:style w:type="paragraph" w:styleId="Titolo3">
+    <w:name w:val="heading 3"/>
+    <w:basedOn w:val="Normale"/>
+    <w:link w:val="Titolo3Carattere"/>
+    <w:uiPriority w:val="9"/>
+    <w:qFormat/>
+    <w:rsid w:val="008B5275"/>
+    <w:pPr>
+      <w:spacing w:before="100" w:beforeAutospacing="1" w:after="100" w:afterAutospacing="1" w:line="240" w:lineRule="auto"/>
+      <w:outlineLvl w:val="2"/>
+    </w:pPr>
+    <w:rPr>
+      <w:rFonts w:ascii="Times New Roman" w:eastAsia="Times New Roman" w:hAnsi="Times New Roman" w:cs="Times New Roman"/>
+      <w:b/>
+      <w:bCs/>
+      <w:sz w:val="27"/>
+      <w:szCs w:val="27"/>
+      <w:lang w:eastAsia="en-GB"/>
+    </w:rPr>
+  </w:style>
   <w:style w:type="character" w:default="1" w:styleId="Carpredefinitoparagrafo">
     <w:name w:val="Default Paragraph Font"/>
     <w:uiPriority w:val="1"/>
+    <w:semiHidden/>
     <w:unhideWhenUsed/>
   </w:style>
   <w:style w:type="table" w:default="1" w:styleId="Tabellanormale">
@@ -2482,6 +4357,108 @@
       <w:color w:val="954F72" w:themeColor="followedHyperlink"/>
       <w:u w:val="single"/>
     </w:rPr>
+  </w:style>
+  <w:style w:type="character" w:customStyle="1" w:styleId="Titolo3Carattere">
+    <w:name w:val="Titolo 3 Carattere"/>
+    <w:basedOn w:val="Carpredefinitoparagrafo"/>
+    <w:link w:val="Titolo3"/>
+    <w:uiPriority w:val="9"/>
+    <w:rsid w:val="008B5275"/>
+    <w:rPr>
+      <w:rFonts w:ascii="Times New Roman" w:eastAsia="Times New Roman" w:hAnsi="Times New Roman" w:cs="Times New Roman"/>
+      <w:b/>
+      <w:bCs/>
+      <w:sz w:val="27"/>
+      <w:szCs w:val="27"/>
+      <w:lang w:eastAsia="en-GB"/>
+    </w:rPr>
+  </w:style>
+  <w:style w:type="paragraph" w:styleId="PreformattatoHTML">
+    <w:name w:val="HTML Preformatted"/>
+    <w:basedOn w:val="Normale"/>
+    <w:link w:val="PreformattatoHTMLCarattere"/>
+    <w:uiPriority w:val="99"/>
+    <w:semiHidden/>
+    <w:unhideWhenUsed/>
+    <w:rsid w:val="008B5275"/>
+    <w:pPr>
+      <w:tabs>
+        <w:tab w:val="left" w:pos="916"/>
+        <w:tab w:val="left" w:pos="1832"/>
+        <w:tab w:val="left" w:pos="2748"/>
+        <w:tab w:val="left" w:pos="3664"/>
+        <w:tab w:val="left" w:pos="4580"/>
+        <w:tab w:val="left" w:pos="5496"/>
+        <w:tab w:val="left" w:pos="6412"/>
+        <w:tab w:val="left" w:pos="7328"/>
+        <w:tab w:val="left" w:pos="8244"/>
+        <w:tab w:val="left" w:pos="9160"/>
+        <w:tab w:val="left" w:pos="10076"/>
+        <w:tab w:val="left" w:pos="10992"/>
+        <w:tab w:val="left" w:pos="11908"/>
+        <w:tab w:val="left" w:pos="12824"/>
+        <w:tab w:val="left" w:pos="13740"/>
+        <w:tab w:val="left" w:pos="14656"/>
+      </w:tabs>
+      <w:spacing w:after="0" w:line="240" w:lineRule="auto"/>
+    </w:pPr>
+    <w:rPr>
+      <w:rFonts w:ascii="Courier New" w:eastAsia="Times New Roman" w:hAnsi="Courier New" w:cs="Courier New"/>
+      <w:sz w:val="20"/>
+      <w:szCs w:val="20"/>
+      <w:lang w:eastAsia="en-GB"/>
+    </w:rPr>
+  </w:style>
+  <w:style w:type="character" w:customStyle="1" w:styleId="PreformattatoHTMLCarattere">
+    <w:name w:val="Preformattato HTML Carattere"/>
+    <w:basedOn w:val="Carpredefinitoparagrafo"/>
+    <w:link w:val="PreformattatoHTML"/>
+    <w:uiPriority w:val="99"/>
+    <w:semiHidden/>
+    <w:rsid w:val="008B5275"/>
+    <w:rPr>
+      <w:rFonts w:ascii="Courier New" w:eastAsia="Times New Roman" w:hAnsi="Courier New" w:cs="Courier New"/>
+      <w:sz w:val="20"/>
+      <w:szCs w:val="20"/>
+      <w:lang w:eastAsia="en-GB"/>
+    </w:rPr>
+  </w:style>
+  <w:style w:type="character" w:customStyle="1" w:styleId="n">
+    <w:name w:val="n"/>
+    <w:basedOn w:val="Carpredefinitoparagrafo"/>
+    <w:rsid w:val="008B5275"/>
+  </w:style>
+  <w:style w:type="character" w:customStyle="1" w:styleId="o">
+    <w:name w:val="o"/>
+    <w:basedOn w:val="Carpredefinitoparagrafo"/>
+    <w:rsid w:val="008B5275"/>
+  </w:style>
+  <w:style w:type="character" w:customStyle="1" w:styleId="p">
+    <w:name w:val="p"/>
+    <w:basedOn w:val="Carpredefinitoparagrafo"/>
+    <w:rsid w:val="008B5275"/>
+  </w:style>
+  <w:style w:type="character" w:customStyle="1" w:styleId="s1">
+    <w:name w:val="s1"/>
+    <w:basedOn w:val="Carpredefinitoparagrafo"/>
+    <w:rsid w:val="008B5275"/>
+  </w:style>
+  <w:style w:type="character" w:styleId="CitazioneHTML">
+    <w:name w:val="HTML Cite"/>
+    <w:basedOn w:val="Carpredefinitoparagrafo"/>
+    <w:uiPriority w:val="99"/>
+    <w:semiHidden/>
+    <w:unhideWhenUsed/>
+    <w:rsid w:val="008B5275"/>
+    <w:rPr>
+      <w:i/>
+      <w:iCs/>
+    </w:rPr>
+  </w:style>
+  <w:style w:type="character" w:customStyle="1" w:styleId="nb">
+    <w:name w:val="nb"/>
+    <w:basedOn w:val="Carpredefinitoparagrafo"/>
+    <w:rsid w:val="008B5275"/>
   </w:style>
 </w:styles>
 </file>

</xml_diff>

<commit_message>
now fluentd produces a log
</commit_message>
<xml_diff>
--- a/notes.docx
+++ b/notes.docx
@@ -22,7 +22,7 @@
       <w:r>
         <w:rPr>
           <w:noProof/>
-          <w:lang w:val="it-IT" w:eastAsia="it-IT"/>
+          <w:lang w:eastAsia="en-GB"/>
         </w:rPr>
         <w:drawing>
           <wp:inline distT="0" distB="0" distL="0" distR="0">
@@ -81,7 +81,7 @@
       <w:r>
         <w:rPr>
           <w:noProof/>
-          <w:lang w:val="it-IT" w:eastAsia="it-IT"/>
+          <w:lang w:eastAsia="en-GB"/>
         </w:rPr>
         <w:drawing>
           <wp:inline distT="0" distB="0" distL="0" distR="0" wp14:anchorId="5939A0C3" wp14:editId="05089B6C">
@@ -124,7 +124,7 @@
       <w:r>
         <w:rPr>
           <w:noProof/>
-          <w:lang w:val="it-IT" w:eastAsia="it-IT"/>
+          <w:lang w:eastAsia="en-GB"/>
         </w:rPr>
         <w:drawing>
           <wp:inline distT="0" distB="0" distL="0" distR="0" wp14:anchorId="2586B1F2" wp14:editId="5D73CD85">
@@ -175,7 +175,7 @@
       <w:r>
         <w:rPr>
           <w:noProof/>
-          <w:lang w:val="it-IT" w:eastAsia="it-IT"/>
+          <w:lang w:eastAsia="en-GB"/>
         </w:rPr>
         <w:lastRenderedPageBreak/>
         <w:drawing>
@@ -219,7 +219,7 @@
       <w:r>
         <w:rPr>
           <w:noProof/>
-          <w:lang w:val="it-IT" w:eastAsia="it-IT"/>
+          <w:lang w:eastAsia="en-GB"/>
         </w:rPr>
         <w:drawing>
           <wp:inline distT="0" distB="0" distL="0" distR="0" wp14:anchorId="2E13A765" wp14:editId="583C1CC7">
@@ -262,7 +262,7 @@
       <w:r>
         <w:rPr>
           <w:noProof/>
-          <w:lang w:val="it-IT" w:eastAsia="it-IT"/>
+          <w:lang w:eastAsia="en-GB"/>
         </w:rPr>
         <w:drawing>
           <wp:inline distT="0" distB="0" distL="0" distR="0" wp14:anchorId="47F028D6" wp14:editId="0502B682">
@@ -325,7 +325,15 @@
     </w:p>
     <w:p>
       <w:r>
-        <w:t xml:space="preserve">Comparison between quagga, </w:t>
+        <w:t xml:space="preserve">Comparison between </w:t>
+      </w:r>
+      <w:proofErr w:type="spellStart"/>
+      <w:r>
+        <w:t>quagga</w:t>
+      </w:r>
+      <w:proofErr w:type="spellEnd"/>
+      <w:r>
+        <w:t xml:space="preserve">, </w:t>
       </w:r>
       <w:proofErr w:type="spellStart"/>
       <w:r>
@@ -1031,7 +1039,7 @@
       <w:r>
         <w:rPr>
           <w:noProof/>
-          <w:lang w:val="it-IT" w:eastAsia="it-IT"/>
+          <w:lang w:eastAsia="en-GB"/>
         </w:rPr>
         <w:drawing>
           <wp:inline distT="0" distB="0" distL="0" distR="0">
@@ -1905,7 +1913,7 @@
             <v:path o:extrusionok="f" gradientshapeok="t" o:connecttype="rect"/>
             <o:lock v:ext="edit" aspectratio="t"/>
           </v:shapetype>
-          <v:shape id="_x0000_i1025" type="#_x0000_t75" style="width:406.65pt;height:243.65pt">
+          <v:shape id="_x0000_i1025" type="#_x0000_t75" style="width:403.2pt;height:244.8pt">
             <v:imagedata r:id="rId20" o:title="architecture_temp2"/>
           </v:shape>
         </w:pict>
@@ -5661,7 +5669,29 @@
           <w:szCs w:val="21"/>
           <w:lang w:eastAsia="en-GB"/>
         </w:rPr>
-        <w:t xml:space="preserve"> 14 via 172.16.2.2 dev eth0 proto </w:t>
+        <w:t xml:space="preserve"> 14 via 172.16.2.2 </w:t>
+      </w:r>
+      <w:proofErr w:type="spellStart"/>
+      <w:r>
+        <w:rPr>
+          <w:rFonts w:ascii="Consolas" w:eastAsia="Times New Roman" w:hAnsi="Consolas" w:cs="Times New Roman"/>
+          <w:color w:val="CCCCCC"/>
+          <w:sz w:val="21"/>
+          <w:szCs w:val="21"/>
+          <w:lang w:eastAsia="en-GB"/>
+        </w:rPr>
+        <w:t>dev</w:t>
+      </w:r>
+      <w:proofErr w:type="spellEnd"/>
+      <w:r>
+        <w:rPr>
+          <w:rFonts w:ascii="Consolas" w:eastAsia="Times New Roman" w:hAnsi="Consolas" w:cs="Times New Roman"/>
+          <w:color w:val="CCCCCC"/>
+          <w:sz w:val="21"/>
+          <w:szCs w:val="21"/>
+          <w:lang w:eastAsia="en-GB"/>
+        </w:rPr>
+        <w:t xml:space="preserve"> eth0 proto </w:t>
       </w:r>
       <w:proofErr w:type="spellStart"/>
       <w:r>
@@ -7031,7 +7061,7 @@
           <w:noProof/>
           <w:color w:val="002E67"/>
           <w:bdr w:val="none" w:sz="0" w:space="0" w:color="auto" w:frame="1"/>
-          <w:lang w:val="it-IT" w:eastAsia="it-IT"/>
+          <w:lang w:eastAsia="en-GB"/>
         </w:rPr>
         <w:drawing>
           <wp:inline distT="0" distB="0" distL="0" distR="0">
@@ -7310,7 +7340,7 @@
           <w:noProof/>
           <w:color w:val="002E67"/>
           <w:bdr w:val="none" w:sz="0" w:space="0" w:color="auto" w:frame="1"/>
-          <w:lang w:val="it-IT" w:eastAsia="it-IT"/>
+          <w:lang w:eastAsia="en-GB"/>
         </w:rPr>
         <w:drawing>
           <wp:inline distT="0" distB="0" distL="0" distR="0">
@@ -7956,7 +7986,7 @@
           <w:noProof/>
           <w:color w:val="002E67"/>
           <w:bdr w:val="none" w:sz="0" w:space="0" w:color="auto" w:frame="1"/>
-          <w:lang w:val="it-IT" w:eastAsia="it-IT"/>
+          <w:lang w:eastAsia="en-GB"/>
         </w:rPr>
         <w:drawing>
           <wp:inline distT="0" distB="0" distL="0" distR="0">
@@ -8426,7 +8456,7 @@
           <w:noProof/>
           <w:color w:val="002E67"/>
           <w:bdr w:val="none" w:sz="0" w:space="0" w:color="auto" w:frame="1"/>
-          <w:lang w:val="it-IT" w:eastAsia="it-IT"/>
+          <w:lang w:eastAsia="en-GB"/>
         </w:rPr>
         <w:lastRenderedPageBreak/>
         <w:drawing>
@@ -9551,7 +9581,29 @@
           <w:szCs w:val="21"/>
           <w:lang w:eastAsia="it-IT"/>
         </w:rPr>
-        <w:t>. To find the current default logging driver for the Docker daemon, run </w:t>
+        <w:t xml:space="preserve">. To find the current default logging driver for the </w:t>
+      </w:r>
+      <w:proofErr w:type="spellStart"/>
+      <w:r>
+        <w:rPr>
+          <w:rFonts w:ascii="Arial" w:eastAsia="Times New Roman" w:hAnsi="Arial" w:cs="Arial"/>
+          <w:color w:val="000000"/>
+          <w:sz w:val="21"/>
+          <w:szCs w:val="21"/>
+          <w:lang w:eastAsia="it-IT"/>
+        </w:rPr>
+        <w:t>Docker</w:t>
+      </w:r>
+      <w:proofErr w:type="spellEnd"/>
+      <w:r>
+        <w:rPr>
+          <w:rFonts w:ascii="Arial" w:eastAsia="Times New Roman" w:hAnsi="Arial" w:cs="Arial"/>
+          <w:color w:val="000000"/>
+          <w:sz w:val="21"/>
+          <w:szCs w:val="21"/>
+          <w:lang w:eastAsia="it-IT"/>
+        </w:rPr>
+        <w:t xml:space="preserve"> daemon, run </w:t>
       </w:r>
       <w:proofErr w:type="spellStart"/>
       <w:r>
@@ -12735,7 +12787,7 @@
         <w:rPr>
           <w:noProof/>
           <w:color w:val="4472C4" w:themeColor="accent5"/>
-          <w:lang w:val="it-IT" w:eastAsia="it-IT"/>
+          <w:lang w:eastAsia="en-GB"/>
         </w:rPr>
         <w:drawing>
           <wp:inline distT="0" distB="0" distL="0" distR="0" wp14:anchorId="3E3C2A7D" wp14:editId="6168AFD8">
@@ -12969,7 +13021,29 @@
           <w:szCs w:val="23"/>
           <w:lang w:eastAsia="it-IT"/>
         </w:rPr>
-        <w:t xml:space="preserve">. For more about +configuring Docker using </w:t>
+        <w:t xml:space="preserve">. For more about +configuring </w:t>
+      </w:r>
+      <w:proofErr w:type="spellStart"/>
+      <w:r>
+        <w:rPr>
+          <w:rFonts w:ascii="Segoe UI" w:eastAsia="Times New Roman" w:hAnsi="Segoe UI" w:cs="Segoe UI"/>
+          <w:color w:val="525960"/>
+          <w:sz w:val="23"/>
+          <w:szCs w:val="23"/>
+          <w:lang w:eastAsia="it-IT"/>
+        </w:rPr>
+        <w:t>Docker</w:t>
+      </w:r>
+      <w:proofErr w:type="spellEnd"/>
+      <w:r>
+        <w:rPr>
+          <w:rFonts w:ascii="Segoe UI" w:eastAsia="Times New Roman" w:hAnsi="Segoe UI" w:cs="Segoe UI"/>
+          <w:color w:val="525960"/>
+          <w:sz w:val="23"/>
+          <w:szCs w:val="23"/>
+          <w:lang w:eastAsia="it-IT"/>
+        </w:rPr>
+        <w:t xml:space="preserve"> using </w:t>
       </w:r>
       <w:proofErr w:type="spellStart"/>
       <w:r>
@@ -13994,7 +14068,7 @@
         <w:rPr>
           <w:noProof/>
           <w:color w:val="4472C4" w:themeColor="accent5"/>
-          <w:lang w:val="it-IT" w:eastAsia="it-IT"/>
+          <w:lang w:eastAsia="en-GB"/>
         </w:rPr>
         <w:drawing>
           <wp:inline distT="0" distB="0" distL="0" distR="0" wp14:anchorId="40B4ED68" wp14:editId="7384DD77">
@@ -14522,35 +14596,7 @@
         <w:rPr>
           <w:color w:val="4472C4" w:themeColor="accent5"/>
         </w:rPr>
-        <w:t xml:space="preserve">f trouble finding the logs. -&gt; </w:t>
-      </w:r>
-      <w:proofErr w:type="gramStart"/>
-      <w:r>
-        <w:rPr>
-          <w:color w:val="4472C4" w:themeColor="accent5"/>
-        </w:rPr>
-        <w:t>maybe</w:t>
-      </w:r>
-      <w:proofErr w:type="gramEnd"/>
-      <w:r>
-        <w:rPr>
-          <w:color w:val="4472C4" w:themeColor="accent5"/>
-        </w:rPr>
-        <w:t xml:space="preserve"> syslog can be taken directly by means of </w:t>
-      </w:r>
-      <w:proofErr w:type="spellStart"/>
-      <w:r>
-        <w:rPr>
-          <w:color w:val="4472C4" w:themeColor="accent5"/>
-        </w:rPr>
-        <w:t>fluentd</w:t>
-      </w:r>
-      <w:proofErr w:type="spellEnd"/>
-      <w:r>
-        <w:rPr>
-          <w:color w:val="4472C4" w:themeColor="accent5"/>
-        </w:rPr>
-        <w:t>.</w:t>
+        <w:t>f trouble finding the logs.</w:t>
       </w:r>
     </w:p>
     <w:p>
@@ -14568,6 +14614,64 @@
         <w:rPr>
           <w:color w:val="4472C4" w:themeColor="accent5"/>
         </w:rPr>
+        <w:t>Maybe</w:t>
+      </w:r>
+      <w:r>
+        <w:rPr>
+          <w:color w:val="4472C4" w:themeColor="accent5"/>
+        </w:rPr>
+        <w:t xml:space="preserve"> syslog </w:t>
+      </w:r>
+      <w:proofErr w:type="gramStart"/>
+      <w:r>
+        <w:rPr>
+          <w:color w:val="4472C4" w:themeColor="accent5"/>
+        </w:rPr>
+        <w:t>can be taken</w:t>
+      </w:r>
+      <w:proofErr w:type="gramEnd"/>
+      <w:r>
+        <w:rPr>
+          <w:color w:val="4472C4" w:themeColor="accent5"/>
+        </w:rPr>
+        <w:t xml:space="preserve"> directly by means of </w:t>
+      </w:r>
+      <w:proofErr w:type="spellStart"/>
+      <w:r>
+        <w:rPr>
+          <w:color w:val="4472C4" w:themeColor="accent5"/>
+        </w:rPr>
+        <w:t>fluentd</w:t>
+      </w:r>
+      <w:proofErr w:type="spellEnd"/>
+      <w:r>
+        <w:rPr>
+          <w:color w:val="4472C4" w:themeColor="accent5"/>
+        </w:rPr>
+        <w:t xml:space="preserve"> configuration</w:t>
+      </w:r>
+      <w:r>
+        <w:rPr>
+          <w:color w:val="4472C4" w:themeColor="accent5"/>
+        </w:rPr>
+        <w:t>.</w:t>
+      </w:r>
+    </w:p>
+    <w:p>
+      <w:pPr>
+        <w:pStyle w:val="Paragrafoelenco"/>
+        <w:numPr>
+          <w:ilvl w:val="0"/>
+          <w:numId w:val="10"/>
+        </w:numPr>
+        <w:rPr>
+          <w:color w:val="4472C4" w:themeColor="accent5"/>
+        </w:rPr>
+      </w:pPr>
+      <w:r>
+        <w:rPr>
+          <w:color w:val="4472C4" w:themeColor="accent5"/>
+        </w:rPr>
         <w:t xml:space="preserve">Relating to </w:t>
       </w:r>
       <w:proofErr w:type="spellStart"/>
@@ -14654,6 +14758,652 @@
         </w:rPr>
         <w:t xml:space="preserve"> frr.log.</w:t>
       </w:r>
+    </w:p>
+    <w:p>
+      <w:pPr>
+        <w:pStyle w:val="Paragrafoelenco"/>
+        <w:numPr>
+          <w:ilvl w:val="0"/>
+          <w:numId w:val="10"/>
+        </w:numPr>
+        <w:rPr>
+          <w:color w:val="4472C4" w:themeColor="accent5"/>
+        </w:rPr>
+      </w:pPr>
+      <w:r>
+        <w:rPr>
+          <w:color w:val="4472C4" w:themeColor="accent5"/>
+        </w:rPr>
+        <w:t>C:\Users\User\AppData\Local\Docker\log\host</w:t>
+      </w:r>
+      <w:r>
+        <w:rPr>
+          <w:color w:val="4472C4" w:themeColor="accent5"/>
+        </w:rPr>
+        <w:t xml:space="preserve"> this is the windows folder for </w:t>
+      </w:r>
+      <w:proofErr w:type="spellStart"/>
+      <w:r>
+        <w:rPr>
+          <w:color w:val="4472C4" w:themeColor="accent5"/>
+        </w:rPr>
+        <w:t>docker</w:t>
+      </w:r>
+      <w:proofErr w:type="spellEnd"/>
+      <w:r>
+        <w:rPr>
+          <w:color w:val="4472C4" w:themeColor="accent5"/>
+        </w:rPr>
+        <w:t xml:space="preserve"> logs. Useful ones:</w:t>
+      </w:r>
+      <w:r>
+        <w:rPr>
+          <w:color w:val="4472C4" w:themeColor="accent5"/>
+        </w:rPr>
+        <w:br/>
+      </w:r>
+    </w:p>
+    <w:p>
+      <w:pPr>
+        <w:numPr>
+          <w:ilvl w:val="0"/>
+          <w:numId w:val="10"/>
+        </w:numPr>
+        <w:pBdr>
+          <w:top w:val="single" w:sz="2" w:space="0" w:color="D9D9E3"/>
+          <w:left w:val="single" w:sz="2" w:space="5" w:color="D9D9E3"/>
+          <w:bottom w:val="single" w:sz="2" w:space="0" w:color="D9D9E3"/>
+          <w:right w:val="single" w:sz="2" w:space="0" w:color="D9D9E3"/>
+        </w:pBdr>
+        <w:shd w:val="clear" w:color="auto" w:fill="444654"/>
+        <w:spacing w:after="0" w:line="240" w:lineRule="auto"/>
+        <w:rPr>
+          <w:rFonts w:ascii="Segoe UI" w:eastAsia="Times New Roman" w:hAnsi="Segoe UI" w:cs="Segoe UI"/>
+          <w:color w:val="D1D5DB"/>
+          <w:sz w:val="24"/>
+          <w:szCs w:val="24"/>
+          <w:lang w:eastAsia="en-GB"/>
+        </w:rPr>
+      </w:pPr>
+      <w:proofErr w:type="gramStart"/>
+      <w:r>
+        <w:rPr>
+          <w:rFonts w:ascii="Courier New" w:eastAsia="Times New Roman" w:hAnsi="Courier New" w:cs="Courier New"/>
+          <w:b/>
+          <w:bCs/>
+          <w:color w:val="D1D5DB"/>
+          <w:sz w:val="21"/>
+          <w:szCs w:val="21"/>
+          <w:bdr w:val="single" w:sz="2" w:space="0" w:color="D9D9E3" w:frame="1"/>
+          <w:lang w:eastAsia="en-GB"/>
+        </w:rPr>
+        <w:t>com.docker.backend.exe.log</w:t>
+      </w:r>
+      <w:proofErr w:type="gramEnd"/>
+      <w:r>
+        <w:rPr>
+          <w:rFonts w:ascii="Segoe UI" w:eastAsia="Times New Roman" w:hAnsi="Segoe UI" w:cs="Segoe UI"/>
+          <w:color w:val="D1D5DB"/>
+          <w:sz w:val="24"/>
+          <w:szCs w:val="24"/>
+          <w:lang w:eastAsia="en-GB"/>
+        </w:rPr>
+        <w:t xml:space="preserve"> and its rotated files (</w:t>
+      </w:r>
+      <w:r>
+        <w:rPr>
+          <w:rFonts w:ascii="Courier New" w:eastAsia="Times New Roman" w:hAnsi="Courier New" w:cs="Courier New"/>
+          <w:b/>
+          <w:bCs/>
+          <w:color w:val="D1D5DB"/>
+          <w:sz w:val="21"/>
+          <w:szCs w:val="21"/>
+          <w:bdr w:val="single" w:sz="2" w:space="0" w:color="D9D9E3" w:frame="1"/>
+          <w:lang w:eastAsia="en-GB"/>
+        </w:rPr>
+        <w:t>com.docker.backend.exe.log.0</w:t>
+      </w:r>
+      <w:r>
+        <w:rPr>
+          <w:rFonts w:ascii="Segoe UI" w:eastAsia="Times New Roman" w:hAnsi="Segoe UI" w:cs="Segoe UI"/>
+          <w:color w:val="D1D5DB"/>
+          <w:sz w:val="24"/>
+          <w:szCs w:val="24"/>
+          <w:lang w:eastAsia="en-GB"/>
+        </w:rPr>
+        <w:t xml:space="preserve">, </w:t>
+      </w:r>
+      <w:r>
+        <w:rPr>
+          <w:rFonts w:ascii="Courier New" w:eastAsia="Times New Roman" w:hAnsi="Courier New" w:cs="Courier New"/>
+          <w:b/>
+          <w:bCs/>
+          <w:color w:val="D1D5DB"/>
+          <w:sz w:val="21"/>
+          <w:szCs w:val="21"/>
+          <w:bdr w:val="single" w:sz="2" w:space="0" w:color="D9D9E3" w:frame="1"/>
+          <w:lang w:eastAsia="en-GB"/>
+        </w:rPr>
+        <w:t>com.docker.backend.exe.log.1</w:t>
+      </w:r>
+      <w:r>
+        <w:rPr>
+          <w:rFonts w:ascii="Segoe UI" w:eastAsia="Times New Roman" w:hAnsi="Segoe UI" w:cs="Segoe UI"/>
+          <w:color w:val="D1D5DB"/>
+          <w:sz w:val="24"/>
+          <w:szCs w:val="24"/>
+          <w:lang w:eastAsia="en-GB"/>
+        </w:rPr>
+        <w:t xml:space="preserve">, etc.) contain logs related to the </w:t>
+      </w:r>
+      <w:proofErr w:type="spellStart"/>
+      <w:r>
+        <w:rPr>
+          <w:rFonts w:ascii="Segoe UI" w:eastAsia="Times New Roman" w:hAnsi="Segoe UI" w:cs="Segoe UI"/>
+          <w:color w:val="D1D5DB"/>
+          <w:sz w:val="24"/>
+          <w:szCs w:val="24"/>
+          <w:lang w:eastAsia="en-GB"/>
+        </w:rPr>
+        <w:t>Docker</w:t>
+      </w:r>
+      <w:proofErr w:type="spellEnd"/>
+      <w:r>
+        <w:rPr>
+          <w:rFonts w:ascii="Segoe UI" w:eastAsia="Times New Roman" w:hAnsi="Segoe UI" w:cs="Segoe UI"/>
+          <w:color w:val="D1D5DB"/>
+          <w:sz w:val="24"/>
+          <w:szCs w:val="24"/>
+          <w:lang w:eastAsia="en-GB"/>
+        </w:rPr>
+        <w:t xml:space="preserve"> backend and </w:t>
+      </w:r>
+      <w:proofErr w:type="spellStart"/>
+      <w:r>
+        <w:rPr>
+          <w:rFonts w:ascii="Segoe UI" w:eastAsia="Times New Roman" w:hAnsi="Segoe UI" w:cs="Segoe UI"/>
+          <w:color w:val="D1D5DB"/>
+          <w:sz w:val="24"/>
+          <w:szCs w:val="24"/>
+          <w:lang w:eastAsia="en-GB"/>
+        </w:rPr>
+        <w:t>Docker</w:t>
+      </w:r>
+      <w:proofErr w:type="spellEnd"/>
+      <w:r>
+        <w:rPr>
+          <w:rFonts w:ascii="Segoe UI" w:eastAsia="Times New Roman" w:hAnsi="Segoe UI" w:cs="Segoe UI"/>
+          <w:color w:val="D1D5DB"/>
+          <w:sz w:val="24"/>
+          <w:szCs w:val="24"/>
+          <w:lang w:eastAsia="en-GB"/>
+        </w:rPr>
+        <w:t xml:space="preserve"> engine.</w:t>
+      </w:r>
+    </w:p>
+    <w:p>
+      <w:pPr>
+        <w:numPr>
+          <w:ilvl w:val="0"/>
+          <w:numId w:val="10"/>
+        </w:numPr>
+        <w:pBdr>
+          <w:top w:val="single" w:sz="2" w:space="0" w:color="D9D9E3"/>
+          <w:left w:val="single" w:sz="2" w:space="5" w:color="D9D9E3"/>
+          <w:bottom w:val="single" w:sz="2" w:space="0" w:color="D9D9E3"/>
+          <w:right w:val="single" w:sz="2" w:space="0" w:color="D9D9E3"/>
+        </w:pBdr>
+        <w:shd w:val="clear" w:color="auto" w:fill="444654"/>
+        <w:spacing w:after="0" w:line="240" w:lineRule="auto"/>
+        <w:rPr>
+          <w:rFonts w:ascii="Segoe UI" w:eastAsia="Times New Roman" w:hAnsi="Segoe UI" w:cs="Segoe UI"/>
+          <w:color w:val="D1D5DB"/>
+          <w:sz w:val="24"/>
+          <w:szCs w:val="24"/>
+          <w:lang w:eastAsia="en-GB"/>
+        </w:rPr>
+      </w:pPr>
+      <w:proofErr w:type="gramStart"/>
+      <w:r>
+        <w:rPr>
+          <w:rFonts w:ascii="Courier New" w:eastAsia="Times New Roman" w:hAnsi="Courier New" w:cs="Courier New"/>
+          <w:b/>
+          <w:bCs/>
+          <w:color w:val="D1D5DB"/>
+          <w:sz w:val="21"/>
+          <w:szCs w:val="21"/>
+          <w:bdr w:val="single" w:sz="2" w:space="0" w:color="D9D9E3" w:frame="1"/>
+          <w:lang w:eastAsia="en-GB"/>
+        </w:rPr>
+        <w:t>com.docker.build.exe.stderr.log</w:t>
+      </w:r>
+      <w:proofErr w:type="gramEnd"/>
+      <w:r>
+        <w:rPr>
+          <w:rFonts w:ascii="Segoe UI" w:eastAsia="Times New Roman" w:hAnsi="Segoe UI" w:cs="Segoe UI"/>
+          <w:color w:val="D1D5DB"/>
+          <w:sz w:val="24"/>
+          <w:szCs w:val="24"/>
+          <w:lang w:eastAsia="en-GB"/>
+        </w:rPr>
+        <w:t xml:space="preserve"> and its rotated files contain logs related to </w:t>
+      </w:r>
+      <w:proofErr w:type="spellStart"/>
+      <w:r>
+        <w:rPr>
+          <w:rFonts w:ascii="Segoe UI" w:eastAsia="Times New Roman" w:hAnsi="Segoe UI" w:cs="Segoe UI"/>
+          <w:color w:val="D1D5DB"/>
+          <w:sz w:val="24"/>
+          <w:szCs w:val="24"/>
+          <w:lang w:eastAsia="en-GB"/>
+        </w:rPr>
+        <w:t>Docker</w:t>
+      </w:r>
+      <w:proofErr w:type="spellEnd"/>
+      <w:r>
+        <w:rPr>
+          <w:rFonts w:ascii="Segoe UI" w:eastAsia="Times New Roman" w:hAnsi="Segoe UI" w:cs="Segoe UI"/>
+          <w:color w:val="D1D5DB"/>
+          <w:sz w:val="24"/>
+          <w:szCs w:val="24"/>
+          <w:lang w:eastAsia="en-GB"/>
+        </w:rPr>
+        <w:t xml:space="preserve"> container builds.</w:t>
+      </w:r>
+    </w:p>
+    <w:p>
+      <w:pPr>
+        <w:numPr>
+          <w:ilvl w:val="0"/>
+          <w:numId w:val="10"/>
+        </w:numPr>
+        <w:pBdr>
+          <w:top w:val="single" w:sz="2" w:space="0" w:color="D9D9E3"/>
+          <w:left w:val="single" w:sz="2" w:space="5" w:color="D9D9E3"/>
+          <w:bottom w:val="single" w:sz="2" w:space="0" w:color="D9D9E3"/>
+          <w:right w:val="single" w:sz="2" w:space="0" w:color="D9D9E3"/>
+        </w:pBdr>
+        <w:shd w:val="clear" w:color="auto" w:fill="444654"/>
+        <w:spacing w:after="0" w:line="240" w:lineRule="auto"/>
+        <w:rPr>
+          <w:rFonts w:ascii="Segoe UI" w:eastAsia="Times New Roman" w:hAnsi="Segoe UI" w:cs="Segoe UI"/>
+          <w:color w:val="D1D5DB"/>
+          <w:sz w:val="24"/>
+          <w:szCs w:val="24"/>
+          <w:lang w:eastAsia="en-GB"/>
+        </w:rPr>
+      </w:pPr>
+      <w:proofErr w:type="gramStart"/>
+      <w:r>
+        <w:rPr>
+          <w:rFonts w:ascii="Courier New" w:eastAsia="Times New Roman" w:hAnsi="Courier New" w:cs="Courier New"/>
+          <w:b/>
+          <w:bCs/>
+          <w:color w:val="D1D5DB"/>
+          <w:sz w:val="21"/>
+          <w:szCs w:val="21"/>
+          <w:bdr w:val="single" w:sz="2" w:space="0" w:color="D9D9E3" w:frame="1"/>
+          <w:lang w:eastAsia="en-GB"/>
+        </w:rPr>
+        <w:t>com.docker.dev-envs.exe.stderr.log</w:t>
+      </w:r>
+      <w:proofErr w:type="gramEnd"/>
+      <w:r>
+        <w:rPr>
+          <w:rFonts w:ascii="Segoe UI" w:eastAsia="Times New Roman" w:hAnsi="Segoe UI" w:cs="Segoe UI"/>
+          <w:color w:val="D1D5DB"/>
+          <w:sz w:val="24"/>
+          <w:szCs w:val="24"/>
+          <w:lang w:eastAsia="en-GB"/>
+        </w:rPr>
+        <w:t xml:space="preserve"> and </w:t>
+      </w:r>
+      <w:r>
+        <w:rPr>
+          <w:rFonts w:ascii="Courier New" w:eastAsia="Times New Roman" w:hAnsi="Courier New" w:cs="Courier New"/>
+          <w:b/>
+          <w:bCs/>
+          <w:color w:val="D1D5DB"/>
+          <w:sz w:val="21"/>
+          <w:szCs w:val="21"/>
+          <w:bdr w:val="single" w:sz="2" w:space="0" w:color="D9D9E3" w:frame="1"/>
+          <w:lang w:eastAsia="en-GB"/>
+        </w:rPr>
+        <w:t>com.docker.dev-envs.exe.stdout.log</w:t>
+      </w:r>
+      <w:r>
+        <w:rPr>
+          <w:rFonts w:ascii="Segoe UI" w:eastAsia="Times New Roman" w:hAnsi="Segoe UI" w:cs="Segoe UI"/>
+          <w:color w:val="D1D5DB"/>
+          <w:sz w:val="24"/>
+          <w:szCs w:val="24"/>
+          <w:lang w:eastAsia="en-GB"/>
+        </w:rPr>
+        <w:t xml:space="preserve"> may contain logs related to development environments.</w:t>
+      </w:r>
+    </w:p>
+    <w:p>
+      <w:pPr>
+        <w:numPr>
+          <w:ilvl w:val="0"/>
+          <w:numId w:val="10"/>
+        </w:numPr>
+        <w:pBdr>
+          <w:top w:val="single" w:sz="2" w:space="0" w:color="D9D9E3"/>
+          <w:left w:val="single" w:sz="2" w:space="5" w:color="D9D9E3"/>
+          <w:bottom w:val="single" w:sz="2" w:space="0" w:color="D9D9E3"/>
+          <w:right w:val="single" w:sz="2" w:space="0" w:color="D9D9E3"/>
+        </w:pBdr>
+        <w:shd w:val="clear" w:color="auto" w:fill="444654"/>
+        <w:spacing w:after="0" w:line="240" w:lineRule="auto"/>
+        <w:rPr>
+          <w:rFonts w:ascii="Segoe UI" w:eastAsia="Times New Roman" w:hAnsi="Segoe UI" w:cs="Segoe UI"/>
+          <w:color w:val="D1D5DB"/>
+          <w:sz w:val="24"/>
+          <w:szCs w:val="24"/>
+          <w:lang w:eastAsia="en-GB"/>
+        </w:rPr>
+      </w:pPr>
+      <w:proofErr w:type="gramStart"/>
+      <w:r>
+        <w:rPr>
+          <w:rFonts w:ascii="Courier New" w:eastAsia="Times New Roman" w:hAnsi="Courier New" w:cs="Courier New"/>
+          <w:b/>
+          <w:bCs/>
+          <w:color w:val="D1D5DB"/>
+          <w:sz w:val="21"/>
+          <w:szCs w:val="21"/>
+          <w:bdr w:val="single" w:sz="2" w:space="0" w:color="D9D9E3" w:frame="1"/>
+          <w:lang w:eastAsia="en-GB"/>
+        </w:rPr>
+        <w:t>com.docker.extensions.exe.log</w:t>
+      </w:r>
+      <w:proofErr w:type="gramEnd"/>
+      <w:r>
+        <w:rPr>
+          <w:rFonts w:ascii="Segoe UI" w:eastAsia="Times New Roman" w:hAnsi="Segoe UI" w:cs="Segoe UI"/>
+          <w:color w:val="D1D5DB"/>
+          <w:sz w:val="24"/>
+          <w:szCs w:val="24"/>
+          <w:lang w:eastAsia="en-GB"/>
+        </w:rPr>
+        <w:t xml:space="preserve"> and its rotated files contain logs related to </w:t>
+      </w:r>
+      <w:proofErr w:type="spellStart"/>
+      <w:r>
+        <w:rPr>
+          <w:rFonts w:ascii="Segoe UI" w:eastAsia="Times New Roman" w:hAnsi="Segoe UI" w:cs="Segoe UI"/>
+          <w:color w:val="D1D5DB"/>
+          <w:sz w:val="24"/>
+          <w:szCs w:val="24"/>
+          <w:lang w:eastAsia="en-GB"/>
+        </w:rPr>
+        <w:t>Docker</w:t>
+      </w:r>
+      <w:proofErr w:type="spellEnd"/>
+      <w:r>
+        <w:rPr>
+          <w:rFonts w:ascii="Segoe UI" w:eastAsia="Times New Roman" w:hAnsi="Segoe UI" w:cs="Segoe UI"/>
+          <w:color w:val="D1D5DB"/>
+          <w:sz w:val="24"/>
+          <w:szCs w:val="24"/>
+          <w:lang w:eastAsia="en-GB"/>
+        </w:rPr>
+        <w:t xml:space="preserve"> extensions.</w:t>
+      </w:r>
+    </w:p>
+    <w:p>
+      <w:pPr>
+        <w:numPr>
+          <w:ilvl w:val="0"/>
+          <w:numId w:val="10"/>
+        </w:numPr>
+        <w:pBdr>
+          <w:top w:val="single" w:sz="2" w:space="0" w:color="D9D9E3"/>
+          <w:left w:val="single" w:sz="2" w:space="5" w:color="D9D9E3"/>
+          <w:bottom w:val="single" w:sz="2" w:space="0" w:color="D9D9E3"/>
+          <w:right w:val="single" w:sz="2" w:space="0" w:color="D9D9E3"/>
+        </w:pBdr>
+        <w:shd w:val="clear" w:color="auto" w:fill="444654"/>
+        <w:spacing w:after="0" w:line="240" w:lineRule="auto"/>
+        <w:rPr>
+          <w:rFonts w:ascii="Segoe UI" w:eastAsia="Times New Roman" w:hAnsi="Segoe UI" w:cs="Segoe UI"/>
+          <w:color w:val="D1D5DB"/>
+          <w:sz w:val="24"/>
+          <w:szCs w:val="24"/>
+          <w:lang w:eastAsia="en-GB"/>
+        </w:rPr>
+      </w:pPr>
+      <w:proofErr w:type="gramStart"/>
+      <w:r>
+        <w:rPr>
+          <w:rFonts w:ascii="Courier New" w:eastAsia="Times New Roman" w:hAnsi="Courier New" w:cs="Courier New"/>
+          <w:b/>
+          <w:bCs/>
+          <w:color w:val="D1D5DB"/>
+          <w:sz w:val="21"/>
+          <w:szCs w:val="21"/>
+          <w:bdr w:val="single" w:sz="2" w:space="0" w:color="D9D9E3" w:frame="1"/>
+          <w:lang w:eastAsia="en-GB"/>
+        </w:rPr>
+        <w:t>com.docker.proxy.exe.log</w:t>
+      </w:r>
+      <w:proofErr w:type="gramEnd"/>
+      <w:r>
+        <w:rPr>
+          <w:rFonts w:ascii="Segoe UI" w:eastAsia="Times New Roman" w:hAnsi="Segoe UI" w:cs="Segoe UI"/>
+          <w:color w:val="D1D5DB"/>
+          <w:sz w:val="24"/>
+          <w:szCs w:val="24"/>
+          <w:lang w:eastAsia="en-GB"/>
+        </w:rPr>
+        <w:t xml:space="preserve"> and its rotated files contain logs related to </w:t>
+      </w:r>
+      <w:proofErr w:type="spellStart"/>
+      <w:r>
+        <w:rPr>
+          <w:rFonts w:ascii="Segoe UI" w:eastAsia="Times New Roman" w:hAnsi="Segoe UI" w:cs="Segoe UI"/>
+          <w:color w:val="D1D5DB"/>
+          <w:sz w:val="24"/>
+          <w:szCs w:val="24"/>
+          <w:lang w:eastAsia="en-GB"/>
+        </w:rPr>
+        <w:t>Docker</w:t>
+      </w:r>
+      <w:proofErr w:type="spellEnd"/>
+      <w:r>
+        <w:rPr>
+          <w:rFonts w:ascii="Segoe UI" w:eastAsia="Times New Roman" w:hAnsi="Segoe UI" w:cs="Segoe UI"/>
+          <w:color w:val="D1D5DB"/>
+          <w:sz w:val="24"/>
+          <w:szCs w:val="24"/>
+          <w:lang w:eastAsia="en-GB"/>
+        </w:rPr>
+        <w:t xml:space="preserve"> proxy settings.</w:t>
+      </w:r>
+    </w:p>
+    <w:p>
+      <w:pPr>
+        <w:numPr>
+          <w:ilvl w:val="0"/>
+          <w:numId w:val="10"/>
+        </w:numPr>
+        <w:pBdr>
+          <w:top w:val="single" w:sz="2" w:space="0" w:color="D9D9E3"/>
+          <w:left w:val="single" w:sz="2" w:space="5" w:color="D9D9E3"/>
+          <w:bottom w:val="single" w:sz="2" w:space="0" w:color="D9D9E3"/>
+          <w:right w:val="single" w:sz="2" w:space="0" w:color="D9D9E3"/>
+        </w:pBdr>
+        <w:shd w:val="clear" w:color="auto" w:fill="444654"/>
+        <w:spacing w:after="0" w:line="240" w:lineRule="auto"/>
+        <w:rPr>
+          <w:rFonts w:ascii="Segoe UI" w:eastAsia="Times New Roman" w:hAnsi="Segoe UI" w:cs="Segoe UI"/>
+          <w:color w:val="D1D5DB"/>
+          <w:sz w:val="24"/>
+          <w:szCs w:val="24"/>
+          <w:lang w:eastAsia="en-GB"/>
+        </w:rPr>
+      </w:pPr>
+      <w:proofErr w:type="spellStart"/>
+      <w:r>
+        <w:rPr>
+          <w:rFonts w:ascii="Courier New" w:eastAsia="Times New Roman" w:hAnsi="Courier New" w:cs="Courier New"/>
+          <w:b/>
+          <w:bCs/>
+          <w:color w:val="D1D5DB"/>
+          <w:sz w:val="21"/>
+          <w:szCs w:val="21"/>
+          <w:bdr w:val="single" w:sz="2" w:space="0" w:color="D9D9E3" w:frame="1"/>
+          <w:lang w:eastAsia="en-GB"/>
+        </w:rPr>
+        <w:t>Docker</w:t>
+      </w:r>
+      <w:proofErr w:type="spellEnd"/>
+      <w:r>
+        <w:rPr>
+          <w:rFonts w:ascii="Courier New" w:eastAsia="Times New Roman" w:hAnsi="Courier New" w:cs="Courier New"/>
+          <w:b/>
+          <w:bCs/>
+          <w:color w:val="D1D5DB"/>
+          <w:sz w:val="21"/>
+          <w:szCs w:val="21"/>
+          <w:bdr w:val="single" w:sz="2" w:space="0" w:color="D9D9E3" w:frame="1"/>
+          <w:lang w:eastAsia="en-GB"/>
+        </w:rPr>
+        <w:t xml:space="preserve"> Desktop.exe.log</w:t>
+      </w:r>
+      <w:r>
+        <w:rPr>
+          <w:rFonts w:ascii="Segoe UI" w:eastAsia="Times New Roman" w:hAnsi="Segoe UI" w:cs="Segoe UI"/>
+          <w:color w:val="D1D5DB"/>
+          <w:sz w:val="24"/>
+          <w:szCs w:val="24"/>
+          <w:lang w:eastAsia="en-GB"/>
+        </w:rPr>
+        <w:t xml:space="preserve"> contains logs related to </w:t>
+      </w:r>
+      <w:proofErr w:type="spellStart"/>
+      <w:r>
+        <w:rPr>
+          <w:rFonts w:ascii="Segoe UI" w:eastAsia="Times New Roman" w:hAnsi="Segoe UI" w:cs="Segoe UI"/>
+          <w:color w:val="D1D5DB"/>
+          <w:sz w:val="24"/>
+          <w:szCs w:val="24"/>
+          <w:lang w:eastAsia="en-GB"/>
+        </w:rPr>
+        <w:t>Docker</w:t>
+      </w:r>
+      <w:proofErr w:type="spellEnd"/>
+      <w:r>
+        <w:rPr>
+          <w:rFonts w:ascii="Segoe UI" w:eastAsia="Times New Roman" w:hAnsi="Segoe UI" w:cs="Segoe UI"/>
+          <w:color w:val="D1D5DB"/>
+          <w:sz w:val="24"/>
+          <w:szCs w:val="24"/>
+          <w:lang w:eastAsia="en-GB"/>
+        </w:rPr>
+        <w:t xml:space="preserve"> Desktop itself.</w:t>
+      </w:r>
+    </w:p>
+    <w:p>
+      <w:pPr>
+        <w:numPr>
+          <w:ilvl w:val="0"/>
+          <w:numId w:val="10"/>
+        </w:numPr>
+        <w:pBdr>
+          <w:top w:val="single" w:sz="2" w:space="0" w:color="D9D9E3"/>
+          <w:left w:val="single" w:sz="2" w:space="5" w:color="D9D9E3"/>
+          <w:bottom w:val="single" w:sz="2" w:space="0" w:color="D9D9E3"/>
+          <w:right w:val="single" w:sz="2" w:space="0" w:color="D9D9E3"/>
+        </w:pBdr>
+        <w:shd w:val="clear" w:color="auto" w:fill="444654"/>
+        <w:spacing w:after="0" w:line="240" w:lineRule="auto"/>
+        <w:rPr>
+          <w:rFonts w:ascii="Segoe UI" w:eastAsia="Times New Roman" w:hAnsi="Segoe UI" w:cs="Segoe UI"/>
+          <w:color w:val="D1D5DB"/>
+          <w:sz w:val="24"/>
+          <w:szCs w:val="24"/>
+          <w:lang w:eastAsia="en-GB"/>
+        </w:rPr>
+      </w:pPr>
+      <w:r>
+        <w:rPr>
+          <w:rFonts w:ascii="Courier New" w:eastAsia="Times New Roman" w:hAnsi="Courier New" w:cs="Courier New"/>
+          <w:b/>
+          <w:bCs/>
+          <w:color w:val="D1D5DB"/>
+          <w:sz w:val="21"/>
+          <w:szCs w:val="21"/>
+          <w:bdr w:val="single" w:sz="2" w:space="0" w:color="D9D9E3" w:frame="1"/>
+          <w:lang w:eastAsia="en-GB"/>
+        </w:rPr>
+        <w:t>docker.exe.stderr.log</w:t>
+      </w:r>
+      <w:r>
+        <w:rPr>
+          <w:rFonts w:ascii="Segoe UI" w:eastAsia="Times New Roman" w:hAnsi="Segoe UI" w:cs="Segoe UI"/>
+          <w:color w:val="D1D5DB"/>
+          <w:sz w:val="24"/>
+          <w:szCs w:val="24"/>
+          <w:lang w:eastAsia="en-GB"/>
+        </w:rPr>
+        <w:t xml:space="preserve"> and </w:t>
+      </w:r>
+      <w:r>
+        <w:rPr>
+          <w:rFonts w:ascii="Courier New" w:eastAsia="Times New Roman" w:hAnsi="Courier New" w:cs="Courier New"/>
+          <w:b/>
+          <w:bCs/>
+          <w:color w:val="D1D5DB"/>
+          <w:sz w:val="21"/>
+          <w:szCs w:val="21"/>
+          <w:bdr w:val="single" w:sz="2" w:space="0" w:color="D9D9E3" w:frame="1"/>
+          <w:lang w:eastAsia="en-GB"/>
+        </w:rPr>
+        <w:t>docker.exe.stdout.log</w:t>
+      </w:r>
+      <w:r>
+        <w:rPr>
+          <w:rFonts w:ascii="Segoe UI" w:eastAsia="Times New Roman" w:hAnsi="Segoe UI" w:cs="Segoe UI"/>
+          <w:color w:val="D1D5DB"/>
+          <w:sz w:val="24"/>
+          <w:szCs w:val="24"/>
+          <w:lang w:eastAsia="en-GB"/>
+        </w:rPr>
+        <w:t xml:space="preserve"> contain logs related to </w:t>
+      </w:r>
+      <w:proofErr w:type="spellStart"/>
+      <w:r>
+        <w:rPr>
+          <w:rFonts w:ascii="Segoe UI" w:eastAsia="Times New Roman" w:hAnsi="Segoe UI" w:cs="Segoe UI"/>
+          <w:color w:val="D1D5DB"/>
+          <w:sz w:val="24"/>
+          <w:szCs w:val="24"/>
+          <w:lang w:eastAsia="en-GB"/>
+        </w:rPr>
+        <w:t>Docker</w:t>
+      </w:r>
+      <w:proofErr w:type="spellEnd"/>
+      <w:r>
+        <w:rPr>
+          <w:rFonts w:ascii="Segoe UI" w:eastAsia="Times New Roman" w:hAnsi="Segoe UI" w:cs="Segoe UI"/>
+          <w:color w:val="D1D5DB"/>
+          <w:sz w:val="24"/>
+          <w:szCs w:val="24"/>
+          <w:lang w:eastAsia="en-GB"/>
+        </w:rPr>
+        <w:t xml:space="preserve"> CLI commands</w:t>
+      </w:r>
+    </w:p>
+    <w:p>
+      <w:pPr>
+        <w:pStyle w:val="Paragrafoelenco"/>
+        <w:ind w:left="4320"/>
+        <w:rPr>
+          <w:color w:val="4472C4" w:themeColor="accent5"/>
+        </w:rPr>
+      </w:pPr>
       <w:bookmarkStart w:id="0" w:name="_GoBack"/>
       <w:bookmarkEnd w:id="0"/>
     </w:p>
@@ -15039,6 +15789,7 @@
           <w:bdr w:val="single" w:sz="2" w:space="0" w:color="D9D9E3" w:frame="1"/>
           <w:lang w:eastAsia="it-IT"/>
         </w:rPr>
+        <w:lastRenderedPageBreak/>
         <w:t>Mount the Volume in Docker:</w:t>
       </w:r>
       <w:r>
@@ -15619,6 +16370,7 @@
           <w:lang w:eastAsia="it-IT"/>
         </w:rPr>
       </w:pPr>
+      <w:proofErr w:type="spellStart"/>
       <w:proofErr w:type="gramStart"/>
       <w:r>
         <w:rPr>
@@ -15631,6 +16383,7 @@
         </w:rPr>
         <w:t>ln</w:t>
       </w:r>
+      <w:proofErr w:type="spellEnd"/>
       <w:proofErr w:type="gramEnd"/>
       <w:r>
         <w:rPr>
@@ -15691,6 +16444,7 @@
         </w:rPr>
         <w:t xml:space="preserve">/log/syslog </w:t>
       </w:r>
+      <w:proofErr w:type="spellStart"/>
       <w:r>
         <w:rPr>
           <w:rFonts w:ascii="inherit" w:eastAsia="Times New Roman" w:hAnsi="inherit" w:cs="Courier New"/>
@@ -15702,6 +16456,7 @@
         </w:rPr>
         <w:t>ln</w:t>
       </w:r>
+      <w:proofErr w:type="spellEnd"/>
       <w:r>
         <w:rPr>
           <w:rFonts w:ascii="inherit" w:eastAsia="Times New Roman" w:hAnsi="inherit" w:cs="Courier New"/>
@@ -16144,6 +16899,76 @@
         <w:t>).</w:t>
       </w:r>
     </w:p>
+    <w:p>
+      <w:pPr>
+        <w:rPr>
+          <w:color w:val="4472C4" w:themeColor="accent5"/>
+        </w:rPr>
+      </w:pPr>
+    </w:p>
+    <w:p>
+      <w:pPr>
+        <w:rPr>
+          <w:color w:val="4472C4" w:themeColor="accent5"/>
+        </w:rPr>
+      </w:pPr>
+      <w:r>
+        <w:rPr>
+          <w:color w:val="4472C4" w:themeColor="accent5"/>
+        </w:rPr>
+        <w:br w:type="page"/>
+      </w:r>
+      <w:hyperlink r:id="rId52" w:history="1">
+        <w:r>
+          <w:rPr>
+            <w:rStyle w:val="Collegamentoipertestuale"/>
+          </w:rPr>
+          <w:t>https://www.youtube.com/watch?v=Gp0-7oVOtPw&amp;ab_channel=ThatDevOpsGuy</w:t>
+        </w:r>
+      </w:hyperlink>
+    </w:p>
+    <w:p>
+      <w:pPr>
+        <w:rPr>
+          <w:color w:val="4472C4" w:themeColor="accent5"/>
+        </w:rPr>
+      </w:pPr>
+    </w:p>
+    <w:p>
+      <w:pPr>
+        <w:rPr>
+          <w:color w:val="4472C4" w:themeColor="accent5"/>
+        </w:rPr>
+      </w:pPr>
+      <w:hyperlink r:id="rId53" w:history="1">
+        <w:r>
+          <w:rPr>
+            <w:rStyle w:val="Collegamentoipertestuale"/>
+          </w:rPr>
+          <w:t>https://github.com/patoi/springboot-fluentd-logging-example/tree/master</w:t>
+        </w:r>
+      </w:hyperlink>
+    </w:p>
+    <w:p>
+      <w:pPr>
+        <w:rPr>
+          <w:color w:val="4472C4" w:themeColor="accent5"/>
+        </w:rPr>
+      </w:pPr>
+    </w:p>
+    <w:p>
+      <w:pPr>
+        <w:rPr>
+          <w:color w:val="4472C4" w:themeColor="accent5"/>
+        </w:rPr>
+      </w:pPr>
+      <w:r>
+        <w:rPr>
+          <w:color w:val="4472C4" w:themeColor="accent5"/>
+        </w:rPr>
+        <w:t>https://www.logicmonitor.com/blog/how-to-analyze-logs-using-artificial-intelligence</w:t>
+      </w:r>
+    </w:p>
     <w:sectPr>
       <w:pgSz w:w="11906" w:h="16838"/>
       <w:pgMar w:top="1417" w:right="1134" w:bottom="1134" w:left="1134" w:header="708" w:footer="708" w:gutter="0"/>
@@ -16156,10 +16981,10 @@
 
 <file path=word/numbering.xml><?xml version="1.0" encoding="utf-8"?>
 <w:numbering xmlns:wpc="http://schemas.microsoft.com/office/word/2010/wordprocessingCanvas" xmlns:mc="http://schemas.openxmlformats.org/markup-compatibility/2006" xmlns:o="urn:schemas-microsoft-com:office:office" xmlns:r="http://schemas.openxmlformats.org/officeDocument/2006/relationships" xmlns:m="http://schemas.openxmlformats.org/officeDocument/2006/math" xmlns:v="urn:schemas-microsoft-com:vml" xmlns:wp14="http://schemas.microsoft.com/office/word/2010/wordprocessingDrawing" xmlns:wp="http://schemas.openxmlformats.org/drawingml/2006/wordprocessingDrawing" xmlns:w10="urn:schemas-microsoft-com:office:word" xmlns:w="http://schemas.openxmlformats.org/wordprocessingml/2006/main" xmlns:w14="http://schemas.microsoft.com/office/word/2010/wordml" xmlns:w15="http://schemas.microsoft.com/office/word/2012/wordml" xmlns:wpg="http://schemas.microsoft.com/office/word/2010/wordprocessingGroup" xmlns:wpi="http://schemas.microsoft.com/office/word/2010/wordprocessingInk" xmlns:wne="http://schemas.microsoft.com/office/word/2006/wordml" xmlns:wps="http://schemas.microsoft.com/office/word/2010/wordprocessingShape" mc:Ignorable="w14 w15 wp14">
-  <w:abstractNum w:abstractNumId="0" w15:restartNumberingAfterBreak="0">
-    <w:nsid w:val="11883E4A"/>
+  <w:abstractNum w:abstractNumId="0">
+    <w:nsid w:val="108F741D"/>
     <w:multiLevelType w:val="multilevel"/>
-    <w:tmpl w:val="CCB834D0"/>
+    <w:tmpl w:val="944803EC"/>
     <w:lvl w:ilvl="0">
       <w:start w:val="1"/>
       <w:numFmt w:val="bullet"/>
@@ -16305,863 +17130,10 @@
       </w:rPr>
     </w:lvl>
   </w:abstractNum>
-  <w:abstractNum w:abstractNumId="1" w15:restartNumberingAfterBreak="0">
-    <w:nsid w:val="15A92D8C"/>
+  <w:abstractNum w:abstractNumId="1">
+    <w:nsid w:val="11883E4A"/>
     <w:multiLevelType w:val="multilevel"/>
-    <w:tmpl w:val="1682C7B2"/>
-    <w:lvl w:ilvl="0">
-      <w:start w:val="1"/>
-      <w:numFmt w:val="decimal"/>
-      <w:lvlText w:val="%1."/>
-      <w:lvlJc w:val="left"/>
-      <w:pPr>
-        <w:tabs>
-          <w:tab w:val="num" w:pos="720"/>
-        </w:tabs>
-        <w:ind w:left="720" w:hanging="360"/>
-      </w:pPr>
-    </w:lvl>
-    <w:lvl w:ilvl="1" w:tentative="1">
-      <w:start w:val="1"/>
-      <w:numFmt w:val="decimal"/>
-      <w:lvlText w:val="%2."/>
-      <w:lvlJc w:val="left"/>
-      <w:pPr>
-        <w:tabs>
-          <w:tab w:val="num" w:pos="1440"/>
-        </w:tabs>
-        <w:ind w:left="1440" w:hanging="360"/>
-      </w:pPr>
-    </w:lvl>
-    <w:lvl w:ilvl="2" w:tentative="1">
-      <w:start w:val="1"/>
-      <w:numFmt w:val="decimal"/>
-      <w:lvlText w:val="%3."/>
-      <w:lvlJc w:val="left"/>
-      <w:pPr>
-        <w:tabs>
-          <w:tab w:val="num" w:pos="2160"/>
-        </w:tabs>
-        <w:ind w:left="2160" w:hanging="360"/>
-      </w:pPr>
-    </w:lvl>
-    <w:lvl w:ilvl="3" w:tentative="1">
-      <w:start w:val="1"/>
-      <w:numFmt w:val="decimal"/>
-      <w:lvlText w:val="%4."/>
-      <w:lvlJc w:val="left"/>
-      <w:pPr>
-        <w:tabs>
-          <w:tab w:val="num" w:pos="2880"/>
-        </w:tabs>
-        <w:ind w:left="2880" w:hanging="360"/>
-      </w:pPr>
-    </w:lvl>
-    <w:lvl w:ilvl="4" w:tentative="1">
-      <w:start w:val="1"/>
-      <w:numFmt w:val="decimal"/>
-      <w:lvlText w:val="%5."/>
-      <w:lvlJc w:val="left"/>
-      <w:pPr>
-        <w:tabs>
-          <w:tab w:val="num" w:pos="3600"/>
-        </w:tabs>
-        <w:ind w:left="3600" w:hanging="360"/>
-      </w:pPr>
-    </w:lvl>
-    <w:lvl w:ilvl="5" w:tentative="1">
-      <w:start w:val="1"/>
-      <w:numFmt w:val="decimal"/>
-      <w:lvlText w:val="%6."/>
-      <w:lvlJc w:val="left"/>
-      <w:pPr>
-        <w:tabs>
-          <w:tab w:val="num" w:pos="4320"/>
-        </w:tabs>
-        <w:ind w:left="4320" w:hanging="360"/>
-      </w:pPr>
-    </w:lvl>
-    <w:lvl w:ilvl="6" w:tentative="1">
-      <w:start w:val="1"/>
-      <w:numFmt w:val="decimal"/>
-      <w:lvlText w:val="%7."/>
-      <w:lvlJc w:val="left"/>
-      <w:pPr>
-        <w:tabs>
-          <w:tab w:val="num" w:pos="5040"/>
-        </w:tabs>
-        <w:ind w:left="5040" w:hanging="360"/>
-      </w:pPr>
-    </w:lvl>
-    <w:lvl w:ilvl="7" w:tentative="1">
-      <w:start w:val="1"/>
-      <w:numFmt w:val="decimal"/>
-      <w:lvlText w:val="%8."/>
-      <w:lvlJc w:val="left"/>
-      <w:pPr>
-        <w:tabs>
-          <w:tab w:val="num" w:pos="5760"/>
-        </w:tabs>
-        <w:ind w:left="5760" w:hanging="360"/>
-      </w:pPr>
-    </w:lvl>
-    <w:lvl w:ilvl="8" w:tentative="1">
-      <w:start w:val="1"/>
-      <w:numFmt w:val="decimal"/>
-      <w:lvlText w:val="%9."/>
-      <w:lvlJc w:val="left"/>
-      <w:pPr>
-        <w:tabs>
-          <w:tab w:val="num" w:pos="6480"/>
-        </w:tabs>
-        <w:ind w:left="6480" w:hanging="360"/>
-      </w:pPr>
-    </w:lvl>
-  </w:abstractNum>
-  <w:abstractNum w:abstractNumId="2" w15:restartNumberingAfterBreak="0">
-    <w:nsid w:val="20952A2B"/>
-    <w:multiLevelType w:val="hybridMultilevel"/>
-    <w:tmpl w:val="95A6A2DC"/>
-    <w:lvl w:ilvl="0" w:tplc="04100011">
-      <w:start w:val="1"/>
-      <w:numFmt w:val="decimal"/>
-      <w:lvlText w:val="%1)"/>
-      <w:lvlJc w:val="left"/>
-      <w:pPr>
-        <w:ind w:left="720" w:hanging="360"/>
-      </w:pPr>
-      <w:rPr>
-        <w:rFonts w:hint="default"/>
-      </w:rPr>
-    </w:lvl>
-    <w:lvl w:ilvl="1" w:tplc="04100019" w:tentative="1">
-      <w:start w:val="1"/>
-      <w:numFmt w:val="lowerLetter"/>
-      <w:lvlText w:val="%2."/>
-      <w:lvlJc w:val="left"/>
-      <w:pPr>
-        <w:ind w:left="1440" w:hanging="360"/>
-      </w:pPr>
-    </w:lvl>
-    <w:lvl w:ilvl="2" w:tplc="0410001B" w:tentative="1">
-      <w:start w:val="1"/>
-      <w:numFmt w:val="lowerRoman"/>
-      <w:lvlText w:val="%3."/>
-      <w:lvlJc w:val="right"/>
-      <w:pPr>
-        <w:ind w:left="2160" w:hanging="180"/>
-      </w:pPr>
-    </w:lvl>
-    <w:lvl w:ilvl="3" w:tplc="0410000F" w:tentative="1">
-      <w:start w:val="1"/>
-      <w:numFmt w:val="decimal"/>
-      <w:lvlText w:val="%4."/>
-      <w:lvlJc w:val="left"/>
-      <w:pPr>
-        <w:ind w:left="2880" w:hanging="360"/>
-      </w:pPr>
-    </w:lvl>
-    <w:lvl w:ilvl="4" w:tplc="04100019" w:tentative="1">
-      <w:start w:val="1"/>
-      <w:numFmt w:val="lowerLetter"/>
-      <w:lvlText w:val="%5."/>
-      <w:lvlJc w:val="left"/>
-      <w:pPr>
-        <w:ind w:left="3600" w:hanging="360"/>
-      </w:pPr>
-    </w:lvl>
-    <w:lvl w:ilvl="5" w:tplc="0410001B" w:tentative="1">
-      <w:start w:val="1"/>
-      <w:numFmt w:val="lowerRoman"/>
-      <w:lvlText w:val="%6."/>
-      <w:lvlJc w:val="right"/>
-      <w:pPr>
-        <w:ind w:left="4320" w:hanging="180"/>
-      </w:pPr>
-    </w:lvl>
-    <w:lvl w:ilvl="6" w:tplc="0410000F" w:tentative="1">
-      <w:start w:val="1"/>
-      <w:numFmt w:val="decimal"/>
-      <w:lvlText w:val="%7."/>
-      <w:lvlJc w:val="left"/>
-      <w:pPr>
-        <w:ind w:left="5040" w:hanging="360"/>
-      </w:pPr>
-    </w:lvl>
-    <w:lvl w:ilvl="7" w:tplc="04100019" w:tentative="1">
-      <w:start w:val="1"/>
-      <w:numFmt w:val="lowerLetter"/>
-      <w:lvlText w:val="%8."/>
-      <w:lvlJc w:val="left"/>
-      <w:pPr>
-        <w:ind w:left="5760" w:hanging="360"/>
-      </w:pPr>
-    </w:lvl>
-    <w:lvl w:ilvl="8" w:tplc="0410001B" w:tentative="1">
-      <w:start w:val="1"/>
-      <w:numFmt w:val="lowerRoman"/>
-      <w:lvlText w:val="%9."/>
-      <w:lvlJc w:val="right"/>
-      <w:pPr>
-        <w:ind w:left="6480" w:hanging="180"/>
-      </w:pPr>
-    </w:lvl>
-  </w:abstractNum>
-  <w:abstractNum w:abstractNumId="3" w15:restartNumberingAfterBreak="0">
-    <w:nsid w:val="24784D57"/>
-    <w:multiLevelType w:val="hybridMultilevel"/>
-    <w:tmpl w:val="E7AC571E"/>
-    <w:lvl w:ilvl="0" w:tplc="79624B02">
-      <w:numFmt w:val="bullet"/>
-      <w:lvlText w:val="-"/>
-      <w:lvlJc w:val="left"/>
-      <w:pPr>
-        <w:ind w:left="720" w:hanging="360"/>
-      </w:pPr>
-      <w:rPr>
-        <w:rFonts w:ascii="Segoe UI" w:eastAsia="Times New Roman" w:hAnsi="Segoe UI" w:cs="Segoe UI" w:hint="default"/>
-      </w:rPr>
-    </w:lvl>
-    <w:lvl w:ilvl="1" w:tplc="04100003" w:tentative="1">
-      <w:start w:val="1"/>
-      <w:numFmt w:val="bullet"/>
-      <w:lvlText w:val="o"/>
-      <w:lvlJc w:val="left"/>
-      <w:pPr>
-        <w:ind w:left="1440" w:hanging="360"/>
-      </w:pPr>
-      <w:rPr>
-        <w:rFonts w:ascii="Courier New" w:hAnsi="Courier New" w:cs="Courier New" w:hint="default"/>
-      </w:rPr>
-    </w:lvl>
-    <w:lvl w:ilvl="2" w:tplc="04100005" w:tentative="1">
-      <w:start w:val="1"/>
-      <w:numFmt w:val="bullet"/>
-      <w:lvlText w:val=""/>
-      <w:lvlJc w:val="left"/>
-      <w:pPr>
-        <w:ind w:left="2160" w:hanging="360"/>
-      </w:pPr>
-      <w:rPr>
-        <w:rFonts w:ascii="Wingdings" w:hAnsi="Wingdings" w:hint="default"/>
-      </w:rPr>
-    </w:lvl>
-    <w:lvl w:ilvl="3" w:tplc="04100001" w:tentative="1">
-      <w:start w:val="1"/>
-      <w:numFmt w:val="bullet"/>
-      <w:lvlText w:val=""/>
-      <w:lvlJc w:val="left"/>
-      <w:pPr>
-        <w:ind w:left="2880" w:hanging="360"/>
-      </w:pPr>
-      <w:rPr>
-        <w:rFonts w:ascii="Symbol" w:hAnsi="Symbol" w:hint="default"/>
-      </w:rPr>
-    </w:lvl>
-    <w:lvl w:ilvl="4" w:tplc="04100003" w:tentative="1">
-      <w:start w:val="1"/>
-      <w:numFmt w:val="bullet"/>
-      <w:lvlText w:val="o"/>
-      <w:lvlJc w:val="left"/>
-      <w:pPr>
-        <w:ind w:left="3600" w:hanging="360"/>
-      </w:pPr>
-      <w:rPr>
-        <w:rFonts w:ascii="Courier New" w:hAnsi="Courier New" w:cs="Courier New" w:hint="default"/>
-      </w:rPr>
-    </w:lvl>
-    <w:lvl w:ilvl="5" w:tplc="04100005" w:tentative="1">
-      <w:start w:val="1"/>
-      <w:numFmt w:val="bullet"/>
-      <w:lvlText w:val=""/>
-      <w:lvlJc w:val="left"/>
-      <w:pPr>
-        <w:ind w:left="4320" w:hanging="360"/>
-      </w:pPr>
-      <w:rPr>
-        <w:rFonts w:ascii="Wingdings" w:hAnsi="Wingdings" w:hint="default"/>
-      </w:rPr>
-    </w:lvl>
-    <w:lvl w:ilvl="6" w:tplc="04100001" w:tentative="1">
-      <w:start w:val="1"/>
-      <w:numFmt w:val="bullet"/>
-      <w:lvlText w:val=""/>
-      <w:lvlJc w:val="left"/>
-      <w:pPr>
-        <w:ind w:left="5040" w:hanging="360"/>
-      </w:pPr>
-      <w:rPr>
-        <w:rFonts w:ascii="Symbol" w:hAnsi="Symbol" w:hint="default"/>
-      </w:rPr>
-    </w:lvl>
-    <w:lvl w:ilvl="7" w:tplc="04100003" w:tentative="1">
-      <w:start w:val="1"/>
-      <w:numFmt w:val="bullet"/>
-      <w:lvlText w:val="o"/>
-      <w:lvlJc w:val="left"/>
-      <w:pPr>
-        <w:ind w:left="5760" w:hanging="360"/>
-      </w:pPr>
-      <w:rPr>
-        <w:rFonts w:ascii="Courier New" w:hAnsi="Courier New" w:cs="Courier New" w:hint="default"/>
-      </w:rPr>
-    </w:lvl>
-    <w:lvl w:ilvl="8" w:tplc="04100005" w:tentative="1">
-      <w:start w:val="1"/>
-      <w:numFmt w:val="bullet"/>
-      <w:lvlText w:val=""/>
-      <w:lvlJc w:val="left"/>
-      <w:pPr>
-        <w:ind w:left="6480" w:hanging="360"/>
-      </w:pPr>
-      <w:rPr>
-        <w:rFonts w:ascii="Wingdings" w:hAnsi="Wingdings" w:hint="default"/>
-      </w:rPr>
-    </w:lvl>
-  </w:abstractNum>
-  <w:abstractNum w:abstractNumId="4" w15:restartNumberingAfterBreak="0">
-    <w:nsid w:val="310E1463"/>
-    <w:multiLevelType w:val="hybridMultilevel"/>
-    <w:tmpl w:val="8F005E5C"/>
-    <w:lvl w:ilvl="0" w:tplc="90464836">
-      <w:numFmt w:val="bullet"/>
-      <w:lvlText w:val="&gt;"/>
-      <w:lvlJc w:val="left"/>
-      <w:pPr>
-        <w:ind w:left="3960" w:hanging="360"/>
-      </w:pPr>
-      <w:rPr>
-        <w:rFonts w:ascii="Calibri" w:eastAsiaTheme="minorHAnsi" w:hAnsi="Calibri" w:cs="Calibri" w:hint="default"/>
-      </w:rPr>
-    </w:lvl>
-    <w:lvl w:ilvl="1" w:tplc="04100003" w:tentative="1">
-      <w:start w:val="1"/>
-      <w:numFmt w:val="bullet"/>
-      <w:lvlText w:val="o"/>
-      <w:lvlJc w:val="left"/>
-      <w:pPr>
-        <w:ind w:left="4680" w:hanging="360"/>
-      </w:pPr>
-      <w:rPr>
-        <w:rFonts w:ascii="Courier New" w:hAnsi="Courier New" w:cs="Courier New" w:hint="default"/>
-      </w:rPr>
-    </w:lvl>
-    <w:lvl w:ilvl="2" w:tplc="04100005" w:tentative="1">
-      <w:start w:val="1"/>
-      <w:numFmt w:val="bullet"/>
-      <w:lvlText w:val=""/>
-      <w:lvlJc w:val="left"/>
-      <w:pPr>
-        <w:ind w:left="5400" w:hanging="360"/>
-      </w:pPr>
-      <w:rPr>
-        <w:rFonts w:ascii="Wingdings" w:hAnsi="Wingdings" w:hint="default"/>
-      </w:rPr>
-    </w:lvl>
-    <w:lvl w:ilvl="3" w:tplc="04100001" w:tentative="1">
-      <w:start w:val="1"/>
-      <w:numFmt w:val="bullet"/>
-      <w:lvlText w:val=""/>
-      <w:lvlJc w:val="left"/>
-      <w:pPr>
-        <w:ind w:left="6120" w:hanging="360"/>
-      </w:pPr>
-      <w:rPr>
-        <w:rFonts w:ascii="Symbol" w:hAnsi="Symbol" w:hint="default"/>
-      </w:rPr>
-    </w:lvl>
-    <w:lvl w:ilvl="4" w:tplc="04100003" w:tentative="1">
-      <w:start w:val="1"/>
-      <w:numFmt w:val="bullet"/>
-      <w:lvlText w:val="o"/>
-      <w:lvlJc w:val="left"/>
-      <w:pPr>
-        <w:ind w:left="6840" w:hanging="360"/>
-      </w:pPr>
-      <w:rPr>
-        <w:rFonts w:ascii="Courier New" w:hAnsi="Courier New" w:cs="Courier New" w:hint="default"/>
-      </w:rPr>
-    </w:lvl>
-    <w:lvl w:ilvl="5" w:tplc="04100005" w:tentative="1">
-      <w:start w:val="1"/>
-      <w:numFmt w:val="bullet"/>
-      <w:lvlText w:val=""/>
-      <w:lvlJc w:val="left"/>
-      <w:pPr>
-        <w:ind w:left="7560" w:hanging="360"/>
-      </w:pPr>
-      <w:rPr>
-        <w:rFonts w:ascii="Wingdings" w:hAnsi="Wingdings" w:hint="default"/>
-      </w:rPr>
-    </w:lvl>
-    <w:lvl w:ilvl="6" w:tplc="04100001" w:tentative="1">
-      <w:start w:val="1"/>
-      <w:numFmt w:val="bullet"/>
-      <w:lvlText w:val=""/>
-      <w:lvlJc w:val="left"/>
-      <w:pPr>
-        <w:ind w:left="8280" w:hanging="360"/>
-      </w:pPr>
-      <w:rPr>
-        <w:rFonts w:ascii="Symbol" w:hAnsi="Symbol" w:hint="default"/>
-      </w:rPr>
-    </w:lvl>
-    <w:lvl w:ilvl="7" w:tplc="04100003" w:tentative="1">
-      <w:start w:val="1"/>
-      <w:numFmt w:val="bullet"/>
-      <w:lvlText w:val="o"/>
-      <w:lvlJc w:val="left"/>
-      <w:pPr>
-        <w:ind w:left="9000" w:hanging="360"/>
-      </w:pPr>
-      <w:rPr>
-        <w:rFonts w:ascii="Courier New" w:hAnsi="Courier New" w:cs="Courier New" w:hint="default"/>
-      </w:rPr>
-    </w:lvl>
-    <w:lvl w:ilvl="8" w:tplc="04100005" w:tentative="1">
-      <w:start w:val="1"/>
-      <w:numFmt w:val="bullet"/>
-      <w:lvlText w:val=""/>
-      <w:lvlJc w:val="left"/>
-      <w:pPr>
-        <w:ind w:left="9720" w:hanging="360"/>
-      </w:pPr>
-      <w:rPr>
-        <w:rFonts w:ascii="Wingdings" w:hAnsi="Wingdings" w:hint="default"/>
-      </w:rPr>
-    </w:lvl>
-  </w:abstractNum>
-  <w:abstractNum w:abstractNumId="5" w15:restartNumberingAfterBreak="0">
-    <w:nsid w:val="34D751E3"/>
-    <w:multiLevelType w:val="multilevel"/>
-    <w:tmpl w:val="7E563D2A"/>
-    <w:lvl w:ilvl="0">
-      <w:start w:val="1"/>
-      <w:numFmt w:val="decimal"/>
-      <w:lvlText w:val="%1."/>
-      <w:lvlJc w:val="left"/>
-      <w:pPr>
-        <w:tabs>
-          <w:tab w:val="num" w:pos="720"/>
-        </w:tabs>
-        <w:ind w:left="720" w:hanging="360"/>
-      </w:pPr>
-    </w:lvl>
-    <w:lvl w:ilvl="1" w:tentative="1">
-      <w:start w:val="1"/>
-      <w:numFmt w:val="decimal"/>
-      <w:lvlText w:val="%2."/>
-      <w:lvlJc w:val="left"/>
-      <w:pPr>
-        <w:tabs>
-          <w:tab w:val="num" w:pos="1440"/>
-        </w:tabs>
-        <w:ind w:left="1440" w:hanging="360"/>
-      </w:pPr>
-    </w:lvl>
-    <w:lvl w:ilvl="2" w:tentative="1">
-      <w:start w:val="1"/>
-      <w:numFmt w:val="decimal"/>
-      <w:lvlText w:val="%3."/>
-      <w:lvlJc w:val="left"/>
-      <w:pPr>
-        <w:tabs>
-          <w:tab w:val="num" w:pos="2160"/>
-        </w:tabs>
-        <w:ind w:left="2160" w:hanging="360"/>
-      </w:pPr>
-    </w:lvl>
-    <w:lvl w:ilvl="3" w:tentative="1">
-      <w:start w:val="1"/>
-      <w:numFmt w:val="decimal"/>
-      <w:lvlText w:val="%4."/>
-      <w:lvlJc w:val="left"/>
-      <w:pPr>
-        <w:tabs>
-          <w:tab w:val="num" w:pos="2880"/>
-        </w:tabs>
-        <w:ind w:left="2880" w:hanging="360"/>
-      </w:pPr>
-    </w:lvl>
-    <w:lvl w:ilvl="4" w:tentative="1">
-      <w:start w:val="1"/>
-      <w:numFmt w:val="decimal"/>
-      <w:lvlText w:val="%5."/>
-      <w:lvlJc w:val="left"/>
-      <w:pPr>
-        <w:tabs>
-          <w:tab w:val="num" w:pos="3600"/>
-        </w:tabs>
-        <w:ind w:left="3600" w:hanging="360"/>
-      </w:pPr>
-    </w:lvl>
-    <w:lvl w:ilvl="5" w:tentative="1">
-      <w:start w:val="1"/>
-      <w:numFmt w:val="decimal"/>
-      <w:lvlText w:val="%6."/>
-      <w:lvlJc w:val="left"/>
-      <w:pPr>
-        <w:tabs>
-          <w:tab w:val="num" w:pos="4320"/>
-        </w:tabs>
-        <w:ind w:left="4320" w:hanging="360"/>
-      </w:pPr>
-    </w:lvl>
-    <w:lvl w:ilvl="6" w:tentative="1">
-      <w:start w:val="1"/>
-      <w:numFmt w:val="decimal"/>
-      <w:lvlText w:val="%7."/>
-      <w:lvlJc w:val="left"/>
-      <w:pPr>
-        <w:tabs>
-          <w:tab w:val="num" w:pos="5040"/>
-        </w:tabs>
-        <w:ind w:left="5040" w:hanging="360"/>
-      </w:pPr>
-    </w:lvl>
-    <w:lvl w:ilvl="7" w:tentative="1">
-      <w:start w:val="1"/>
-      <w:numFmt w:val="decimal"/>
-      <w:lvlText w:val="%8."/>
-      <w:lvlJc w:val="left"/>
-      <w:pPr>
-        <w:tabs>
-          <w:tab w:val="num" w:pos="5760"/>
-        </w:tabs>
-        <w:ind w:left="5760" w:hanging="360"/>
-      </w:pPr>
-    </w:lvl>
-    <w:lvl w:ilvl="8" w:tentative="1">
-      <w:start w:val="1"/>
-      <w:numFmt w:val="decimal"/>
-      <w:lvlText w:val="%9."/>
-      <w:lvlJc w:val="left"/>
-      <w:pPr>
-        <w:tabs>
-          <w:tab w:val="num" w:pos="6480"/>
-        </w:tabs>
-        <w:ind w:left="6480" w:hanging="360"/>
-      </w:pPr>
-    </w:lvl>
-  </w:abstractNum>
-  <w:abstractNum w:abstractNumId="6" w15:restartNumberingAfterBreak="0">
-    <w:nsid w:val="3CB82975"/>
-    <w:multiLevelType w:val="hybridMultilevel"/>
-    <w:tmpl w:val="5152310E"/>
-    <w:lvl w:ilvl="0" w:tplc="1DAEF270">
-      <w:numFmt w:val="bullet"/>
-      <w:lvlText w:val=""/>
-      <w:lvlJc w:val="left"/>
-      <w:pPr>
-        <w:ind w:left="4320" w:hanging="360"/>
-      </w:pPr>
-      <w:rPr>
-        <w:rFonts w:ascii="Wingdings" w:eastAsiaTheme="minorHAnsi" w:hAnsi="Wingdings" w:cstheme="minorBidi" w:hint="default"/>
-      </w:rPr>
-    </w:lvl>
-    <w:lvl w:ilvl="1" w:tplc="04100003" w:tentative="1">
-      <w:start w:val="1"/>
-      <w:numFmt w:val="bullet"/>
-      <w:lvlText w:val="o"/>
-      <w:lvlJc w:val="left"/>
-      <w:pPr>
-        <w:ind w:left="5040" w:hanging="360"/>
-      </w:pPr>
-      <w:rPr>
-        <w:rFonts w:ascii="Courier New" w:hAnsi="Courier New" w:cs="Courier New" w:hint="default"/>
-      </w:rPr>
-    </w:lvl>
-    <w:lvl w:ilvl="2" w:tplc="04100005" w:tentative="1">
-      <w:start w:val="1"/>
-      <w:numFmt w:val="bullet"/>
-      <w:lvlText w:val=""/>
-      <w:lvlJc w:val="left"/>
-      <w:pPr>
-        <w:ind w:left="5760" w:hanging="360"/>
-      </w:pPr>
-      <w:rPr>
-        <w:rFonts w:ascii="Wingdings" w:hAnsi="Wingdings" w:hint="default"/>
-      </w:rPr>
-    </w:lvl>
-    <w:lvl w:ilvl="3" w:tplc="04100001" w:tentative="1">
-      <w:start w:val="1"/>
-      <w:numFmt w:val="bullet"/>
-      <w:lvlText w:val=""/>
-      <w:lvlJc w:val="left"/>
-      <w:pPr>
-        <w:ind w:left="6480" w:hanging="360"/>
-      </w:pPr>
-      <w:rPr>
-        <w:rFonts w:ascii="Symbol" w:hAnsi="Symbol" w:hint="default"/>
-      </w:rPr>
-    </w:lvl>
-    <w:lvl w:ilvl="4" w:tplc="04100003" w:tentative="1">
-      <w:start w:val="1"/>
-      <w:numFmt w:val="bullet"/>
-      <w:lvlText w:val="o"/>
-      <w:lvlJc w:val="left"/>
-      <w:pPr>
-        <w:ind w:left="7200" w:hanging="360"/>
-      </w:pPr>
-      <w:rPr>
-        <w:rFonts w:ascii="Courier New" w:hAnsi="Courier New" w:cs="Courier New" w:hint="default"/>
-      </w:rPr>
-    </w:lvl>
-    <w:lvl w:ilvl="5" w:tplc="04100005" w:tentative="1">
-      <w:start w:val="1"/>
-      <w:numFmt w:val="bullet"/>
-      <w:lvlText w:val=""/>
-      <w:lvlJc w:val="left"/>
-      <w:pPr>
-        <w:ind w:left="7920" w:hanging="360"/>
-      </w:pPr>
-      <w:rPr>
-        <w:rFonts w:ascii="Wingdings" w:hAnsi="Wingdings" w:hint="default"/>
-      </w:rPr>
-    </w:lvl>
-    <w:lvl w:ilvl="6" w:tplc="04100001" w:tentative="1">
-      <w:start w:val="1"/>
-      <w:numFmt w:val="bullet"/>
-      <w:lvlText w:val=""/>
-      <w:lvlJc w:val="left"/>
-      <w:pPr>
-        <w:ind w:left="8640" w:hanging="360"/>
-      </w:pPr>
-      <w:rPr>
-        <w:rFonts w:ascii="Symbol" w:hAnsi="Symbol" w:hint="default"/>
-      </w:rPr>
-    </w:lvl>
-    <w:lvl w:ilvl="7" w:tplc="04100003" w:tentative="1">
-      <w:start w:val="1"/>
-      <w:numFmt w:val="bullet"/>
-      <w:lvlText w:val="o"/>
-      <w:lvlJc w:val="left"/>
-      <w:pPr>
-        <w:ind w:left="9360" w:hanging="360"/>
-      </w:pPr>
-      <w:rPr>
-        <w:rFonts w:ascii="Courier New" w:hAnsi="Courier New" w:cs="Courier New" w:hint="default"/>
-      </w:rPr>
-    </w:lvl>
-    <w:lvl w:ilvl="8" w:tplc="04100005" w:tentative="1">
-      <w:start w:val="1"/>
-      <w:numFmt w:val="bullet"/>
-      <w:lvlText w:val=""/>
-      <w:lvlJc w:val="left"/>
-      <w:pPr>
-        <w:ind w:left="10080" w:hanging="360"/>
-      </w:pPr>
-      <w:rPr>
-        <w:rFonts w:ascii="Wingdings" w:hAnsi="Wingdings" w:hint="default"/>
-      </w:rPr>
-    </w:lvl>
-  </w:abstractNum>
-  <w:abstractNum w:abstractNumId="7" w15:restartNumberingAfterBreak="0">
-    <w:nsid w:val="428B0446"/>
-    <w:multiLevelType w:val="multilevel"/>
-    <w:tmpl w:val="57F27000"/>
-    <w:lvl w:ilvl="0">
-      <w:start w:val="1"/>
-      <w:numFmt w:val="decimal"/>
-      <w:lvlText w:val="%1."/>
-      <w:lvlJc w:val="left"/>
-      <w:pPr>
-        <w:tabs>
-          <w:tab w:val="num" w:pos="720"/>
-        </w:tabs>
-        <w:ind w:left="720" w:hanging="360"/>
-      </w:pPr>
-    </w:lvl>
-    <w:lvl w:ilvl="1" w:tentative="1">
-      <w:start w:val="1"/>
-      <w:numFmt w:val="decimal"/>
-      <w:lvlText w:val="%2."/>
-      <w:lvlJc w:val="left"/>
-      <w:pPr>
-        <w:tabs>
-          <w:tab w:val="num" w:pos="1440"/>
-        </w:tabs>
-        <w:ind w:left="1440" w:hanging="360"/>
-      </w:pPr>
-    </w:lvl>
-    <w:lvl w:ilvl="2" w:tentative="1">
-      <w:start w:val="1"/>
-      <w:numFmt w:val="decimal"/>
-      <w:lvlText w:val="%3."/>
-      <w:lvlJc w:val="left"/>
-      <w:pPr>
-        <w:tabs>
-          <w:tab w:val="num" w:pos="2160"/>
-        </w:tabs>
-        <w:ind w:left="2160" w:hanging="360"/>
-      </w:pPr>
-    </w:lvl>
-    <w:lvl w:ilvl="3" w:tentative="1">
-      <w:start w:val="1"/>
-      <w:numFmt w:val="decimal"/>
-      <w:lvlText w:val="%4."/>
-      <w:lvlJc w:val="left"/>
-      <w:pPr>
-        <w:tabs>
-          <w:tab w:val="num" w:pos="2880"/>
-        </w:tabs>
-        <w:ind w:left="2880" w:hanging="360"/>
-      </w:pPr>
-    </w:lvl>
-    <w:lvl w:ilvl="4" w:tentative="1">
-      <w:start w:val="1"/>
-      <w:numFmt w:val="decimal"/>
-      <w:lvlText w:val="%5."/>
-      <w:lvlJc w:val="left"/>
-      <w:pPr>
-        <w:tabs>
-          <w:tab w:val="num" w:pos="3600"/>
-        </w:tabs>
-        <w:ind w:left="3600" w:hanging="360"/>
-      </w:pPr>
-    </w:lvl>
-    <w:lvl w:ilvl="5" w:tentative="1">
-      <w:start w:val="1"/>
-      <w:numFmt w:val="decimal"/>
-      <w:lvlText w:val="%6."/>
-      <w:lvlJc w:val="left"/>
-      <w:pPr>
-        <w:tabs>
-          <w:tab w:val="num" w:pos="4320"/>
-        </w:tabs>
-        <w:ind w:left="4320" w:hanging="360"/>
-      </w:pPr>
-    </w:lvl>
-    <w:lvl w:ilvl="6" w:tentative="1">
-      <w:start w:val="1"/>
-      <w:numFmt w:val="decimal"/>
-      <w:lvlText w:val="%7."/>
-      <w:lvlJc w:val="left"/>
-      <w:pPr>
-        <w:tabs>
-          <w:tab w:val="num" w:pos="5040"/>
-        </w:tabs>
-        <w:ind w:left="5040" w:hanging="360"/>
-      </w:pPr>
-    </w:lvl>
-    <w:lvl w:ilvl="7" w:tentative="1">
-      <w:start w:val="1"/>
-      <w:numFmt w:val="decimal"/>
-      <w:lvlText w:val="%8."/>
-      <w:lvlJc w:val="left"/>
-      <w:pPr>
-        <w:tabs>
-          <w:tab w:val="num" w:pos="5760"/>
-        </w:tabs>
-        <w:ind w:left="5760" w:hanging="360"/>
-      </w:pPr>
-    </w:lvl>
-    <w:lvl w:ilvl="8" w:tentative="1">
-      <w:start w:val="1"/>
-      <w:numFmt w:val="decimal"/>
-      <w:lvlText w:val="%9."/>
-      <w:lvlJc w:val="left"/>
-      <w:pPr>
-        <w:tabs>
-          <w:tab w:val="num" w:pos="6480"/>
-        </w:tabs>
-        <w:ind w:left="6480" w:hanging="360"/>
-      </w:pPr>
-    </w:lvl>
-  </w:abstractNum>
-  <w:abstractNum w:abstractNumId="8" w15:restartNumberingAfterBreak="0">
-    <w:nsid w:val="44AC47FB"/>
-    <w:multiLevelType w:val="hybridMultilevel"/>
-    <w:tmpl w:val="625E3DBA"/>
-    <w:lvl w:ilvl="0" w:tplc="04100011">
-      <w:start w:val="1"/>
-      <w:numFmt w:val="decimal"/>
-      <w:lvlText w:val="%1)"/>
-      <w:lvlJc w:val="left"/>
-      <w:pPr>
-        <w:ind w:left="720" w:hanging="360"/>
-      </w:pPr>
-      <w:rPr>
-        <w:rFonts w:hint="default"/>
-      </w:rPr>
-    </w:lvl>
-    <w:lvl w:ilvl="1" w:tplc="04100019" w:tentative="1">
-      <w:start w:val="1"/>
-      <w:numFmt w:val="lowerLetter"/>
-      <w:lvlText w:val="%2."/>
-      <w:lvlJc w:val="left"/>
-      <w:pPr>
-        <w:ind w:left="1440" w:hanging="360"/>
-      </w:pPr>
-    </w:lvl>
-    <w:lvl w:ilvl="2" w:tplc="0410001B" w:tentative="1">
-      <w:start w:val="1"/>
-      <w:numFmt w:val="lowerRoman"/>
-      <w:lvlText w:val="%3."/>
-      <w:lvlJc w:val="right"/>
-      <w:pPr>
-        <w:ind w:left="2160" w:hanging="180"/>
-      </w:pPr>
-    </w:lvl>
-    <w:lvl w:ilvl="3" w:tplc="0410000F" w:tentative="1">
-      <w:start w:val="1"/>
-      <w:numFmt w:val="decimal"/>
-      <w:lvlText w:val="%4."/>
-      <w:lvlJc w:val="left"/>
-      <w:pPr>
-        <w:ind w:left="2880" w:hanging="360"/>
-      </w:pPr>
-    </w:lvl>
-    <w:lvl w:ilvl="4" w:tplc="04100019" w:tentative="1">
-      <w:start w:val="1"/>
-      <w:numFmt w:val="lowerLetter"/>
-      <w:lvlText w:val="%5."/>
-      <w:lvlJc w:val="left"/>
-      <w:pPr>
-        <w:ind w:left="3600" w:hanging="360"/>
-      </w:pPr>
-    </w:lvl>
-    <w:lvl w:ilvl="5" w:tplc="0410001B" w:tentative="1">
-      <w:start w:val="1"/>
-      <w:numFmt w:val="lowerRoman"/>
-      <w:lvlText w:val="%6."/>
-      <w:lvlJc w:val="right"/>
-      <w:pPr>
-        <w:ind w:left="4320" w:hanging="180"/>
-      </w:pPr>
-    </w:lvl>
-    <w:lvl w:ilvl="6" w:tplc="0410000F" w:tentative="1">
-      <w:start w:val="1"/>
-      <w:numFmt w:val="decimal"/>
-      <w:lvlText w:val="%7."/>
-      <w:lvlJc w:val="left"/>
-      <w:pPr>
-        <w:ind w:left="5040" w:hanging="360"/>
-      </w:pPr>
-    </w:lvl>
-    <w:lvl w:ilvl="7" w:tplc="04100019" w:tentative="1">
-      <w:start w:val="1"/>
-      <w:numFmt w:val="lowerLetter"/>
-      <w:lvlText w:val="%8."/>
-      <w:lvlJc w:val="left"/>
-      <w:pPr>
-        <w:ind w:left="5760" w:hanging="360"/>
-      </w:pPr>
-    </w:lvl>
-    <w:lvl w:ilvl="8" w:tplc="0410001B" w:tentative="1">
-      <w:start w:val="1"/>
-      <w:numFmt w:val="lowerRoman"/>
-      <w:lvlText w:val="%9."/>
-      <w:lvlJc w:val="right"/>
-      <w:pPr>
-        <w:ind w:left="6480" w:hanging="180"/>
-      </w:pPr>
-    </w:lvl>
-  </w:abstractNum>
-  <w:abstractNum w:abstractNumId="9" w15:restartNumberingAfterBreak="0">
-    <w:nsid w:val="71407F76"/>
-    <w:multiLevelType w:val="multilevel"/>
-    <w:tmpl w:val="3BA2041A"/>
+    <w:tmpl w:val="CCB834D0"/>
     <w:lvl w:ilvl="0">
       <w:start w:val="1"/>
       <w:numFmt w:val="bullet"/>
@@ -17307,35 +17279,1040 @@
       </w:rPr>
     </w:lvl>
   </w:abstractNum>
+  <w:abstractNum w:abstractNumId="2">
+    <w:nsid w:val="15A92D8C"/>
+    <w:multiLevelType w:val="multilevel"/>
+    <w:tmpl w:val="1682C7B2"/>
+    <w:lvl w:ilvl="0">
+      <w:start w:val="1"/>
+      <w:numFmt w:val="decimal"/>
+      <w:lvlText w:val="%1."/>
+      <w:lvlJc w:val="left"/>
+      <w:pPr>
+        <w:tabs>
+          <w:tab w:val="num" w:pos="720"/>
+        </w:tabs>
+        <w:ind w:left="720" w:hanging="360"/>
+      </w:pPr>
+    </w:lvl>
+    <w:lvl w:ilvl="1" w:tentative="1">
+      <w:start w:val="1"/>
+      <w:numFmt w:val="decimal"/>
+      <w:lvlText w:val="%2."/>
+      <w:lvlJc w:val="left"/>
+      <w:pPr>
+        <w:tabs>
+          <w:tab w:val="num" w:pos="1440"/>
+        </w:tabs>
+        <w:ind w:left="1440" w:hanging="360"/>
+      </w:pPr>
+    </w:lvl>
+    <w:lvl w:ilvl="2" w:tentative="1">
+      <w:start w:val="1"/>
+      <w:numFmt w:val="decimal"/>
+      <w:lvlText w:val="%3."/>
+      <w:lvlJc w:val="left"/>
+      <w:pPr>
+        <w:tabs>
+          <w:tab w:val="num" w:pos="2160"/>
+        </w:tabs>
+        <w:ind w:left="2160" w:hanging="360"/>
+      </w:pPr>
+    </w:lvl>
+    <w:lvl w:ilvl="3" w:tentative="1">
+      <w:start w:val="1"/>
+      <w:numFmt w:val="decimal"/>
+      <w:lvlText w:val="%4."/>
+      <w:lvlJc w:val="left"/>
+      <w:pPr>
+        <w:tabs>
+          <w:tab w:val="num" w:pos="2880"/>
+        </w:tabs>
+        <w:ind w:left="2880" w:hanging="360"/>
+      </w:pPr>
+    </w:lvl>
+    <w:lvl w:ilvl="4" w:tentative="1">
+      <w:start w:val="1"/>
+      <w:numFmt w:val="decimal"/>
+      <w:lvlText w:val="%5."/>
+      <w:lvlJc w:val="left"/>
+      <w:pPr>
+        <w:tabs>
+          <w:tab w:val="num" w:pos="3600"/>
+        </w:tabs>
+        <w:ind w:left="3600" w:hanging="360"/>
+      </w:pPr>
+    </w:lvl>
+    <w:lvl w:ilvl="5" w:tentative="1">
+      <w:start w:val="1"/>
+      <w:numFmt w:val="decimal"/>
+      <w:lvlText w:val="%6."/>
+      <w:lvlJc w:val="left"/>
+      <w:pPr>
+        <w:tabs>
+          <w:tab w:val="num" w:pos="4320"/>
+        </w:tabs>
+        <w:ind w:left="4320" w:hanging="360"/>
+      </w:pPr>
+    </w:lvl>
+    <w:lvl w:ilvl="6" w:tentative="1">
+      <w:start w:val="1"/>
+      <w:numFmt w:val="decimal"/>
+      <w:lvlText w:val="%7."/>
+      <w:lvlJc w:val="left"/>
+      <w:pPr>
+        <w:tabs>
+          <w:tab w:val="num" w:pos="5040"/>
+        </w:tabs>
+        <w:ind w:left="5040" w:hanging="360"/>
+      </w:pPr>
+    </w:lvl>
+    <w:lvl w:ilvl="7" w:tentative="1">
+      <w:start w:val="1"/>
+      <w:numFmt w:val="decimal"/>
+      <w:lvlText w:val="%8."/>
+      <w:lvlJc w:val="left"/>
+      <w:pPr>
+        <w:tabs>
+          <w:tab w:val="num" w:pos="5760"/>
+        </w:tabs>
+        <w:ind w:left="5760" w:hanging="360"/>
+      </w:pPr>
+    </w:lvl>
+    <w:lvl w:ilvl="8" w:tentative="1">
+      <w:start w:val="1"/>
+      <w:numFmt w:val="decimal"/>
+      <w:lvlText w:val="%9."/>
+      <w:lvlJc w:val="left"/>
+      <w:pPr>
+        <w:tabs>
+          <w:tab w:val="num" w:pos="6480"/>
+        </w:tabs>
+        <w:ind w:left="6480" w:hanging="360"/>
+      </w:pPr>
+    </w:lvl>
+  </w:abstractNum>
+  <w:abstractNum w:abstractNumId="3">
+    <w:nsid w:val="20952A2B"/>
+    <w:multiLevelType w:val="hybridMultilevel"/>
+    <w:tmpl w:val="95A6A2DC"/>
+    <w:lvl w:ilvl="0" w:tplc="04100011">
+      <w:start w:val="1"/>
+      <w:numFmt w:val="decimal"/>
+      <w:lvlText w:val="%1)"/>
+      <w:lvlJc w:val="left"/>
+      <w:pPr>
+        <w:ind w:left="720" w:hanging="360"/>
+      </w:pPr>
+      <w:rPr>
+        <w:rFonts w:hint="default"/>
+      </w:rPr>
+    </w:lvl>
+    <w:lvl w:ilvl="1" w:tplc="04100019" w:tentative="1">
+      <w:start w:val="1"/>
+      <w:numFmt w:val="lowerLetter"/>
+      <w:lvlText w:val="%2."/>
+      <w:lvlJc w:val="left"/>
+      <w:pPr>
+        <w:ind w:left="1440" w:hanging="360"/>
+      </w:pPr>
+    </w:lvl>
+    <w:lvl w:ilvl="2" w:tplc="0410001B" w:tentative="1">
+      <w:start w:val="1"/>
+      <w:numFmt w:val="lowerRoman"/>
+      <w:lvlText w:val="%3."/>
+      <w:lvlJc w:val="right"/>
+      <w:pPr>
+        <w:ind w:left="2160" w:hanging="180"/>
+      </w:pPr>
+    </w:lvl>
+    <w:lvl w:ilvl="3" w:tplc="0410000F" w:tentative="1">
+      <w:start w:val="1"/>
+      <w:numFmt w:val="decimal"/>
+      <w:lvlText w:val="%4."/>
+      <w:lvlJc w:val="left"/>
+      <w:pPr>
+        <w:ind w:left="2880" w:hanging="360"/>
+      </w:pPr>
+    </w:lvl>
+    <w:lvl w:ilvl="4" w:tplc="04100019" w:tentative="1">
+      <w:start w:val="1"/>
+      <w:numFmt w:val="lowerLetter"/>
+      <w:lvlText w:val="%5."/>
+      <w:lvlJc w:val="left"/>
+      <w:pPr>
+        <w:ind w:left="3600" w:hanging="360"/>
+      </w:pPr>
+    </w:lvl>
+    <w:lvl w:ilvl="5" w:tplc="0410001B" w:tentative="1">
+      <w:start w:val="1"/>
+      <w:numFmt w:val="lowerRoman"/>
+      <w:lvlText w:val="%6."/>
+      <w:lvlJc w:val="right"/>
+      <w:pPr>
+        <w:ind w:left="4320" w:hanging="180"/>
+      </w:pPr>
+    </w:lvl>
+    <w:lvl w:ilvl="6" w:tplc="0410000F" w:tentative="1">
+      <w:start w:val="1"/>
+      <w:numFmt w:val="decimal"/>
+      <w:lvlText w:val="%7."/>
+      <w:lvlJc w:val="left"/>
+      <w:pPr>
+        <w:ind w:left="5040" w:hanging="360"/>
+      </w:pPr>
+    </w:lvl>
+    <w:lvl w:ilvl="7" w:tplc="04100019" w:tentative="1">
+      <w:start w:val="1"/>
+      <w:numFmt w:val="lowerLetter"/>
+      <w:lvlText w:val="%8."/>
+      <w:lvlJc w:val="left"/>
+      <w:pPr>
+        <w:ind w:left="5760" w:hanging="360"/>
+      </w:pPr>
+    </w:lvl>
+    <w:lvl w:ilvl="8" w:tplc="0410001B" w:tentative="1">
+      <w:start w:val="1"/>
+      <w:numFmt w:val="lowerRoman"/>
+      <w:lvlText w:val="%9."/>
+      <w:lvlJc w:val="right"/>
+      <w:pPr>
+        <w:ind w:left="6480" w:hanging="180"/>
+      </w:pPr>
+    </w:lvl>
+  </w:abstractNum>
+  <w:abstractNum w:abstractNumId="4">
+    <w:nsid w:val="24784D57"/>
+    <w:multiLevelType w:val="hybridMultilevel"/>
+    <w:tmpl w:val="E7AC571E"/>
+    <w:lvl w:ilvl="0" w:tplc="79624B02">
+      <w:numFmt w:val="bullet"/>
+      <w:lvlText w:val="-"/>
+      <w:lvlJc w:val="left"/>
+      <w:pPr>
+        <w:ind w:left="720" w:hanging="360"/>
+      </w:pPr>
+      <w:rPr>
+        <w:rFonts w:ascii="Segoe UI" w:eastAsia="Times New Roman" w:hAnsi="Segoe UI" w:cs="Segoe UI" w:hint="default"/>
+      </w:rPr>
+    </w:lvl>
+    <w:lvl w:ilvl="1" w:tplc="04100003" w:tentative="1">
+      <w:start w:val="1"/>
+      <w:numFmt w:val="bullet"/>
+      <w:lvlText w:val="o"/>
+      <w:lvlJc w:val="left"/>
+      <w:pPr>
+        <w:ind w:left="1440" w:hanging="360"/>
+      </w:pPr>
+      <w:rPr>
+        <w:rFonts w:ascii="Courier New" w:hAnsi="Courier New" w:cs="Courier New" w:hint="default"/>
+      </w:rPr>
+    </w:lvl>
+    <w:lvl w:ilvl="2" w:tplc="04100005" w:tentative="1">
+      <w:start w:val="1"/>
+      <w:numFmt w:val="bullet"/>
+      <w:lvlText w:val=""/>
+      <w:lvlJc w:val="left"/>
+      <w:pPr>
+        <w:ind w:left="2160" w:hanging="360"/>
+      </w:pPr>
+      <w:rPr>
+        <w:rFonts w:ascii="Wingdings" w:hAnsi="Wingdings" w:hint="default"/>
+      </w:rPr>
+    </w:lvl>
+    <w:lvl w:ilvl="3" w:tplc="04100001" w:tentative="1">
+      <w:start w:val="1"/>
+      <w:numFmt w:val="bullet"/>
+      <w:lvlText w:val=""/>
+      <w:lvlJc w:val="left"/>
+      <w:pPr>
+        <w:ind w:left="2880" w:hanging="360"/>
+      </w:pPr>
+      <w:rPr>
+        <w:rFonts w:ascii="Symbol" w:hAnsi="Symbol" w:hint="default"/>
+      </w:rPr>
+    </w:lvl>
+    <w:lvl w:ilvl="4" w:tplc="04100003" w:tentative="1">
+      <w:start w:val="1"/>
+      <w:numFmt w:val="bullet"/>
+      <w:lvlText w:val="o"/>
+      <w:lvlJc w:val="left"/>
+      <w:pPr>
+        <w:ind w:left="3600" w:hanging="360"/>
+      </w:pPr>
+      <w:rPr>
+        <w:rFonts w:ascii="Courier New" w:hAnsi="Courier New" w:cs="Courier New" w:hint="default"/>
+      </w:rPr>
+    </w:lvl>
+    <w:lvl w:ilvl="5" w:tplc="04100005" w:tentative="1">
+      <w:start w:val="1"/>
+      <w:numFmt w:val="bullet"/>
+      <w:lvlText w:val=""/>
+      <w:lvlJc w:val="left"/>
+      <w:pPr>
+        <w:ind w:left="4320" w:hanging="360"/>
+      </w:pPr>
+      <w:rPr>
+        <w:rFonts w:ascii="Wingdings" w:hAnsi="Wingdings" w:hint="default"/>
+      </w:rPr>
+    </w:lvl>
+    <w:lvl w:ilvl="6" w:tplc="04100001" w:tentative="1">
+      <w:start w:val="1"/>
+      <w:numFmt w:val="bullet"/>
+      <w:lvlText w:val=""/>
+      <w:lvlJc w:val="left"/>
+      <w:pPr>
+        <w:ind w:left="5040" w:hanging="360"/>
+      </w:pPr>
+      <w:rPr>
+        <w:rFonts w:ascii="Symbol" w:hAnsi="Symbol" w:hint="default"/>
+      </w:rPr>
+    </w:lvl>
+    <w:lvl w:ilvl="7" w:tplc="04100003" w:tentative="1">
+      <w:start w:val="1"/>
+      <w:numFmt w:val="bullet"/>
+      <w:lvlText w:val="o"/>
+      <w:lvlJc w:val="left"/>
+      <w:pPr>
+        <w:ind w:left="5760" w:hanging="360"/>
+      </w:pPr>
+      <w:rPr>
+        <w:rFonts w:ascii="Courier New" w:hAnsi="Courier New" w:cs="Courier New" w:hint="default"/>
+      </w:rPr>
+    </w:lvl>
+    <w:lvl w:ilvl="8" w:tplc="04100005" w:tentative="1">
+      <w:start w:val="1"/>
+      <w:numFmt w:val="bullet"/>
+      <w:lvlText w:val=""/>
+      <w:lvlJc w:val="left"/>
+      <w:pPr>
+        <w:ind w:left="6480" w:hanging="360"/>
+      </w:pPr>
+      <w:rPr>
+        <w:rFonts w:ascii="Wingdings" w:hAnsi="Wingdings" w:hint="default"/>
+      </w:rPr>
+    </w:lvl>
+  </w:abstractNum>
+  <w:abstractNum w:abstractNumId="5">
+    <w:nsid w:val="310E1463"/>
+    <w:multiLevelType w:val="hybridMultilevel"/>
+    <w:tmpl w:val="8F005E5C"/>
+    <w:lvl w:ilvl="0" w:tplc="90464836">
+      <w:numFmt w:val="bullet"/>
+      <w:lvlText w:val="&gt;"/>
+      <w:lvlJc w:val="left"/>
+      <w:pPr>
+        <w:ind w:left="3960" w:hanging="360"/>
+      </w:pPr>
+      <w:rPr>
+        <w:rFonts w:ascii="Calibri" w:eastAsiaTheme="minorHAnsi" w:hAnsi="Calibri" w:cs="Calibri" w:hint="default"/>
+      </w:rPr>
+    </w:lvl>
+    <w:lvl w:ilvl="1" w:tplc="04100003" w:tentative="1">
+      <w:start w:val="1"/>
+      <w:numFmt w:val="bullet"/>
+      <w:lvlText w:val="o"/>
+      <w:lvlJc w:val="left"/>
+      <w:pPr>
+        <w:ind w:left="4680" w:hanging="360"/>
+      </w:pPr>
+      <w:rPr>
+        <w:rFonts w:ascii="Courier New" w:hAnsi="Courier New" w:cs="Courier New" w:hint="default"/>
+      </w:rPr>
+    </w:lvl>
+    <w:lvl w:ilvl="2" w:tplc="04100005" w:tentative="1">
+      <w:start w:val="1"/>
+      <w:numFmt w:val="bullet"/>
+      <w:lvlText w:val=""/>
+      <w:lvlJc w:val="left"/>
+      <w:pPr>
+        <w:ind w:left="5400" w:hanging="360"/>
+      </w:pPr>
+      <w:rPr>
+        <w:rFonts w:ascii="Wingdings" w:hAnsi="Wingdings" w:hint="default"/>
+      </w:rPr>
+    </w:lvl>
+    <w:lvl w:ilvl="3" w:tplc="04100001" w:tentative="1">
+      <w:start w:val="1"/>
+      <w:numFmt w:val="bullet"/>
+      <w:lvlText w:val=""/>
+      <w:lvlJc w:val="left"/>
+      <w:pPr>
+        <w:ind w:left="6120" w:hanging="360"/>
+      </w:pPr>
+      <w:rPr>
+        <w:rFonts w:ascii="Symbol" w:hAnsi="Symbol" w:hint="default"/>
+      </w:rPr>
+    </w:lvl>
+    <w:lvl w:ilvl="4" w:tplc="04100003" w:tentative="1">
+      <w:start w:val="1"/>
+      <w:numFmt w:val="bullet"/>
+      <w:lvlText w:val="o"/>
+      <w:lvlJc w:val="left"/>
+      <w:pPr>
+        <w:ind w:left="6840" w:hanging="360"/>
+      </w:pPr>
+      <w:rPr>
+        <w:rFonts w:ascii="Courier New" w:hAnsi="Courier New" w:cs="Courier New" w:hint="default"/>
+      </w:rPr>
+    </w:lvl>
+    <w:lvl w:ilvl="5" w:tplc="04100005" w:tentative="1">
+      <w:start w:val="1"/>
+      <w:numFmt w:val="bullet"/>
+      <w:lvlText w:val=""/>
+      <w:lvlJc w:val="left"/>
+      <w:pPr>
+        <w:ind w:left="7560" w:hanging="360"/>
+      </w:pPr>
+      <w:rPr>
+        <w:rFonts w:ascii="Wingdings" w:hAnsi="Wingdings" w:hint="default"/>
+      </w:rPr>
+    </w:lvl>
+    <w:lvl w:ilvl="6" w:tplc="04100001" w:tentative="1">
+      <w:start w:val="1"/>
+      <w:numFmt w:val="bullet"/>
+      <w:lvlText w:val=""/>
+      <w:lvlJc w:val="left"/>
+      <w:pPr>
+        <w:ind w:left="8280" w:hanging="360"/>
+      </w:pPr>
+      <w:rPr>
+        <w:rFonts w:ascii="Symbol" w:hAnsi="Symbol" w:hint="default"/>
+      </w:rPr>
+    </w:lvl>
+    <w:lvl w:ilvl="7" w:tplc="04100003" w:tentative="1">
+      <w:start w:val="1"/>
+      <w:numFmt w:val="bullet"/>
+      <w:lvlText w:val="o"/>
+      <w:lvlJc w:val="left"/>
+      <w:pPr>
+        <w:ind w:left="9000" w:hanging="360"/>
+      </w:pPr>
+      <w:rPr>
+        <w:rFonts w:ascii="Courier New" w:hAnsi="Courier New" w:cs="Courier New" w:hint="default"/>
+      </w:rPr>
+    </w:lvl>
+    <w:lvl w:ilvl="8" w:tplc="04100005" w:tentative="1">
+      <w:start w:val="1"/>
+      <w:numFmt w:val="bullet"/>
+      <w:lvlText w:val=""/>
+      <w:lvlJc w:val="left"/>
+      <w:pPr>
+        <w:ind w:left="9720" w:hanging="360"/>
+      </w:pPr>
+      <w:rPr>
+        <w:rFonts w:ascii="Wingdings" w:hAnsi="Wingdings" w:hint="default"/>
+      </w:rPr>
+    </w:lvl>
+  </w:abstractNum>
+  <w:abstractNum w:abstractNumId="6">
+    <w:nsid w:val="34D751E3"/>
+    <w:multiLevelType w:val="multilevel"/>
+    <w:tmpl w:val="7E563D2A"/>
+    <w:lvl w:ilvl="0">
+      <w:start w:val="1"/>
+      <w:numFmt w:val="decimal"/>
+      <w:lvlText w:val="%1."/>
+      <w:lvlJc w:val="left"/>
+      <w:pPr>
+        <w:tabs>
+          <w:tab w:val="num" w:pos="720"/>
+        </w:tabs>
+        <w:ind w:left="720" w:hanging="360"/>
+      </w:pPr>
+    </w:lvl>
+    <w:lvl w:ilvl="1" w:tentative="1">
+      <w:start w:val="1"/>
+      <w:numFmt w:val="decimal"/>
+      <w:lvlText w:val="%2."/>
+      <w:lvlJc w:val="left"/>
+      <w:pPr>
+        <w:tabs>
+          <w:tab w:val="num" w:pos="1440"/>
+        </w:tabs>
+        <w:ind w:left="1440" w:hanging="360"/>
+      </w:pPr>
+    </w:lvl>
+    <w:lvl w:ilvl="2" w:tentative="1">
+      <w:start w:val="1"/>
+      <w:numFmt w:val="decimal"/>
+      <w:lvlText w:val="%3."/>
+      <w:lvlJc w:val="left"/>
+      <w:pPr>
+        <w:tabs>
+          <w:tab w:val="num" w:pos="2160"/>
+        </w:tabs>
+        <w:ind w:left="2160" w:hanging="360"/>
+      </w:pPr>
+    </w:lvl>
+    <w:lvl w:ilvl="3" w:tentative="1">
+      <w:start w:val="1"/>
+      <w:numFmt w:val="decimal"/>
+      <w:lvlText w:val="%4."/>
+      <w:lvlJc w:val="left"/>
+      <w:pPr>
+        <w:tabs>
+          <w:tab w:val="num" w:pos="2880"/>
+        </w:tabs>
+        <w:ind w:left="2880" w:hanging="360"/>
+      </w:pPr>
+    </w:lvl>
+    <w:lvl w:ilvl="4" w:tentative="1">
+      <w:start w:val="1"/>
+      <w:numFmt w:val="decimal"/>
+      <w:lvlText w:val="%5."/>
+      <w:lvlJc w:val="left"/>
+      <w:pPr>
+        <w:tabs>
+          <w:tab w:val="num" w:pos="3600"/>
+        </w:tabs>
+        <w:ind w:left="3600" w:hanging="360"/>
+      </w:pPr>
+    </w:lvl>
+    <w:lvl w:ilvl="5" w:tentative="1">
+      <w:start w:val="1"/>
+      <w:numFmt w:val="decimal"/>
+      <w:lvlText w:val="%6."/>
+      <w:lvlJc w:val="left"/>
+      <w:pPr>
+        <w:tabs>
+          <w:tab w:val="num" w:pos="4320"/>
+        </w:tabs>
+        <w:ind w:left="4320" w:hanging="360"/>
+      </w:pPr>
+    </w:lvl>
+    <w:lvl w:ilvl="6" w:tentative="1">
+      <w:start w:val="1"/>
+      <w:numFmt w:val="decimal"/>
+      <w:lvlText w:val="%7."/>
+      <w:lvlJc w:val="left"/>
+      <w:pPr>
+        <w:tabs>
+          <w:tab w:val="num" w:pos="5040"/>
+        </w:tabs>
+        <w:ind w:left="5040" w:hanging="360"/>
+      </w:pPr>
+    </w:lvl>
+    <w:lvl w:ilvl="7" w:tentative="1">
+      <w:start w:val="1"/>
+      <w:numFmt w:val="decimal"/>
+      <w:lvlText w:val="%8."/>
+      <w:lvlJc w:val="left"/>
+      <w:pPr>
+        <w:tabs>
+          <w:tab w:val="num" w:pos="5760"/>
+        </w:tabs>
+        <w:ind w:left="5760" w:hanging="360"/>
+      </w:pPr>
+    </w:lvl>
+    <w:lvl w:ilvl="8" w:tentative="1">
+      <w:start w:val="1"/>
+      <w:numFmt w:val="decimal"/>
+      <w:lvlText w:val="%9."/>
+      <w:lvlJc w:val="left"/>
+      <w:pPr>
+        <w:tabs>
+          <w:tab w:val="num" w:pos="6480"/>
+        </w:tabs>
+        <w:ind w:left="6480" w:hanging="360"/>
+      </w:pPr>
+    </w:lvl>
+  </w:abstractNum>
+  <w:abstractNum w:abstractNumId="7">
+    <w:nsid w:val="3CB82975"/>
+    <w:multiLevelType w:val="hybridMultilevel"/>
+    <w:tmpl w:val="5152310E"/>
+    <w:lvl w:ilvl="0" w:tplc="1DAEF270">
+      <w:numFmt w:val="bullet"/>
+      <w:lvlText w:val=""/>
+      <w:lvlJc w:val="left"/>
+      <w:pPr>
+        <w:ind w:left="4320" w:hanging="360"/>
+      </w:pPr>
+      <w:rPr>
+        <w:rFonts w:ascii="Wingdings" w:eastAsiaTheme="minorHAnsi" w:hAnsi="Wingdings" w:cstheme="minorBidi" w:hint="default"/>
+      </w:rPr>
+    </w:lvl>
+    <w:lvl w:ilvl="1" w:tplc="04100003" w:tentative="1">
+      <w:start w:val="1"/>
+      <w:numFmt w:val="bullet"/>
+      <w:lvlText w:val="o"/>
+      <w:lvlJc w:val="left"/>
+      <w:pPr>
+        <w:ind w:left="5040" w:hanging="360"/>
+      </w:pPr>
+      <w:rPr>
+        <w:rFonts w:ascii="Courier New" w:hAnsi="Courier New" w:cs="Courier New" w:hint="default"/>
+      </w:rPr>
+    </w:lvl>
+    <w:lvl w:ilvl="2" w:tplc="04100005" w:tentative="1">
+      <w:start w:val="1"/>
+      <w:numFmt w:val="bullet"/>
+      <w:lvlText w:val=""/>
+      <w:lvlJc w:val="left"/>
+      <w:pPr>
+        <w:ind w:left="5760" w:hanging="360"/>
+      </w:pPr>
+      <w:rPr>
+        <w:rFonts w:ascii="Wingdings" w:hAnsi="Wingdings" w:hint="default"/>
+      </w:rPr>
+    </w:lvl>
+    <w:lvl w:ilvl="3" w:tplc="04100001" w:tentative="1">
+      <w:start w:val="1"/>
+      <w:numFmt w:val="bullet"/>
+      <w:lvlText w:val=""/>
+      <w:lvlJc w:val="left"/>
+      <w:pPr>
+        <w:ind w:left="6480" w:hanging="360"/>
+      </w:pPr>
+      <w:rPr>
+        <w:rFonts w:ascii="Symbol" w:hAnsi="Symbol" w:hint="default"/>
+      </w:rPr>
+    </w:lvl>
+    <w:lvl w:ilvl="4" w:tplc="04100003" w:tentative="1">
+      <w:start w:val="1"/>
+      <w:numFmt w:val="bullet"/>
+      <w:lvlText w:val="o"/>
+      <w:lvlJc w:val="left"/>
+      <w:pPr>
+        <w:ind w:left="7200" w:hanging="360"/>
+      </w:pPr>
+      <w:rPr>
+        <w:rFonts w:ascii="Courier New" w:hAnsi="Courier New" w:cs="Courier New" w:hint="default"/>
+      </w:rPr>
+    </w:lvl>
+    <w:lvl w:ilvl="5" w:tplc="04100005" w:tentative="1">
+      <w:start w:val="1"/>
+      <w:numFmt w:val="bullet"/>
+      <w:lvlText w:val=""/>
+      <w:lvlJc w:val="left"/>
+      <w:pPr>
+        <w:ind w:left="7920" w:hanging="360"/>
+      </w:pPr>
+      <w:rPr>
+        <w:rFonts w:ascii="Wingdings" w:hAnsi="Wingdings" w:hint="default"/>
+      </w:rPr>
+    </w:lvl>
+    <w:lvl w:ilvl="6" w:tplc="04100001" w:tentative="1">
+      <w:start w:val="1"/>
+      <w:numFmt w:val="bullet"/>
+      <w:lvlText w:val=""/>
+      <w:lvlJc w:val="left"/>
+      <w:pPr>
+        <w:ind w:left="8640" w:hanging="360"/>
+      </w:pPr>
+      <w:rPr>
+        <w:rFonts w:ascii="Symbol" w:hAnsi="Symbol" w:hint="default"/>
+      </w:rPr>
+    </w:lvl>
+    <w:lvl w:ilvl="7" w:tplc="04100003" w:tentative="1">
+      <w:start w:val="1"/>
+      <w:numFmt w:val="bullet"/>
+      <w:lvlText w:val="o"/>
+      <w:lvlJc w:val="left"/>
+      <w:pPr>
+        <w:ind w:left="9360" w:hanging="360"/>
+      </w:pPr>
+      <w:rPr>
+        <w:rFonts w:ascii="Courier New" w:hAnsi="Courier New" w:cs="Courier New" w:hint="default"/>
+      </w:rPr>
+    </w:lvl>
+    <w:lvl w:ilvl="8" w:tplc="04100005" w:tentative="1">
+      <w:start w:val="1"/>
+      <w:numFmt w:val="bullet"/>
+      <w:lvlText w:val=""/>
+      <w:lvlJc w:val="left"/>
+      <w:pPr>
+        <w:ind w:left="10080" w:hanging="360"/>
+      </w:pPr>
+      <w:rPr>
+        <w:rFonts w:ascii="Wingdings" w:hAnsi="Wingdings" w:hint="default"/>
+      </w:rPr>
+    </w:lvl>
+  </w:abstractNum>
+  <w:abstractNum w:abstractNumId="8">
+    <w:nsid w:val="428B0446"/>
+    <w:multiLevelType w:val="multilevel"/>
+    <w:tmpl w:val="57F27000"/>
+    <w:lvl w:ilvl="0">
+      <w:start w:val="1"/>
+      <w:numFmt w:val="decimal"/>
+      <w:lvlText w:val="%1."/>
+      <w:lvlJc w:val="left"/>
+      <w:pPr>
+        <w:tabs>
+          <w:tab w:val="num" w:pos="720"/>
+        </w:tabs>
+        <w:ind w:left="720" w:hanging="360"/>
+      </w:pPr>
+    </w:lvl>
+    <w:lvl w:ilvl="1" w:tentative="1">
+      <w:start w:val="1"/>
+      <w:numFmt w:val="decimal"/>
+      <w:lvlText w:val="%2."/>
+      <w:lvlJc w:val="left"/>
+      <w:pPr>
+        <w:tabs>
+          <w:tab w:val="num" w:pos="1440"/>
+        </w:tabs>
+        <w:ind w:left="1440" w:hanging="360"/>
+      </w:pPr>
+    </w:lvl>
+    <w:lvl w:ilvl="2" w:tentative="1">
+      <w:start w:val="1"/>
+      <w:numFmt w:val="decimal"/>
+      <w:lvlText w:val="%3."/>
+      <w:lvlJc w:val="left"/>
+      <w:pPr>
+        <w:tabs>
+          <w:tab w:val="num" w:pos="2160"/>
+        </w:tabs>
+        <w:ind w:left="2160" w:hanging="360"/>
+      </w:pPr>
+    </w:lvl>
+    <w:lvl w:ilvl="3" w:tentative="1">
+      <w:start w:val="1"/>
+      <w:numFmt w:val="decimal"/>
+      <w:lvlText w:val="%4."/>
+      <w:lvlJc w:val="left"/>
+      <w:pPr>
+        <w:tabs>
+          <w:tab w:val="num" w:pos="2880"/>
+        </w:tabs>
+        <w:ind w:left="2880" w:hanging="360"/>
+      </w:pPr>
+    </w:lvl>
+    <w:lvl w:ilvl="4" w:tentative="1">
+      <w:start w:val="1"/>
+      <w:numFmt w:val="decimal"/>
+      <w:lvlText w:val="%5."/>
+      <w:lvlJc w:val="left"/>
+      <w:pPr>
+        <w:tabs>
+          <w:tab w:val="num" w:pos="3600"/>
+        </w:tabs>
+        <w:ind w:left="3600" w:hanging="360"/>
+      </w:pPr>
+    </w:lvl>
+    <w:lvl w:ilvl="5" w:tentative="1">
+      <w:start w:val="1"/>
+      <w:numFmt w:val="decimal"/>
+      <w:lvlText w:val="%6."/>
+      <w:lvlJc w:val="left"/>
+      <w:pPr>
+        <w:tabs>
+          <w:tab w:val="num" w:pos="4320"/>
+        </w:tabs>
+        <w:ind w:left="4320" w:hanging="360"/>
+      </w:pPr>
+    </w:lvl>
+    <w:lvl w:ilvl="6" w:tentative="1">
+      <w:start w:val="1"/>
+      <w:numFmt w:val="decimal"/>
+      <w:lvlText w:val="%7."/>
+      <w:lvlJc w:val="left"/>
+      <w:pPr>
+        <w:tabs>
+          <w:tab w:val="num" w:pos="5040"/>
+        </w:tabs>
+        <w:ind w:left="5040" w:hanging="360"/>
+      </w:pPr>
+    </w:lvl>
+    <w:lvl w:ilvl="7" w:tentative="1">
+      <w:start w:val="1"/>
+      <w:numFmt w:val="decimal"/>
+      <w:lvlText w:val="%8."/>
+      <w:lvlJc w:val="left"/>
+      <w:pPr>
+        <w:tabs>
+          <w:tab w:val="num" w:pos="5760"/>
+        </w:tabs>
+        <w:ind w:left="5760" w:hanging="360"/>
+      </w:pPr>
+    </w:lvl>
+    <w:lvl w:ilvl="8" w:tentative="1">
+      <w:start w:val="1"/>
+      <w:numFmt w:val="decimal"/>
+      <w:lvlText w:val="%9."/>
+      <w:lvlJc w:val="left"/>
+      <w:pPr>
+        <w:tabs>
+          <w:tab w:val="num" w:pos="6480"/>
+        </w:tabs>
+        <w:ind w:left="6480" w:hanging="360"/>
+      </w:pPr>
+    </w:lvl>
+  </w:abstractNum>
+  <w:abstractNum w:abstractNumId="9">
+    <w:nsid w:val="44AC47FB"/>
+    <w:multiLevelType w:val="hybridMultilevel"/>
+    <w:tmpl w:val="625E3DBA"/>
+    <w:lvl w:ilvl="0" w:tplc="04100011">
+      <w:start w:val="1"/>
+      <w:numFmt w:val="decimal"/>
+      <w:lvlText w:val="%1)"/>
+      <w:lvlJc w:val="left"/>
+      <w:pPr>
+        <w:ind w:left="720" w:hanging="360"/>
+      </w:pPr>
+      <w:rPr>
+        <w:rFonts w:hint="default"/>
+      </w:rPr>
+    </w:lvl>
+    <w:lvl w:ilvl="1" w:tplc="04100019" w:tentative="1">
+      <w:start w:val="1"/>
+      <w:numFmt w:val="lowerLetter"/>
+      <w:lvlText w:val="%2."/>
+      <w:lvlJc w:val="left"/>
+      <w:pPr>
+        <w:ind w:left="1440" w:hanging="360"/>
+      </w:pPr>
+    </w:lvl>
+    <w:lvl w:ilvl="2" w:tplc="0410001B" w:tentative="1">
+      <w:start w:val="1"/>
+      <w:numFmt w:val="lowerRoman"/>
+      <w:lvlText w:val="%3."/>
+      <w:lvlJc w:val="right"/>
+      <w:pPr>
+        <w:ind w:left="2160" w:hanging="180"/>
+      </w:pPr>
+    </w:lvl>
+    <w:lvl w:ilvl="3" w:tplc="0410000F" w:tentative="1">
+      <w:start w:val="1"/>
+      <w:numFmt w:val="decimal"/>
+      <w:lvlText w:val="%4."/>
+      <w:lvlJc w:val="left"/>
+      <w:pPr>
+        <w:ind w:left="2880" w:hanging="360"/>
+      </w:pPr>
+    </w:lvl>
+    <w:lvl w:ilvl="4" w:tplc="04100019" w:tentative="1">
+      <w:start w:val="1"/>
+      <w:numFmt w:val="lowerLetter"/>
+      <w:lvlText w:val="%5."/>
+      <w:lvlJc w:val="left"/>
+      <w:pPr>
+        <w:ind w:left="3600" w:hanging="360"/>
+      </w:pPr>
+    </w:lvl>
+    <w:lvl w:ilvl="5" w:tplc="0410001B" w:tentative="1">
+      <w:start w:val="1"/>
+      <w:numFmt w:val="lowerRoman"/>
+      <w:lvlText w:val="%6."/>
+      <w:lvlJc w:val="right"/>
+      <w:pPr>
+        <w:ind w:left="4320" w:hanging="180"/>
+      </w:pPr>
+    </w:lvl>
+    <w:lvl w:ilvl="6" w:tplc="0410000F" w:tentative="1">
+      <w:start w:val="1"/>
+      <w:numFmt w:val="decimal"/>
+      <w:lvlText w:val="%7."/>
+      <w:lvlJc w:val="left"/>
+      <w:pPr>
+        <w:ind w:left="5040" w:hanging="360"/>
+      </w:pPr>
+    </w:lvl>
+    <w:lvl w:ilvl="7" w:tplc="04100019" w:tentative="1">
+      <w:start w:val="1"/>
+      <w:numFmt w:val="lowerLetter"/>
+      <w:lvlText w:val="%8."/>
+      <w:lvlJc w:val="left"/>
+      <w:pPr>
+        <w:ind w:left="5760" w:hanging="360"/>
+      </w:pPr>
+    </w:lvl>
+    <w:lvl w:ilvl="8" w:tplc="0410001B" w:tentative="1">
+      <w:start w:val="1"/>
+      <w:numFmt w:val="lowerRoman"/>
+      <w:lvlText w:val="%9."/>
+      <w:lvlJc w:val="right"/>
+      <w:pPr>
+        <w:ind w:left="6480" w:hanging="180"/>
+      </w:pPr>
+    </w:lvl>
+  </w:abstractNum>
+  <w:abstractNum w:abstractNumId="10">
+    <w:nsid w:val="71407F76"/>
+    <w:multiLevelType w:val="multilevel"/>
+    <w:tmpl w:val="3BA2041A"/>
+    <w:lvl w:ilvl="0">
+      <w:start w:val="1"/>
+      <w:numFmt w:val="bullet"/>
+      <w:lvlText w:val=""/>
+      <w:lvlJc w:val="left"/>
+      <w:pPr>
+        <w:tabs>
+          <w:tab w:val="num" w:pos="720"/>
+        </w:tabs>
+        <w:ind w:left="720" w:hanging="360"/>
+      </w:pPr>
+      <w:rPr>
+        <w:rFonts w:ascii="Symbol" w:hAnsi="Symbol" w:hint="default"/>
+        <w:sz w:val="20"/>
+      </w:rPr>
+    </w:lvl>
+    <w:lvl w:ilvl="1" w:tentative="1">
+      <w:start w:val="1"/>
+      <w:numFmt w:val="bullet"/>
+      <w:lvlText w:val=""/>
+      <w:lvlJc w:val="left"/>
+      <w:pPr>
+        <w:tabs>
+          <w:tab w:val="num" w:pos="1440"/>
+        </w:tabs>
+        <w:ind w:left="1440" w:hanging="360"/>
+      </w:pPr>
+      <w:rPr>
+        <w:rFonts w:ascii="Symbol" w:hAnsi="Symbol" w:hint="default"/>
+        <w:sz w:val="20"/>
+      </w:rPr>
+    </w:lvl>
+    <w:lvl w:ilvl="2" w:tentative="1">
+      <w:start w:val="1"/>
+      <w:numFmt w:val="bullet"/>
+      <w:lvlText w:val=""/>
+      <w:lvlJc w:val="left"/>
+      <w:pPr>
+        <w:tabs>
+          <w:tab w:val="num" w:pos="2160"/>
+        </w:tabs>
+        <w:ind w:left="2160" w:hanging="360"/>
+      </w:pPr>
+      <w:rPr>
+        <w:rFonts w:ascii="Symbol" w:hAnsi="Symbol" w:hint="default"/>
+        <w:sz w:val="20"/>
+      </w:rPr>
+    </w:lvl>
+    <w:lvl w:ilvl="3" w:tentative="1">
+      <w:start w:val="1"/>
+      <w:numFmt w:val="bullet"/>
+      <w:lvlText w:val=""/>
+      <w:lvlJc w:val="left"/>
+      <w:pPr>
+        <w:tabs>
+          <w:tab w:val="num" w:pos="2880"/>
+        </w:tabs>
+        <w:ind w:left="2880" w:hanging="360"/>
+      </w:pPr>
+      <w:rPr>
+        <w:rFonts w:ascii="Symbol" w:hAnsi="Symbol" w:hint="default"/>
+        <w:sz w:val="20"/>
+      </w:rPr>
+    </w:lvl>
+    <w:lvl w:ilvl="4" w:tentative="1">
+      <w:start w:val="1"/>
+      <w:numFmt w:val="bullet"/>
+      <w:lvlText w:val=""/>
+      <w:lvlJc w:val="left"/>
+      <w:pPr>
+        <w:tabs>
+          <w:tab w:val="num" w:pos="3600"/>
+        </w:tabs>
+        <w:ind w:left="3600" w:hanging="360"/>
+      </w:pPr>
+      <w:rPr>
+        <w:rFonts w:ascii="Symbol" w:hAnsi="Symbol" w:hint="default"/>
+        <w:sz w:val="20"/>
+      </w:rPr>
+    </w:lvl>
+    <w:lvl w:ilvl="5" w:tentative="1">
+      <w:start w:val="1"/>
+      <w:numFmt w:val="bullet"/>
+      <w:lvlText w:val=""/>
+      <w:lvlJc w:val="left"/>
+      <w:pPr>
+        <w:tabs>
+          <w:tab w:val="num" w:pos="4320"/>
+        </w:tabs>
+        <w:ind w:left="4320" w:hanging="360"/>
+      </w:pPr>
+      <w:rPr>
+        <w:rFonts w:ascii="Symbol" w:hAnsi="Symbol" w:hint="default"/>
+        <w:sz w:val="20"/>
+      </w:rPr>
+    </w:lvl>
+    <w:lvl w:ilvl="6" w:tentative="1">
+      <w:start w:val="1"/>
+      <w:numFmt w:val="bullet"/>
+      <w:lvlText w:val=""/>
+      <w:lvlJc w:val="left"/>
+      <w:pPr>
+        <w:tabs>
+          <w:tab w:val="num" w:pos="5040"/>
+        </w:tabs>
+        <w:ind w:left="5040" w:hanging="360"/>
+      </w:pPr>
+      <w:rPr>
+        <w:rFonts w:ascii="Symbol" w:hAnsi="Symbol" w:hint="default"/>
+        <w:sz w:val="20"/>
+      </w:rPr>
+    </w:lvl>
+    <w:lvl w:ilvl="7" w:tentative="1">
+      <w:start w:val="1"/>
+      <w:numFmt w:val="bullet"/>
+      <w:lvlText w:val=""/>
+      <w:lvlJc w:val="left"/>
+      <w:pPr>
+        <w:tabs>
+          <w:tab w:val="num" w:pos="5760"/>
+        </w:tabs>
+        <w:ind w:left="5760" w:hanging="360"/>
+      </w:pPr>
+      <w:rPr>
+        <w:rFonts w:ascii="Symbol" w:hAnsi="Symbol" w:hint="default"/>
+        <w:sz w:val="20"/>
+      </w:rPr>
+    </w:lvl>
+    <w:lvl w:ilvl="8" w:tentative="1">
+      <w:start w:val="1"/>
+      <w:numFmt w:val="bullet"/>
+      <w:lvlText w:val=""/>
+      <w:lvlJc w:val="left"/>
+      <w:pPr>
+        <w:tabs>
+          <w:tab w:val="num" w:pos="6480"/>
+        </w:tabs>
+        <w:ind w:left="6480" w:hanging="360"/>
+      </w:pPr>
+      <w:rPr>
+        <w:rFonts w:ascii="Symbol" w:hAnsi="Symbol" w:hint="default"/>
+        <w:sz w:val="20"/>
+      </w:rPr>
+    </w:lvl>
+  </w:abstractNum>
   <w:num w:numId="1">
+    <w:abstractNumId w:val="2"/>
+  </w:num>
+  <w:num w:numId="2">
+    <w:abstractNumId w:val="6"/>
+  </w:num>
+  <w:num w:numId="3">
+    <w:abstractNumId w:val="10"/>
+  </w:num>
+  <w:num w:numId="4">
     <w:abstractNumId w:val="1"/>
   </w:num>
-  <w:num w:numId="2">
+  <w:num w:numId="5">
+    <w:abstractNumId w:val="3"/>
+  </w:num>
+  <w:num w:numId="6">
+    <w:abstractNumId w:val="9"/>
+  </w:num>
+  <w:num w:numId="7">
+    <w:abstractNumId w:val="4"/>
+  </w:num>
+  <w:num w:numId="8">
+    <w:abstractNumId w:val="8"/>
+  </w:num>
+  <w:num w:numId="9">
     <w:abstractNumId w:val="5"/>
   </w:num>
-  <w:num w:numId="3">
-    <w:abstractNumId w:val="9"/>
-  </w:num>
-  <w:num w:numId="4">
-    <w:abstractNumId w:val="0"/>
-  </w:num>
-  <w:num w:numId="5">
-    <w:abstractNumId w:val="2"/>
-  </w:num>
-  <w:num w:numId="6">
-    <w:abstractNumId w:val="8"/>
-  </w:num>
-  <w:num w:numId="7">
-    <w:abstractNumId w:val="3"/>
-  </w:num>
-  <w:num w:numId="8">
+  <w:num w:numId="10">
     <w:abstractNumId w:val="7"/>
   </w:num>
-  <w:num w:numId="9">
-    <w:abstractNumId w:val="4"/>
-  </w:num>
-  <w:num w:numId="10">
-    <w:abstractNumId w:val="6"/>
+  <w:num w:numId="11">
+    <w:abstractNumId w:val="0"/>
   </w:num>
 </w:numbering>
 </file>

</xml_diff>

<commit_message>
working version with fluentd. Maybe bash entrypoint need to be converted again to LF due to git problems
</commit_message>
<xml_diff>
--- a/notes.docx
+++ b/notes.docx
@@ -15404,8 +15404,6 @@
           <w:color w:val="4472C4" w:themeColor="accent5"/>
         </w:rPr>
       </w:pPr>
-      <w:bookmarkStart w:id="0" w:name="_GoBack"/>
-      <w:bookmarkEnd w:id="0"/>
     </w:p>
     <w:p>
       <w:pPr>
@@ -16898,6 +16896,139 @@
         </w:rPr>
         <w:t>).</w:t>
       </w:r>
+    </w:p>
+    <w:p>
+      <w:pPr>
+        <w:rPr>
+          <w:color w:val="4472C4" w:themeColor="accent5"/>
+        </w:rPr>
+      </w:pPr>
+    </w:p>
+    <w:p>
+      <w:pPr>
+        <w:rPr>
+          <w:color w:val="4472C4" w:themeColor="accent5"/>
+        </w:rPr>
+      </w:pPr>
+      <w:r>
+        <w:rPr>
+          <w:color w:val="4472C4" w:themeColor="accent5"/>
+        </w:rPr>
+        <w:t xml:space="preserve">To activate </w:t>
+      </w:r>
+      <w:proofErr w:type="spellStart"/>
+      <w:r>
+        <w:rPr>
+          <w:color w:val="4472C4" w:themeColor="accent5"/>
+        </w:rPr>
+        <w:t>fluentd</w:t>
+      </w:r>
+      <w:proofErr w:type="spellEnd"/>
+      <w:r>
+        <w:rPr>
+          <w:color w:val="4472C4" w:themeColor="accent5"/>
+        </w:rPr>
+        <w:t>:</w:t>
+      </w:r>
+    </w:p>
+    <w:p>
+      <w:pPr>
+        <w:rPr>
+          <w:color w:val="4472C4" w:themeColor="accent5"/>
+        </w:rPr>
+      </w:pPr>
+      <w:r>
+        <w:rPr>
+          <w:color w:val="4472C4" w:themeColor="accent5"/>
+        </w:rPr>
+        <w:t xml:space="preserve">In the </w:t>
+      </w:r>
+      <w:proofErr w:type="spellStart"/>
+      <w:r>
+        <w:rPr>
+          <w:color w:val="4472C4" w:themeColor="accent5"/>
+        </w:rPr>
+        <w:t>fluentd</w:t>
+      </w:r>
+      <w:proofErr w:type="spellEnd"/>
+      <w:r>
+        <w:rPr>
+          <w:color w:val="4472C4" w:themeColor="accent5"/>
+        </w:rPr>
+        <w:t xml:space="preserve"> container-&gt; </w:t>
+      </w:r>
+      <w:proofErr w:type="spellStart"/>
+      <w:r>
+        <w:rPr>
+          <w:color w:val="4472C4" w:themeColor="accent5"/>
+        </w:rPr>
+        <w:t>fluentd</w:t>
+      </w:r>
+      <w:proofErr w:type="spellEnd"/>
+      <w:r>
+        <w:rPr>
+          <w:color w:val="4472C4" w:themeColor="accent5"/>
+        </w:rPr>
+        <w:t xml:space="preserve"> –c </w:t>
+      </w:r>
+      <w:proofErr w:type="spellStart"/>
+      <w:r>
+        <w:rPr>
+          <w:color w:val="4472C4" w:themeColor="accent5"/>
+        </w:rPr>
+        <w:t>fluentd</w:t>
+      </w:r>
+      <w:proofErr w:type="spellEnd"/>
+      <w:r>
+        <w:rPr>
+          <w:color w:val="4472C4" w:themeColor="accent5"/>
+        </w:rPr>
+        <w:t>/</w:t>
+      </w:r>
+      <w:proofErr w:type="spellStart"/>
+      <w:r>
+        <w:rPr>
+          <w:color w:val="4472C4" w:themeColor="accent5"/>
+        </w:rPr>
+        <w:t>etc</w:t>
+      </w:r>
+      <w:proofErr w:type="spellEnd"/>
+      <w:r>
+        <w:rPr>
+          <w:color w:val="4472C4" w:themeColor="accent5"/>
+        </w:rPr>
+        <w:t>/</w:t>
+      </w:r>
+      <w:proofErr w:type="spellStart"/>
+      <w:r>
+        <w:rPr>
+          <w:color w:val="4472C4" w:themeColor="accent5"/>
+        </w:rPr>
+        <w:t>fluent.conf</w:t>
+      </w:r>
+      <w:proofErr w:type="spellEnd"/>
+    </w:p>
+    <w:p>
+      <w:pPr>
+        <w:rPr>
+          <w:color w:val="4472C4" w:themeColor="accent5"/>
+        </w:rPr>
+      </w:pPr>
+    </w:p>
+    <w:p>
+      <w:pPr>
+        <w:rPr>
+          <w:color w:val="4472C4" w:themeColor="accent5"/>
+        </w:rPr>
+      </w:pPr>
+      <w:r>
+        <w:rPr>
+          <w:color w:val="4472C4" w:themeColor="accent5"/>
+        </w:rPr>
+        <w:t>To activate the syslog use syslog-ng</w:t>
+      </w:r>
+      <w:bookmarkStart w:id="0" w:name="_GoBack"/>
+      <w:bookmarkEnd w:id="0"/>
     </w:p>
     <w:p>
       <w:pPr>

</xml_diff>

<commit_message>
Readme and comments updated
</commit_message>
<xml_diff>
--- a/notes.docx
+++ b/notes.docx
@@ -5447,16 +5447,16 @@
           <w:color w:val="CCCCCC"/>
           <w:sz w:val="21"/>
           <w:szCs w:val="21"/>
-          <w:lang w:eastAsia="en-GB"/>
-        </w:rPr>
-      </w:pPr>
-      <w:r>
-        <w:rPr>
-          <w:rFonts w:ascii="Consolas" w:eastAsia="Times New Roman" w:hAnsi="Consolas" w:cs="Times New Roman"/>
-          <w:color w:val="CCCCCC"/>
-          <w:sz w:val="21"/>
-          <w:szCs w:val="21"/>
-          <w:lang w:eastAsia="en-GB"/>
+          <w:lang w:val="it-IT" w:eastAsia="en-GB"/>
+        </w:rPr>
+      </w:pPr>
+      <w:r>
+        <w:rPr>
+          <w:rFonts w:ascii="Consolas" w:eastAsia="Times New Roman" w:hAnsi="Consolas" w:cs="Times New Roman"/>
+          <w:color w:val="CCCCCC"/>
+          <w:sz w:val="21"/>
+          <w:szCs w:val="21"/>
+          <w:lang w:val="it-IT" w:eastAsia="en-GB"/>
         </w:rPr>
         <w:t xml:space="preserve">``` </w:t>
       </w:r>
@@ -5470,7 +5470,7 @@
           <w:color w:val="CCCCCC"/>
           <w:sz w:val="21"/>
           <w:szCs w:val="21"/>
-          <w:lang w:eastAsia="en-GB"/>
+          <w:lang w:val="it-IT" w:eastAsia="en-GB"/>
         </w:rPr>
       </w:pPr>
       <w:r>
@@ -5479,7 +5479,7 @@
           <w:color w:val="6796E6"/>
           <w:sz w:val="21"/>
           <w:szCs w:val="21"/>
-          <w:lang w:eastAsia="en-GB"/>
+          <w:lang w:val="it-IT" w:eastAsia="en-GB"/>
         </w:rPr>
         <w:t>-</w:t>
       </w:r>
@@ -5489,7 +5489,7 @@
           <w:color w:val="CCCCCC"/>
           <w:sz w:val="21"/>
           <w:szCs w:val="21"/>
-          <w:lang w:eastAsia="en-GB"/>
+          <w:lang w:val="it-IT" w:eastAsia="en-GB"/>
         </w:rPr>
         <w:t xml:space="preserve"> router2:</w:t>
       </w:r>
@@ -5503,16 +5503,16 @@
           <w:color w:val="CCCCCC"/>
           <w:sz w:val="21"/>
           <w:szCs w:val="21"/>
-          <w:lang w:eastAsia="en-GB"/>
-        </w:rPr>
-      </w:pPr>
-      <w:r>
-        <w:rPr>
-          <w:rFonts w:ascii="Consolas" w:eastAsia="Times New Roman" w:hAnsi="Consolas" w:cs="Times New Roman"/>
-          <w:color w:val="CCCCCC"/>
-          <w:sz w:val="21"/>
-          <w:szCs w:val="21"/>
-          <w:lang w:eastAsia="en-GB"/>
+          <w:lang w:val="it-IT" w:eastAsia="en-GB"/>
+        </w:rPr>
+      </w:pPr>
+      <w:r>
+        <w:rPr>
+          <w:rFonts w:ascii="Consolas" w:eastAsia="Times New Roman" w:hAnsi="Consolas" w:cs="Times New Roman"/>
+          <w:color w:val="CCCCCC"/>
+          <w:sz w:val="21"/>
+          <w:szCs w:val="21"/>
+          <w:lang w:val="it-IT" w:eastAsia="en-GB"/>
         </w:rPr>
         <w:t>```console</w:t>
       </w:r>
@@ -5526,16 +5526,16 @@
           <w:color w:val="CCCCCC"/>
           <w:sz w:val="21"/>
           <w:szCs w:val="21"/>
-          <w:lang w:eastAsia="en-GB"/>
-        </w:rPr>
-      </w:pPr>
-      <w:r>
-        <w:rPr>
-          <w:rFonts w:ascii="Consolas" w:eastAsia="Times New Roman" w:hAnsi="Consolas" w:cs="Times New Roman"/>
-          <w:color w:val="CCCCCC"/>
-          <w:sz w:val="21"/>
-          <w:szCs w:val="21"/>
-          <w:lang w:eastAsia="en-GB"/>
+          <w:lang w:val="it-IT" w:eastAsia="en-GB"/>
+        </w:rPr>
+      </w:pPr>
+      <w:r>
+        <w:rPr>
+          <w:rFonts w:ascii="Consolas" w:eastAsia="Times New Roman" w:hAnsi="Consolas" w:cs="Times New Roman"/>
+          <w:color w:val="CCCCCC"/>
+          <w:sz w:val="21"/>
+          <w:szCs w:val="21"/>
+          <w:lang w:val="it-IT" w:eastAsia="en-GB"/>
         </w:rPr>
         <w:t>   </w:t>
       </w:r>
@@ -5546,7 +5546,7 @@
           <w:color w:val="CCCCCC"/>
           <w:sz w:val="21"/>
           <w:szCs w:val="21"/>
-          <w:lang w:eastAsia="en-GB"/>
+          <w:lang w:val="it-IT" w:eastAsia="en-GB"/>
         </w:rPr>
         <w:t>default</w:t>
       </w:r>
@@ -5557,9 +5557,31 @@
           <w:color w:val="CCCCCC"/>
           <w:sz w:val="21"/>
           <w:szCs w:val="21"/>
-          <w:lang w:eastAsia="en-GB"/>
-        </w:rPr>
-        <w:t xml:space="preserve"> via 172.16.2.1 dev eth0</w:t>
+          <w:lang w:val="it-IT" w:eastAsia="en-GB"/>
+        </w:rPr>
+        <w:t xml:space="preserve"> via 172.16.2.1 </w:t>
+      </w:r>
+      <w:proofErr w:type="spellStart"/>
+      <w:r>
+        <w:rPr>
+          <w:rFonts w:ascii="Consolas" w:eastAsia="Times New Roman" w:hAnsi="Consolas" w:cs="Times New Roman"/>
+          <w:color w:val="CCCCCC"/>
+          <w:sz w:val="21"/>
+          <w:szCs w:val="21"/>
+          <w:lang w:val="it-IT" w:eastAsia="en-GB"/>
+        </w:rPr>
+        <w:t>dev</w:t>
+      </w:r>
+      <w:proofErr w:type="spellEnd"/>
+      <w:r>
+        <w:rPr>
+          <w:rFonts w:ascii="Consolas" w:eastAsia="Times New Roman" w:hAnsi="Consolas" w:cs="Times New Roman"/>
+          <w:color w:val="CCCCCC"/>
+          <w:sz w:val="21"/>
+          <w:szCs w:val="21"/>
+          <w:lang w:val="it-IT" w:eastAsia="en-GB"/>
+        </w:rPr>
+        <w:t xml:space="preserve"> eth0</w:t>
       </w:r>
     </w:p>
     <w:p>
@@ -5580,7 +5602,7 @@
           <w:color w:val="CCCCCC"/>
           <w:sz w:val="21"/>
           <w:szCs w:val="21"/>
-          <w:lang w:eastAsia="en-GB"/>
+          <w:lang w:val="it-IT" w:eastAsia="en-GB"/>
         </w:rPr>
         <w:t xml:space="preserve">    </w:t>
       </w:r>
@@ -5592,7 +5614,29 @@
           <w:szCs w:val="21"/>
           <w:lang w:eastAsia="en-GB"/>
         </w:rPr>
-        <w:t xml:space="preserve">172.16.0.0/24 dev eth1 proto kernel scope link </w:t>
+        <w:t xml:space="preserve">172.16.0.0/24 </w:t>
+      </w:r>
+      <w:proofErr w:type="spellStart"/>
+      <w:r>
+        <w:rPr>
+          <w:rFonts w:ascii="Consolas" w:eastAsia="Times New Roman" w:hAnsi="Consolas" w:cs="Times New Roman"/>
+          <w:color w:val="CCCCCC"/>
+          <w:sz w:val="21"/>
+          <w:szCs w:val="21"/>
+          <w:lang w:eastAsia="en-GB"/>
+        </w:rPr>
+        <w:t>dev</w:t>
+      </w:r>
+      <w:proofErr w:type="spellEnd"/>
+      <w:r>
+        <w:rPr>
+          <w:rFonts w:ascii="Consolas" w:eastAsia="Times New Roman" w:hAnsi="Consolas" w:cs="Times New Roman"/>
+          <w:color w:val="CCCCCC"/>
+          <w:sz w:val="21"/>
+          <w:szCs w:val="21"/>
+          <w:lang w:eastAsia="en-GB"/>
+        </w:rPr>
+        <w:t xml:space="preserve"> eth1 proto kernel scope link </w:t>
       </w:r>
       <w:proofErr w:type="spellStart"/>
       <w:r>
@@ -5626,7 +5670,7 @@
           <w:color w:val="CCCCCC"/>
           <w:sz w:val="21"/>
           <w:szCs w:val="21"/>
-          <w:lang w:eastAsia="en-GB"/>
+          <w:lang w:val="it-IT" w:eastAsia="en-GB"/>
         </w:rPr>
       </w:pPr>
       <w:r>
@@ -5645,7 +5689,7 @@
           <w:color w:val="CCCCCC"/>
           <w:sz w:val="21"/>
           <w:szCs w:val="21"/>
-          <w:lang w:eastAsia="en-GB"/>
+          <w:lang w:val="it-IT" w:eastAsia="en-GB"/>
         </w:rPr>
         <w:t xml:space="preserve">172.16.1.0/24 </w:t>
       </w:r>
@@ -5656,7 +5700,7 @@
           <w:color w:val="CCCCCC"/>
           <w:sz w:val="21"/>
           <w:szCs w:val="21"/>
-          <w:lang w:eastAsia="en-GB"/>
+          <w:lang w:val="it-IT" w:eastAsia="en-GB"/>
         </w:rPr>
         <w:t>nhid</w:t>
       </w:r>
@@ -5667,7 +5711,7 @@
           <w:color w:val="CCCCCC"/>
           <w:sz w:val="21"/>
           <w:szCs w:val="21"/>
-          <w:lang w:eastAsia="en-GB"/>
+          <w:lang w:val="it-IT" w:eastAsia="en-GB"/>
         </w:rPr>
         <w:t xml:space="preserve"> 14 via 172.16.2.2 </w:t>
       </w:r>
@@ -5678,7 +5722,7 @@
           <w:color w:val="CCCCCC"/>
           <w:sz w:val="21"/>
           <w:szCs w:val="21"/>
-          <w:lang w:eastAsia="en-GB"/>
+          <w:lang w:val="it-IT" w:eastAsia="en-GB"/>
         </w:rPr>
         <w:t>dev</w:t>
       </w:r>
@@ -5689,7 +5733,7 @@
           <w:color w:val="CCCCCC"/>
           <w:sz w:val="21"/>
           <w:szCs w:val="21"/>
-          <w:lang w:eastAsia="en-GB"/>
+          <w:lang w:val="it-IT" w:eastAsia="en-GB"/>
         </w:rPr>
         <w:t xml:space="preserve"> eth0 proto </w:t>
       </w:r>
@@ -5700,7 +5744,7 @@
           <w:color w:val="CCCCCC"/>
           <w:sz w:val="21"/>
           <w:szCs w:val="21"/>
-          <w:lang w:eastAsia="en-GB"/>
+          <w:lang w:val="it-IT" w:eastAsia="en-GB"/>
         </w:rPr>
         <w:t>ospf</w:t>
       </w:r>
@@ -5711,9 +5755,31 @@
           <w:color w:val="CCCCCC"/>
           <w:sz w:val="21"/>
           <w:szCs w:val="21"/>
-          <w:lang w:eastAsia="en-GB"/>
-        </w:rPr>
-        <w:t xml:space="preserve"> metric 20</w:t>
+          <w:lang w:val="it-IT" w:eastAsia="en-GB"/>
+        </w:rPr>
+        <w:t xml:space="preserve"> </w:t>
+      </w:r>
+      <w:proofErr w:type="spellStart"/>
+      <w:r>
+        <w:rPr>
+          <w:rFonts w:ascii="Consolas" w:eastAsia="Times New Roman" w:hAnsi="Consolas" w:cs="Times New Roman"/>
+          <w:color w:val="CCCCCC"/>
+          <w:sz w:val="21"/>
+          <w:szCs w:val="21"/>
+          <w:lang w:val="it-IT" w:eastAsia="en-GB"/>
+        </w:rPr>
+        <w:t>metric</w:t>
+      </w:r>
+      <w:proofErr w:type="spellEnd"/>
+      <w:r>
+        <w:rPr>
+          <w:rFonts w:ascii="Consolas" w:eastAsia="Times New Roman" w:hAnsi="Consolas" w:cs="Times New Roman"/>
+          <w:color w:val="CCCCCC"/>
+          <w:sz w:val="21"/>
+          <w:szCs w:val="21"/>
+          <w:lang w:val="it-IT" w:eastAsia="en-GB"/>
+        </w:rPr>
+        <w:t xml:space="preserve"> 20</w:t>
       </w:r>
     </w:p>
     <w:p>
@@ -5734,7 +5800,7 @@
           <w:color w:val="CCCCCC"/>
           <w:sz w:val="21"/>
           <w:szCs w:val="21"/>
-          <w:lang w:eastAsia="en-GB"/>
+          <w:lang w:val="it-IT" w:eastAsia="en-GB"/>
         </w:rPr>
         <w:t xml:space="preserve">    </w:t>
       </w:r>
@@ -5746,7 +5812,29 @@
           <w:szCs w:val="21"/>
           <w:lang w:eastAsia="en-GB"/>
         </w:rPr>
-        <w:t xml:space="preserve">172.16.2.0/24 dev eth0 proto kernel scope link </w:t>
+        <w:t xml:space="preserve">172.16.2.0/24 </w:t>
+      </w:r>
+      <w:proofErr w:type="spellStart"/>
+      <w:r>
+        <w:rPr>
+          <w:rFonts w:ascii="Consolas" w:eastAsia="Times New Roman" w:hAnsi="Consolas" w:cs="Times New Roman"/>
+          <w:color w:val="CCCCCC"/>
+          <w:sz w:val="21"/>
+          <w:szCs w:val="21"/>
+          <w:lang w:eastAsia="en-GB"/>
+        </w:rPr>
+        <w:t>dev</w:t>
+      </w:r>
+      <w:proofErr w:type="spellEnd"/>
+      <w:r>
+        <w:rPr>
+          <w:rFonts w:ascii="Consolas" w:eastAsia="Times New Roman" w:hAnsi="Consolas" w:cs="Times New Roman"/>
+          <w:color w:val="CCCCCC"/>
+          <w:sz w:val="21"/>
+          <w:szCs w:val="21"/>
+          <w:lang w:eastAsia="en-GB"/>
+        </w:rPr>
+        <w:t xml:space="preserve"> eth0 proto kernel scope link </w:t>
       </w:r>
       <w:proofErr w:type="spellStart"/>
       <w:r>
@@ -11108,7 +11196,7 @@
           <w:color w:val="CCCCCC"/>
           <w:sz w:val="21"/>
           <w:szCs w:val="21"/>
-          <w:lang w:val="it-IT" w:eastAsia="it-IT"/>
+          <w:lang w:eastAsia="it-IT"/>
         </w:rPr>
       </w:pPr>
       <w:r>
@@ -11128,7 +11216,7 @@
           <w:color w:val="569CD6"/>
           <w:sz w:val="21"/>
           <w:szCs w:val="21"/>
-          <w:lang w:val="it-IT" w:eastAsia="it-IT"/>
+          <w:lang w:eastAsia="it-IT"/>
         </w:rPr>
         <w:t>links</w:t>
       </w:r>
@@ -11139,7 +11227,7 @@
           <w:color w:val="CCCCCC"/>
           <w:sz w:val="21"/>
           <w:szCs w:val="21"/>
-          <w:lang w:val="it-IT" w:eastAsia="it-IT"/>
+          <w:lang w:eastAsia="it-IT"/>
         </w:rPr>
         <w:t>:</w:t>
       </w:r>
@@ -11153,31 +11241,33 @@
           <w:color w:val="CCCCCC"/>
           <w:sz w:val="21"/>
           <w:szCs w:val="21"/>
-          <w:lang w:val="it-IT" w:eastAsia="it-IT"/>
-        </w:rPr>
-      </w:pPr>
-      <w:r>
-        <w:rPr>
-          <w:rFonts w:ascii="Consolas" w:eastAsia="Times New Roman" w:hAnsi="Consolas" w:cs="Times New Roman"/>
-          <w:color w:val="CCCCCC"/>
-          <w:sz w:val="21"/>
-          <w:szCs w:val="21"/>
-          <w:lang w:val="it-IT" w:eastAsia="it-IT"/>
+          <w:lang w:eastAsia="it-IT"/>
+        </w:rPr>
+      </w:pPr>
+      <w:r>
+        <w:rPr>
+          <w:rFonts w:ascii="Consolas" w:eastAsia="Times New Roman" w:hAnsi="Consolas" w:cs="Times New Roman"/>
+          <w:color w:val="CCCCCC"/>
+          <w:sz w:val="21"/>
+          <w:szCs w:val="21"/>
+          <w:lang w:eastAsia="it-IT"/>
         </w:rPr>
         <w:t xml:space="preserve">      - </w:t>
       </w:r>
       <w:proofErr w:type="spellStart"/>
+      <w:proofErr w:type="gramStart"/>
       <w:r>
         <w:rPr>
           <w:rFonts w:ascii="Consolas" w:eastAsia="Times New Roman" w:hAnsi="Consolas" w:cs="Times New Roman"/>
           <w:color w:val="CE9178"/>
           <w:sz w:val="21"/>
           <w:szCs w:val="21"/>
-          <w:lang w:val="it-IT" w:eastAsia="it-IT"/>
+          <w:lang w:eastAsia="it-IT"/>
         </w:rPr>
         <w:t>fluentd</w:t>
       </w:r>
       <w:proofErr w:type="spellEnd"/>
+      <w:proofErr w:type="gramEnd"/>
     </w:p>
     <w:p>
       <w:pPr>
@@ -11197,7 +11287,7 @@
           <w:color w:val="CCCCCC"/>
           <w:sz w:val="21"/>
           <w:szCs w:val="21"/>
-          <w:lang w:val="it-IT" w:eastAsia="it-IT"/>
+          <w:lang w:eastAsia="it-IT"/>
         </w:rPr>
         <w:t xml:space="preserve">    </w:t>
       </w:r>
@@ -12677,7 +12767,7 @@
           <w:color w:val="CCCCCC"/>
           <w:sz w:val="21"/>
           <w:szCs w:val="21"/>
-          <w:lang w:val="it-IT" w:eastAsia="it-IT"/>
+          <w:lang w:eastAsia="it-IT"/>
         </w:rPr>
       </w:pPr>
       <w:r>
@@ -12696,7 +12786,7 @@
           <w:color w:val="CCCCCC"/>
           <w:sz w:val="21"/>
           <w:szCs w:val="21"/>
-          <w:lang w:val="it-IT" w:eastAsia="it-IT"/>
+          <w:lang w:eastAsia="it-IT"/>
         </w:rPr>
         <w:t xml:space="preserve">- </w:t>
       </w:r>
@@ -12706,7 +12796,7 @@
           <w:color w:val="CE9178"/>
           <w:sz w:val="21"/>
           <w:szCs w:val="21"/>
-          <w:lang w:val="it-IT" w:eastAsia="it-IT"/>
+          <w:lang w:eastAsia="it-IT"/>
         </w:rPr>
         <w:t>"24224:24224/</w:t>
       </w:r>
@@ -12717,7 +12807,7 @@
           <w:color w:val="CE9178"/>
           <w:sz w:val="21"/>
           <w:szCs w:val="21"/>
-          <w:lang w:val="it-IT" w:eastAsia="it-IT"/>
+          <w:lang w:eastAsia="it-IT"/>
         </w:rPr>
         <w:t>udp</w:t>
       </w:r>
@@ -12728,7 +12818,7 @@
           <w:color w:val="CE9178"/>
           <w:sz w:val="21"/>
           <w:szCs w:val="21"/>
-          <w:lang w:val="it-IT" w:eastAsia="it-IT"/>
+          <w:lang w:eastAsia="it-IT"/>
         </w:rPr>
         <w:t>"</w:t>
       </w:r>
@@ -17014,21 +17104,1285 @@
           <w:color w:val="4472C4" w:themeColor="accent5"/>
         </w:rPr>
       </w:pPr>
-    </w:p>
-    <w:p>
-      <w:pPr>
-        <w:rPr>
-          <w:color w:val="4472C4" w:themeColor="accent5"/>
-        </w:rPr>
-      </w:pPr>
-      <w:r>
-        <w:rPr>
-          <w:color w:val="4472C4" w:themeColor="accent5"/>
-        </w:rPr>
-        <w:t>To activate the syslog use syslog-ng</w:t>
+      <w:proofErr w:type="spellStart"/>
+      <w:r>
+        <w:rPr>
+          <w:color w:val="4472C4" w:themeColor="accent5"/>
+        </w:rPr>
+        <w:t>Fluentd</w:t>
+      </w:r>
+      <w:proofErr w:type="spellEnd"/>
+      <w:r>
+        <w:rPr>
+          <w:color w:val="4472C4" w:themeColor="accent5"/>
+        </w:rPr>
+        <w:t xml:space="preserve"> seems to have problem writing the output. For this </w:t>
+      </w:r>
+      <w:proofErr w:type="gramStart"/>
+      <w:r>
+        <w:rPr>
+          <w:color w:val="4472C4" w:themeColor="accent5"/>
+        </w:rPr>
+        <w:t>reason</w:t>
+      </w:r>
+      <w:proofErr w:type="gramEnd"/>
+      <w:r>
+        <w:rPr>
+          <w:color w:val="4472C4" w:themeColor="accent5"/>
+        </w:rPr>
+        <w:t xml:space="preserve"> I set the user as root</w:t>
+      </w:r>
+    </w:p>
+    <w:p>
+      <w:pPr>
+        <w:rPr>
+          <w:color w:val="4472C4" w:themeColor="accent5"/>
+        </w:rPr>
+      </w:pPr>
+      <w:r>
+        <w:rPr>
+          <w:color w:val="4472C4" w:themeColor="accent5"/>
+        </w:rPr>
+        <w:t xml:space="preserve">In relation to the </w:t>
+      </w:r>
+      <w:proofErr w:type="spellStart"/>
+      <w:r>
+        <w:rPr>
+          <w:color w:val="4472C4" w:themeColor="accent5"/>
+        </w:rPr>
+        <w:t>fluent.conf</w:t>
+      </w:r>
+      <w:proofErr w:type="spellEnd"/>
+      <w:r>
+        <w:rPr>
+          <w:color w:val="4472C4" w:themeColor="accent5"/>
+        </w:rPr>
+        <w:tab/>
+        <w:t>&gt; position of path (is it host based or container based?)</w:t>
+      </w:r>
+    </w:p>
+    <w:p>
+      <w:pPr>
+        <w:pStyle w:val="Paragrafoelenco"/>
+        <w:numPr>
+          <w:ilvl w:val="0"/>
+          <w:numId w:val="12"/>
+        </w:numPr>
+        <w:rPr>
+          <w:color w:val="4472C4" w:themeColor="accent5"/>
+        </w:rPr>
+      </w:pPr>
+      <w:r>
+        <w:rPr>
+          <w:color w:val="4472C4" w:themeColor="accent5"/>
+        </w:rPr>
+        <w:t xml:space="preserve">In relation to the type of </w:t>
+      </w:r>
+      <w:proofErr w:type="gramStart"/>
+      <w:r>
+        <w:rPr>
+          <w:color w:val="4472C4" w:themeColor="accent5"/>
+        </w:rPr>
+        <w:t>source</w:t>
+      </w:r>
+      <w:proofErr w:type="gramEnd"/>
+      <w:r>
+        <w:rPr>
+          <w:color w:val="4472C4" w:themeColor="accent5"/>
+        </w:rPr>
+        <w:t xml:space="preserve"> syslog has its own. To send the</w:t>
+      </w:r>
+      <w:r>
+        <w:rPr>
+          <w:color w:val="4472C4" w:themeColor="accent5"/>
+        </w:rPr>
+        <w:t xml:space="preserve"> logs </w:t>
+      </w:r>
+      <w:proofErr w:type="gramStart"/>
+      <w:r>
+        <w:rPr>
+          <w:color w:val="4472C4" w:themeColor="accent5"/>
+        </w:rPr>
+        <w:t>has been changed</w:t>
+      </w:r>
+      <w:proofErr w:type="gramEnd"/>
+      <w:r>
+        <w:rPr>
+          <w:color w:val="4472C4" w:themeColor="accent5"/>
+        </w:rPr>
+        <w:t xml:space="preserve"> the configuration file of syslog. It </w:t>
+      </w:r>
+      <w:proofErr w:type="gramStart"/>
+      <w:r>
+        <w:rPr>
+          <w:color w:val="4472C4" w:themeColor="accent5"/>
+        </w:rPr>
+        <w:t>can be also done</w:t>
+      </w:r>
+      <w:proofErr w:type="gramEnd"/>
+      <w:r>
+        <w:rPr>
+          <w:color w:val="4472C4" w:themeColor="accent5"/>
+        </w:rPr>
+        <w:t xml:space="preserve"> for all the other logs (like kern.log). Syslog produces </w:t>
+      </w:r>
+      <w:proofErr w:type="spellStart"/>
+      <w:r>
+        <w:rPr>
+          <w:color w:val="4472C4" w:themeColor="accent5"/>
+        </w:rPr>
+        <w:t>tcp</w:t>
+      </w:r>
+      <w:proofErr w:type="spellEnd"/>
+      <w:r>
+        <w:rPr>
+          <w:color w:val="4472C4" w:themeColor="accent5"/>
+        </w:rPr>
+        <w:t xml:space="preserve"> packet but by default fluent takes </w:t>
+      </w:r>
+      <w:proofErr w:type="spellStart"/>
+      <w:r>
+        <w:rPr>
+          <w:color w:val="4472C4" w:themeColor="accent5"/>
+        </w:rPr>
+        <w:t>udp</w:t>
+      </w:r>
+      <w:proofErr w:type="spellEnd"/>
+      <w:r>
+        <w:rPr>
+          <w:color w:val="4472C4" w:themeColor="accent5"/>
+        </w:rPr>
+        <w:t xml:space="preserve">, so I changed it to </w:t>
+      </w:r>
+      <w:proofErr w:type="spellStart"/>
+      <w:r>
+        <w:rPr>
+          <w:color w:val="4472C4" w:themeColor="accent5"/>
+        </w:rPr>
+        <w:t>tcp</w:t>
+      </w:r>
+      <w:proofErr w:type="spellEnd"/>
+      <w:r>
+        <w:rPr>
+          <w:color w:val="4472C4" w:themeColor="accent5"/>
+        </w:rPr>
+        <w:t xml:space="preserve"> which is more secure</w:t>
+      </w:r>
+    </w:p>
+    <w:p>
+      <w:pPr>
+        <w:pStyle w:val="Paragrafoelenco"/>
+        <w:ind w:left="3240"/>
+        <w:rPr>
+          <w:color w:val="4472C4" w:themeColor="accent5"/>
+        </w:rPr>
+      </w:pPr>
+      <w:r>
+        <w:rPr>
+          <w:rFonts w:ascii="Segoe UI" w:hAnsi="Segoe UI" w:cs="Segoe UI"/>
+          <w:color w:val="ECECF1"/>
+          <w:shd w:val="clear" w:color="auto" w:fill="343541"/>
+        </w:rPr>
+        <w:t xml:space="preserve">2023-09-15T12:04:54+00:00 </w:t>
+      </w:r>
+      <w:proofErr w:type="spellStart"/>
+      <w:r>
+        <w:rPr>
+          <w:rFonts w:ascii="Segoe UI" w:hAnsi="Segoe UI" w:cs="Segoe UI"/>
+          <w:color w:val="ECECF1"/>
+          <w:shd w:val="clear" w:color="auto" w:fill="343541"/>
+        </w:rPr>
+        <w:t>fluent.warn</w:t>
+      </w:r>
+      <w:proofErr w:type="spellEnd"/>
+      <w:r>
+        <w:rPr>
+          <w:rFonts w:ascii="Segoe UI" w:hAnsi="Segoe UI" w:cs="Segoe UI"/>
+          <w:color w:val="ECECF1"/>
+          <w:shd w:val="clear" w:color="auto" w:fill="343541"/>
+        </w:rPr>
+        <w:t xml:space="preserve"> {"host":"172.16.10.10","msg":111,"message":"incoming chunk is broken: host=\"172.16.10.10\" </w:t>
+      </w:r>
+      <w:proofErr w:type="spellStart"/>
+      <w:r>
+        <w:rPr>
+          <w:rFonts w:ascii="Segoe UI" w:hAnsi="Segoe UI" w:cs="Segoe UI"/>
+          <w:color w:val="ECECF1"/>
+          <w:shd w:val="clear" w:color="auto" w:fill="343541"/>
+        </w:rPr>
+        <w:t>msg</w:t>
+      </w:r>
+      <w:proofErr w:type="spellEnd"/>
+      <w:r>
+        <w:rPr>
+          <w:rFonts w:ascii="Segoe UI" w:hAnsi="Segoe UI" w:cs="Segoe UI"/>
+          <w:color w:val="ECECF1"/>
+          <w:shd w:val="clear" w:color="auto" w:fill="343541"/>
+        </w:rPr>
+        <w:t>=111"}</w:t>
+      </w:r>
+    </w:p>
+    <w:p>
+      <w:pPr>
+        <w:pStyle w:val="Paragrafoelenco"/>
+        <w:numPr>
+          <w:ilvl w:val="0"/>
+          <w:numId w:val="12"/>
+        </w:numPr>
+        <w:rPr>
+          <w:color w:val="4472C4" w:themeColor="accent5"/>
+        </w:rPr>
+      </w:pPr>
+      <w:r>
+        <w:rPr>
+          <w:color w:val="4472C4" w:themeColor="accent5"/>
+        </w:rPr>
+        <w:t xml:space="preserve">The output seemed to cause problem when running </w:t>
+      </w:r>
+      <w:proofErr w:type="spellStart"/>
+      <w:r>
+        <w:rPr>
+          <w:color w:val="4472C4" w:themeColor="accent5"/>
+        </w:rPr>
+        <w:t>fluentd</w:t>
+      </w:r>
+      <w:proofErr w:type="spellEnd"/>
+      <w:r>
+        <w:rPr>
+          <w:color w:val="4472C4" w:themeColor="accent5"/>
+        </w:rPr>
+        <w:t xml:space="preserve"> and an output already exists. It cannot obtain a connection with the file. Added append true</w:t>
+      </w:r>
+    </w:p>
+    <w:p>
+      <w:pPr>
+        <w:pStyle w:val="Paragrafoelenco"/>
+        <w:numPr>
+          <w:ilvl w:val="0"/>
+          <w:numId w:val="12"/>
+        </w:numPr>
+        <w:rPr>
+          <w:color w:val="4472C4" w:themeColor="accent5"/>
+        </w:rPr>
+      </w:pPr>
+      <w:r>
+        <w:rPr>
+          <w:color w:val="4472C4" w:themeColor="accent5"/>
+        </w:rPr>
+        <w:t xml:space="preserve">If a container sends a log before the </w:t>
+      </w:r>
+      <w:proofErr w:type="spellStart"/>
+      <w:r>
+        <w:rPr>
+          <w:color w:val="4472C4" w:themeColor="accent5"/>
+        </w:rPr>
+        <w:t>fluentd</w:t>
+      </w:r>
+      <w:proofErr w:type="spellEnd"/>
+      <w:r>
+        <w:rPr>
+          <w:color w:val="4472C4" w:themeColor="accent5"/>
+        </w:rPr>
+        <w:t xml:space="preserve"> is </w:t>
+      </w:r>
+      <w:proofErr w:type="gramStart"/>
+      <w:r>
+        <w:rPr>
+          <w:color w:val="4472C4" w:themeColor="accent5"/>
+        </w:rPr>
+        <w:t>active</w:t>
+      </w:r>
+      <w:proofErr w:type="gramEnd"/>
+      <w:r>
+        <w:rPr>
+          <w:color w:val="4472C4" w:themeColor="accent5"/>
+        </w:rPr>
+        <w:t xml:space="preserve"> it could raise this error. Has been solved by flushing the buffer every time it starts</w:t>
+      </w:r>
+    </w:p>
+    <w:p>
+      <w:pPr>
+        <w:pStyle w:val="Paragrafoelenco"/>
+        <w:ind w:left="3240"/>
+        <w:rPr>
+          <w:color w:val="4472C4" w:themeColor="accent5"/>
+        </w:rPr>
+      </w:pPr>
+      <w:proofErr w:type="gramStart"/>
+      <w:r>
+        <w:rPr>
+          <w:rFonts w:ascii="Segoe UI" w:hAnsi="Segoe UI" w:cs="Segoe UI"/>
+          <w:color w:val="ECECF1"/>
+          <w:shd w:val="clear" w:color="auto" w:fill="343541"/>
+        </w:rPr>
+        <w:t>2023-09-18</w:t>
+      </w:r>
+      <w:proofErr w:type="gramEnd"/>
+      <w:r>
+        <w:rPr>
+          <w:rFonts w:ascii="Segoe UI" w:hAnsi="Segoe UI" w:cs="Segoe UI"/>
+          <w:color w:val="ECECF1"/>
+          <w:shd w:val="clear" w:color="auto" w:fill="343541"/>
+        </w:rPr>
+        <w:t xml:space="preserve"> 10:44:16 +0000 [info]: #0 </w:t>
+      </w:r>
+      <w:proofErr w:type="spellStart"/>
+      <w:r>
+        <w:rPr>
+          <w:rFonts w:ascii="Segoe UI" w:hAnsi="Segoe UI" w:cs="Segoe UI"/>
+          <w:color w:val="ECECF1"/>
+          <w:shd w:val="clear" w:color="auto" w:fill="343541"/>
+        </w:rPr>
+        <w:t>fluentd</w:t>
+      </w:r>
+      <w:proofErr w:type="spellEnd"/>
+      <w:r>
+        <w:rPr>
+          <w:rFonts w:ascii="Segoe UI" w:hAnsi="Segoe UI" w:cs="Segoe UI"/>
+          <w:color w:val="ECECF1"/>
+          <w:shd w:val="clear" w:color="auto" w:fill="343541"/>
+        </w:rPr>
+        <w:t xml:space="preserve"> worker is now running worker=0 2023-09-18 10:44:16 +0000 [warn]: #0 failed to </w:t>
+      </w:r>
+      <w:r>
+        <w:rPr>
+          <w:rFonts w:ascii="Segoe UI" w:hAnsi="Segoe UI" w:cs="Segoe UI"/>
+          <w:color w:val="ECECF1"/>
+          <w:shd w:val="clear" w:color="auto" w:fill="343541"/>
+        </w:rPr>
+        <w:lastRenderedPageBreak/>
+        <w:t xml:space="preserve">flush the buffer. </w:t>
+      </w:r>
+      <w:proofErr w:type="spellStart"/>
+      <w:proofErr w:type="gramStart"/>
+      <w:r>
+        <w:rPr>
+          <w:rFonts w:ascii="Segoe UI" w:hAnsi="Segoe UI" w:cs="Segoe UI"/>
+          <w:color w:val="ECECF1"/>
+          <w:shd w:val="clear" w:color="auto" w:fill="343541"/>
+        </w:rPr>
+        <w:t>retry_time</w:t>
+      </w:r>
+      <w:proofErr w:type="spellEnd"/>
+      <w:r>
+        <w:rPr>
+          <w:rFonts w:ascii="Segoe UI" w:hAnsi="Segoe UI" w:cs="Segoe UI"/>
+          <w:color w:val="ECECF1"/>
+          <w:shd w:val="clear" w:color="auto" w:fill="343541"/>
+        </w:rPr>
+        <w:t xml:space="preserve">=0 </w:t>
+      </w:r>
+      <w:proofErr w:type="spellStart"/>
+      <w:r>
+        <w:rPr>
+          <w:rFonts w:ascii="Segoe UI" w:hAnsi="Segoe UI" w:cs="Segoe UI"/>
+          <w:color w:val="ECECF1"/>
+          <w:shd w:val="clear" w:color="auto" w:fill="343541"/>
+        </w:rPr>
+        <w:t>next_retry_seconds</w:t>
+      </w:r>
+      <w:proofErr w:type="spellEnd"/>
+      <w:r>
+        <w:rPr>
+          <w:rFonts w:ascii="Segoe UI" w:hAnsi="Segoe UI" w:cs="Segoe UI"/>
+          <w:color w:val="ECECF1"/>
+          <w:shd w:val="clear" w:color="auto" w:fill="343541"/>
+        </w:rPr>
+        <w:t xml:space="preserve">=2023-09-18 10:44:17.857752722 +0000 chunk="6056698d070ca6e1495f40f72c3f572c" </w:t>
+      </w:r>
+      <w:proofErr w:type="spellStart"/>
+      <w:r>
+        <w:rPr>
+          <w:rFonts w:ascii="Segoe UI" w:hAnsi="Segoe UI" w:cs="Segoe UI"/>
+          <w:color w:val="ECECF1"/>
+          <w:shd w:val="clear" w:color="auto" w:fill="343541"/>
+        </w:rPr>
+        <w:t>error_class</w:t>
+      </w:r>
+      <w:proofErr w:type="spellEnd"/>
+      <w:r>
+        <w:rPr>
+          <w:rFonts w:ascii="Segoe UI" w:hAnsi="Segoe UI" w:cs="Segoe UI"/>
+          <w:color w:val="ECECF1"/>
+          <w:shd w:val="clear" w:color="auto" w:fill="343541"/>
+        </w:rPr>
+        <w:t>=</w:t>
+      </w:r>
+      <w:proofErr w:type="spellStart"/>
+      <w:r>
+        <w:rPr>
+          <w:rFonts w:ascii="Segoe UI" w:hAnsi="Segoe UI" w:cs="Segoe UI"/>
+          <w:color w:val="ECECF1"/>
+          <w:shd w:val="clear" w:color="auto" w:fill="343541"/>
+        </w:rPr>
+        <w:t>Errno</w:t>
+      </w:r>
+      <w:proofErr w:type="spellEnd"/>
+      <w:r>
+        <w:rPr>
+          <w:rFonts w:ascii="Segoe UI" w:hAnsi="Segoe UI" w:cs="Segoe UI"/>
+          <w:color w:val="ECECF1"/>
+          <w:shd w:val="clear" w:color="auto" w:fill="343541"/>
+        </w:rPr>
+        <w:t xml:space="preserve">::ENOENT error="No such file or directory - </w:t>
+      </w:r>
+      <w:proofErr w:type="spellStart"/>
+      <w:r>
+        <w:rPr>
+          <w:rFonts w:ascii="Segoe UI" w:hAnsi="Segoe UI" w:cs="Segoe UI"/>
+          <w:color w:val="ECECF1"/>
+          <w:shd w:val="clear" w:color="auto" w:fill="343541"/>
+        </w:rPr>
+        <w:t>fstat</w:t>
+      </w:r>
+      <w:proofErr w:type="spellEnd"/>
+      <w:r>
+        <w:rPr>
+          <w:rFonts w:ascii="Segoe UI" w:hAnsi="Segoe UI" w:cs="Segoe UI"/>
+          <w:color w:val="ECECF1"/>
+          <w:shd w:val="clear" w:color="auto" w:fill="343541"/>
+        </w:rPr>
+        <w:t>" 2023-09-18 10:44:16 +0000 [warn]: #0 /usr/lib/ruby/gems/2.7.0/gems/fluentd-1.12.4/lib/fluent/plugin/buffer/chunk.rb:180:in `</w:t>
+      </w:r>
+      <w:proofErr w:type="spellStart"/>
+      <w:r>
+        <w:rPr>
+          <w:rFonts w:ascii="Segoe UI" w:hAnsi="Segoe UI" w:cs="Segoe UI"/>
+          <w:color w:val="ECECF1"/>
+          <w:shd w:val="clear" w:color="auto" w:fill="343541"/>
+        </w:rPr>
+        <w:t>copy_stream</w:t>
+      </w:r>
+      <w:proofErr w:type="spellEnd"/>
+      <w:r>
+        <w:rPr>
+          <w:rFonts w:ascii="Segoe UI" w:hAnsi="Segoe UI" w:cs="Segoe UI"/>
+          <w:color w:val="ECECF1"/>
+          <w:shd w:val="clear" w:color="auto" w:fill="343541"/>
+        </w:rPr>
+        <w:t xml:space="preserve">' 2023-09-18 10:44:16 +0000 [warn]: #0 /usr/lib/ruby/gems/2.7.0/gems/fluentd-1.12.4/lib/fluent/plugin/buffer/chunk.rb:180:in `block in </w:t>
+      </w:r>
+      <w:proofErr w:type="spellStart"/>
+      <w:r>
+        <w:rPr>
+          <w:rFonts w:ascii="Segoe UI" w:hAnsi="Segoe UI" w:cs="Segoe UI"/>
+          <w:color w:val="ECECF1"/>
+          <w:shd w:val="clear" w:color="auto" w:fill="343541"/>
+        </w:rPr>
+        <w:t>write_to</w:t>
+      </w:r>
+      <w:proofErr w:type="spellEnd"/>
+      <w:r>
+        <w:rPr>
+          <w:rFonts w:ascii="Segoe UI" w:hAnsi="Segoe UI" w:cs="Segoe UI"/>
+          <w:color w:val="ECECF1"/>
+          <w:shd w:val="clear" w:color="auto" w:fill="343541"/>
+        </w:rPr>
+        <w:t>' 2023-09-18 10:44:16 +0000 [warn]: #0 /usr/lib/ruby/gems/2.7.0/gems/fluentd-1.12.4/lib/fluent/plugin/buffer/file_chunk.rb:171:in `open' 2023-09-18 10:44:16 +0000 [warn]: #0 /usr/lib/ruby/gems/2.7.0/gems/fluentd-1.12.4/lib/fluent/plugin/buffer/chunk.rb:179:in `</w:t>
+      </w:r>
+      <w:proofErr w:type="spellStart"/>
+      <w:r>
+        <w:rPr>
+          <w:rFonts w:ascii="Segoe UI" w:hAnsi="Segoe UI" w:cs="Segoe UI"/>
+          <w:color w:val="ECECF1"/>
+          <w:shd w:val="clear" w:color="auto" w:fill="343541"/>
+        </w:rPr>
+        <w:t>write_to</w:t>
+      </w:r>
+      <w:proofErr w:type="spellEnd"/>
+      <w:r>
+        <w:rPr>
+          <w:rFonts w:ascii="Segoe UI" w:hAnsi="Segoe UI" w:cs="Segoe UI"/>
+          <w:color w:val="ECECF1"/>
+          <w:shd w:val="clear" w:color="auto" w:fill="343541"/>
+        </w:rPr>
+        <w:t xml:space="preserve">' 2023-09-18 10:44:16 +0000 [warn]: #0 /usr/lib/ruby/gems/2.7.0/gems/fluentd-1.12.4/lib/fluent/plugin/out_file.rb:226:in `block in </w:t>
+      </w:r>
+      <w:proofErr w:type="spellStart"/>
+      <w:r>
+        <w:rPr>
+          <w:rFonts w:ascii="Segoe UI" w:hAnsi="Segoe UI" w:cs="Segoe UI"/>
+          <w:color w:val="ECECF1"/>
+          <w:shd w:val="clear" w:color="auto" w:fill="343541"/>
+        </w:rPr>
+        <w:t>write_without_compression</w:t>
+      </w:r>
+      <w:proofErr w:type="spellEnd"/>
+      <w:r>
+        <w:rPr>
+          <w:rFonts w:ascii="Segoe UI" w:hAnsi="Segoe UI" w:cs="Segoe UI"/>
+          <w:color w:val="ECECF1"/>
+          <w:shd w:val="clear" w:color="auto" w:fill="343541"/>
+        </w:rPr>
+        <w:t>' 2023-09-18 10:44:16 +0000 [warn]: #0 /usr/lib/ruby/gems/2.7.0/gems/fluentd-1.12.4/lib/fluent/plugin/out_file.rb:225:in `open' 2023-09-18 10:44:16 +0000 [warn]: #0 /usr/lib/ruby/gems/2.7.0/gems/fluentd-1.12.4/lib/fluent/plugin/out_file.rb:225:in `</w:t>
+      </w:r>
+      <w:proofErr w:type="spellStart"/>
+      <w:r>
+        <w:rPr>
+          <w:rFonts w:ascii="Segoe UI" w:hAnsi="Segoe UI" w:cs="Segoe UI"/>
+          <w:color w:val="ECECF1"/>
+          <w:shd w:val="clear" w:color="auto" w:fill="343541"/>
+        </w:rPr>
+        <w:t>write_without_compression</w:t>
+      </w:r>
+      <w:proofErr w:type="spellEnd"/>
+      <w:r>
+        <w:rPr>
+          <w:rFonts w:ascii="Segoe UI" w:hAnsi="Segoe UI" w:cs="Segoe UI"/>
+          <w:color w:val="ECECF1"/>
+          <w:shd w:val="clear" w:color="auto" w:fill="343541"/>
+        </w:rPr>
+        <w:t>' 2023-09-18 10:44:16 +0000 [warn]: #0 /usr/lib/ruby/gems/2.7.0/gems/fluentd-1.12.4/lib/fluent/plugin/out_file.rb:213:in `call' 2023-09-18 10:44:16 +0000 [warn]: #0 /usr/lib/ruby/gems/2.7.0/gems/fluentd-1.12.4/lib/fluent/plugin/out_file.rb:213:in `write' 2023-09-18 10:44:16 +0000 [warn]: #0 /usr/lib/ruby/gems/2.7.0/gems/fluentd-1.12.4/lib/fluent/plugin/output.rb:1138:in `</w:t>
+      </w:r>
+      <w:proofErr w:type="spellStart"/>
+      <w:r>
+        <w:rPr>
+          <w:rFonts w:ascii="Segoe UI" w:hAnsi="Segoe UI" w:cs="Segoe UI"/>
+          <w:color w:val="ECECF1"/>
+          <w:shd w:val="clear" w:color="auto" w:fill="343541"/>
+        </w:rPr>
+        <w:t>try_flush</w:t>
+      </w:r>
+      <w:proofErr w:type="spellEnd"/>
+      <w:r>
+        <w:rPr>
+          <w:rFonts w:ascii="Segoe UI" w:hAnsi="Segoe UI" w:cs="Segoe UI"/>
+          <w:color w:val="ECECF1"/>
+          <w:shd w:val="clear" w:color="auto" w:fill="343541"/>
+        </w:rPr>
+        <w:t>' 2023-09-18 10:44:16 +0000 [warn]: #0 /usr/lib/ruby/gems/2.7.0/gems/fluentd-1.12.4/lib/fluent/plugin/output.rb:1450:in `</w:t>
+      </w:r>
+      <w:proofErr w:type="spellStart"/>
+      <w:r>
+        <w:rPr>
+          <w:rFonts w:ascii="Segoe UI" w:hAnsi="Segoe UI" w:cs="Segoe UI"/>
+          <w:color w:val="ECECF1"/>
+          <w:shd w:val="clear" w:color="auto" w:fill="343541"/>
+        </w:rPr>
+        <w:t>flush_thread_run</w:t>
+      </w:r>
+      <w:proofErr w:type="spellEnd"/>
+      <w:r>
+        <w:rPr>
+          <w:rFonts w:ascii="Segoe UI" w:hAnsi="Segoe UI" w:cs="Segoe UI"/>
+          <w:color w:val="ECECF1"/>
+          <w:shd w:val="clear" w:color="auto" w:fill="343541"/>
+        </w:rPr>
+        <w:t xml:space="preserve">' 2023-09-18 10:44:16 +0000 [warn]: #0 /usr/lib/ruby/gems/2.7.0/gems/fluentd-1.12.4/lib/fluent/plugin/output.rb:462:in `block (2 levels) in start' 2023-09-18 10:44:16 +0000 [warn]: #0 /usr/lib/ruby/gems/2.7.0/gems/fluentd-1.12.4/lib/fluent/plugin_helper/thread.rb:78:in `block in </w:t>
+      </w:r>
+      <w:proofErr w:type="spellStart"/>
+      <w:r>
+        <w:rPr>
+          <w:rFonts w:ascii="Segoe UI" w:hAnsi="Segoe UI" w:cs="Segoe UI"/>
+          <w:color w:val="ECECF1"/>
+          <w:shd w:val="clear" w:color="auto" w:fill="343541"/>
+        </w:rPr>
+        <w:t>thread_create</w:t>
+      </w:r>
+      <w:proofErr w:type="spellEnd"/>
+      <w:r>
+        <w:rPr>
+          <w:rFonts w:ascii="Segoe UI" w:hAnsi="Segoe UI" w:cs="Segoe UI"/>
+          <w:color w:val="ECECF1"/>
+          <w:shd w:val="clear" w:color="auto" w:fill="343541"/>
+        </w:rPr>
+        <w:t>' 2023-09-18 10:44:17 +0000 [warn]: #0 failed to flush the buffer.</w:t>
+      </w:r>
+      <w:proofErr w:type="gramEnd"/>
+      <w:r>
+        <w:rPr>
+          <w:rFonts w:ascii="Segoe UI" w:hAnsi="Segoe UI" w:cs="Segoe UI"/>
+          <w:color w:val="ECECF1"/>
+          <w:shd w:val="clear" w:color="auto" w:fill="343541"/>
+        </w:rPr>
+        <w:t xml:space="preserve"> </w:t>
+      </w:r>
+      <w:proofErr w:type="spellStart"/>
+      <w:r>
+        <w:rPr>
+          <w:rFonts w:ascii="Segoe UI" w:hAnsi="Segoe UI" w:cs="Segoe UI"/>
+          <w:color w:val="ECECF1"/>
+          <w:shd w:val="clear" w:color="auto" w:fill="343541"/>
+        </w:rPr>
+        <w:t>retry_time</w:t>
+      </w:r>
+      <w:proofErr w:type="spellEnd"/>
+      <w:r>
+        <w:rPr>
+          <w:rFonts w:ascii="Segoe UI" w:hAnsi="Segoe UI" w:cs="Segoe UI"/>
+          <w:color w:val="ECECF1"/>
+          <w:shd w:val="clear" w:color="auto" w:fill="343541"/>
+        </w:rPr>
+        <w:t xml:space="preserve">=1 </w:t>
+      </w:r>
+      <w:proofErr w:type="spellStart"/>
+      <w:r>
+        <w:rPr>
+          <w:rFonts w:ascii="Segoe UI" w:hAnsi="Segoe UI" w:cs="Segoe UI"/>
+          <w:color w:val="ECECF1"/>
+          <w:shd w:val="clear" w:color="auto" w:fill="343541"/>
+        </w:rPr>
+        <w:t>next_retry_seconds</w:t>
+      </w:r>
+      <w:proofErr w:type="spellEnd"/>
+      <w:r>
+        <w:rPr>
+          <w:rFonts w:ascii="Segoe UI" w:hAnsi="Segoe UI" w:cs="Segoe UI"/>
+          <w:color w:val="ECECF1"/>
+          <w:shd w:val="clear" w:color="auto" w:fill="343541"/>
+        </w:rPr>
+        <w:t xml:space="preserve">=2023-09-18 </w:t>
+      </w:r>
+      <w:r>
+        <w:rPr>
+          <w:rFonts w:ascii="Segoe UI" w:hAnsi="Segoe UI" w:cs="Segoe UI"/>
+          <w:color w:val="ECECF1"/>
+          <w:shd w:val="clear" w:color="auto" w:fill="343541"/>
+        </w:rPr>
+        <w:lastRenderedPageBreak/>
+        <w:t xml:space="preserve">10:44:18 14677335253615061658731/17592186044416000000000 +0000 chunk="6056698d070ca6e1495f40f72c3f572c" </w:t>
+      </w:r>
+      <w:proofErr w:type="spellStart"/>
+      <w:r>
+        <w:rPr>
+          <w:rFonts w:ascii="Segoe UI" w:hAnsi="Segoe UI" w:cs="Segoe UI"/>
+          <w:color w:val="ECECF1"/>
+          <w:shd w:val="clear" w:color="auto" w:fill="343541"/>
+        </w:rPr>
+        <w:t>error_class</w:t>
+      </w:r>
+      <w:proofErr w:type="spellEnd"/>
+      <w:r>
+        <w:rPr>
+          <w:rFonts w:ascii="Segoe UI" w:hAnsi="Segoe UI" w:cs="Segoe UI"/>
+          <w:color w:val="ECECF1"/>
+          <w:shd w:val="clear" w:color="auto" w:fill="343541"/>
+        </w:rPr>
+        <w:t>=</w:t>
+      </w:r>
+      <w:proofErr w:type="spellStart"/>
+      <w:r>
+        <w:rPr>
+          <w:rFonts w:ascii="Segoe UI" w:hAnsi="Segoe UI" w:cs="Segoe UI"/>
+          <w:color w:val="ECECF1"/>
+          <w:shd w:val="clear" w:color="auto" w:fill="343541"/>
+        </w:rPr>
+        <w:t>Errno</w:t>
+      </w:r>
+      <w:proofErr w:type="spellEnd"/>
+      <w:r>
+        <w:rPr>
+          <w:rFonts w:ascii="Segoe UI" w:hAnsi="Segoe UI" w:cs="Segoe UI"/>
+          <w:color w:val="ECECF1"/>
+          <w:shd w:val="clear" w:color="auto" w:fill="343541"/>
+        </w:rPr>
+        <w:t>:</w:t>
+      </w:r>
+      <w:proofErr w:type="gramStart"/>
+      <w:r>
+        <w:rPr>
+          <w:rFonts w:ascii="Segoe UI" w:hAnsi="Segoe UI" w:cs="Segoe UI"/>
+          <w:color w:val="ECECF1"/>
+          <w:shd w:val="clear" w:color="auto" w:fill="343541"/>
+        </w:rPr>
+        <w:t>:ENOENT</w:t>
+      </w:r>
+      <w:proofErr w:type="gramEnd"/>
+      <w:r>
+        <w:rPr>
+          <w:rFonts w:ascii="Segoe UI" w:hAnsi="Segoe UI" w:cs="Segoe UI"/>
+          <w:color w:val="ECECF1"/>
+          <w:shd w:val="clear" w:color="auto" w:fill="343541"/>
+        </w:rPr>
+        <w:t xml:space="preserve"> error="No such file or directory - </w:t>
+      </w:r>
+      <w:proofErr w:type="spellStart"/>
+      <w:r>
+        <w:rPr>
+          <w:rFonts w:ascii="Segoe UI" w:hAnsi="Segoe UI" w:cs="Segoe UI"/>
+          <w:color w:val="ECECF1"/>
+          <w:shd w:val="clear" w:color="auto" w:fill="343541"/>
+        </w:rPr>
+        <w:t>fstat</w:t>
+      </w:r>
+      <w:proofErr w:type="spellEnd"/>
+      <w:r>
+        <w:rPr>
+          <w:rFonts w:ascii="Segoe UI" w:hAnsi="Segoe UI" w:cs="Segoe UI"/>
+          <w:color w:val="ECECF1"/>
+          <w:shd w:val="clear" w:color="auto" w:fill="343541"/>
+        </w:rPr>
+        <w:t xml:space="preserve">" 2023-09-18 10:44:17 +0000 [warn]: #0 suppressed same </w:t>
+      </w:r>
+      <w:proofErr w:type="spellStart"/>
+      <w:r>
+        <w:rPr>
+          <w:rFonts w:ascii="Segoe UI" w:hAnsi="Segoe UI" w:cs="Segoe UI"/>
+          <w:color w:val="ECECF1"/>
+          <w:shd w:val="clear" w:color="auto" w:fill="343541"/>
+        </w:rPr>
+        <w:t>stacktrace</w:t>
+      </w:r>
+      <w:proofErr w:type="spellEnd"/>
+      <w:r>
+        <w:rPr>
+          <w:rFonts w:ascii="Segoe UI" w:hAnsi="Segoe UI" w:cs="Segoe UI"/>
+          <w:color w:val="ECECF1"/>
+          <w:shd w:val="clear" w:color="auto" w:fill="343541"/>
+        </w:rPr>
+        <w:t xml:space="preserve"> 2023-09-18 10:44:18 +0000 [warn]: #0 failed to flush the buffer. </w:t>
+      </w:r>
+      <w:proofErr w:type="spellStart"/>
+      <w:r>
+        <w:rPr>
+          <w:rFonts w:ascii="Segoe UI" w:hAnsi="Segoe UI" w:cs="Segoe UI"/>
+          <w:color w:val="ECECF1"/>
+          <w:shd w:val="clear" w:color="auto" w:fill="343541"/>
+        </w:rPr>
+        <w:t>retry_time</w:t>
+      </w:r>
+      <w:proofErr w:type="spellEnd"/>
+      <w:r>
+        <w:rPr>
+          <w:rFonts w:ascii="Segoe UI" w:hAnsi="Segoe UI" w:cs="Segoe UI"/>
+          <w:color w:val="ECECF1"/>
+          <w:shd w:val="clear" w:color="auto" w:fill="343541"/>
+        </w:rPr>
+        <w:t xml:space="preserve">=2 </w:t>
+      </w:r>
+      <w:proofErr w:type="spellStart"/>
+      <w:r>
+        <w:rPr>
+          <w:rFonts w:ascii="Segoe UI" w:hAnsi="Segoe UI" w:cs="Segoe UI"/>
+          <w:color w:val="ECECF1"/>
+          <w:shd w:val="clear" w:color="auto" w:fill="343541"/>
+        </w:rPr>
+        <w:t>next_retry_seconds</w:t>
+      </w:r>
+      <w:proofErr w:type="spellEnd"/>
+      <w:r>
+        <w:rPr>
+          <w:rFonts w:ascii="Segoe UI" w:hAnsi="Segoe UI" w:cs="Segoe UI"/>
+          <w:color w:val="ECECF1"/>
+          <w:shd w:val="clear" w:color="auto" w:fill="343541"/>
+        </w:rPr>
+        <w:t xml:space="preserve">=2023-09-18 10:44:20 835427739601591928703/879609302220800000000 +0000 chunk="6056698d070ca6e1495f40f72c3f572c" </w:t>
+      </w:r>
+      <w:proofErr w:type="spellStart"/>
+      <w:r>
+        <w:rPr>
+          <w:rFonts w:ascii="Segoe UI" w:hAnsi="Segoe UI" w:cs="Segoe UI"/>
+          <w:color w:val="ECECF1"/>
+          <w:shd w:val="clear" w:color="auto" w:fill="343541"/>
+        </w:rPr>
+        <w:t>error_class</w:t>
+      </w:r>
+      <w:proofErr w:type="spellEnd"/>
+      <w:r>
+        <w:rPr>
+          <w:rFonts w:ascii="Segoe UI" w:hAnsi="Segoe UI" w:cs="Segoe UI"/>
+          <w:color w:val="ECECF1"/>
+          <w:shd w:val="clear" w:color="auto" w:fill="343541"/>
+        </w:rPr>
+        <w:t>=</w:t>
+      </w:r>
+      <w:proofErr w:type="spellStart"/>
+      <w:r>
+        <w:rPr>
+          <w:rFonts w:ascii="Segoe UI" w:hAnsi="Segoe UI" w:cs="Segoe UI"/>
+          <w:color w:val="ECECF1"/>
+          <w:shd w:val="clear" w:color="auto" w:fill="343541"/>
+        </w:rPr>
+        <w:t>Errno</w:t>
+      </w:r>
+      <w:proofErr w:type="spellEnd"/>
+      <w:r>
+        <w:rPr>
+          <w:rFonts w:ascii="Segoe UI" w:hAnsi="Segoe UI" w:cs="Segoe UI"/>
+          <w:color w:val="ECECF1"/>
+          <w:shd w:val="clear" w:color="auto" w:fill="343541"/>
+        </w:rPr>
+        <w:t>:</w:t>
+      </w:r>
+      <w:proofErr w:type="gramStart"/>
+      <w:r>
+        <w:rPr>
+          <w:rFonts w:ascii="Segoe UI" w:hAnsi="Segoe UI" w:cs="Segoe UI"/>
+          <w:color w:val="ECECF1"/>
+          <w:shd w:val="clear" w:color="auto" w:fill="343541"/>
+        </w:rPr>
+        <w:t>:ENOENT</w:t>
+      </w:r>
+      <w:proofErr w:type="gramEnd"/>
+      <w:r>
+        <w:rPr>
+          <w:rFonts w:ascii="Segoe UI" w:hAnsi="Segoe UI" w:cs="Segoe UI"/>
+          <w:color w:val="ECECF1"/>
+          <w:shd w:val="clear" w:color="auto" w:fill="343541"/>
+        </w:rPr>
+        <w:t xml:space="preserve"> error="No such file or directory - </w:t>
+      </w:r>
+      <w:proofErr w:type="spellStart"/>
+      <w:r>
+        <w:rPr>
+          <w:rFonts w:ascii="Segoe UI" w:hAnsi="Segoe UI" w:cs="Segoe UI"/>
+          <w:color w:val="ECECF1"/>
+          <w:shd w:val="clear" w:color="auto" w:fill="343541"/>
+        </w:rPr>
+        <w:t>fstat</w:t>
+      </w:r>
+      <w:proofErr w:type="spellEnd"/>
+      <w:r>
+        <w:rPr>
+          <w:rFonts w:ascii="Segoe UI" w:hAnsi="Segoe UI" w:cs="Segoe UI"/>
+          <w:color w:val="ECECF1"/>
+          <w:shd w:val="clear" w:color="auto" w:fill="343541"/>
+        </w:rPr>
+        <w:t xml:space="preserve">" 2023-09-18 10:44:18 +0000 [warn]: #0 suppressed same </w:t>
+      </w:r>
+      <w:proofErr w:type="spellStart"/>
+      <w:r>
+        <w:rPr>
+          <w:rFonts w:ascii="Segoe UI" w:hAnsi="Segoe UI" w:cs="Segoe UI"/>
+          <w:color w:val="ECECF1"/>
+          <w:shd w:val="clear" w:color="auto" w:fill="343541"/>
+        </w:rPr>
+        <w:t>stacktrace</w:t>
+      </w:r>
+      <w:proofErr w:type="spellEnd"/>
+      <w:r>
+        <w:rPr>
+          <w:rFonts w:ascii="Segoe UI" w:hAnsi="Segoe UI" w:cs="Segoe UI"/>
+          <w:color w:val="ECECF1"/>
+          <w:shd w:val="clear" w:color="auto" w:fill="343541"/>
+        </w:rPr>
+        <w:t xml:space="preserve"> 2023-09-18 10:44:20 +0000 [warn]: #0 failed to flush the buffer. </w:t>
+      </w:r>
+      <w:proofErr w:type="spellStart"/>
+      <w:r>
+        <w:rPr>
+          <w:rFonts w:ascii="Segoe UI" w:hAnsi="Segoe UI" w:cs="Segoe UI"/>
+          <w:color w:val="ECECF1"/>
+          <w:shd w:val="clear" w:color="auto" w:fill="343541"/>
+        </w:rPr>
+        <w:t>retry_time</w:t>
+      </w:r>
+      <w:proofErr w:type="spellEnd"/>
+      <w:r>
+        <w:rPr>
+          <w:rFonts w:ascii="Segoe UI" w:hAnsi="Segoe UI" w:cs="Segoe UI"/>
+          <w:color w:val="ECECF1"/>
+          <w:shd w:val="clear" w:color="auto" w:fill="343541"/>
+        </w:rPr>
+        <w:t xml:space="preserve">=3 </w:t>
+      </w:r>
+      <w:proofErr w:type="spellStart"/>
+      <w:r>
+        <w:rPr>
+          <w:rFonts w:ascii="Segoe UI" w:hAnsi="Segoe UI" w:cs="Segoe UI"/>
+          <w:color w:val="ECECF1"/>
+          <w:shd w:val="clear" w:color="auto" w:fill="343541"/>
+        </w:rPr>
+        <w:t>next_retry_seconds</w:t>
+      </w:r>
+      <w:proofErr w:type="spellEnd"/>
+      <w:r>
+        <w:rPr>
+          <w:rFonts w:ascii="Segoe UI" w:hAnsi="Segoe UI" w:cs="Segoe UI"/>
+          <w:color w:val="ECECF1"/>
+          <w:shd w:val="clear" w:color="auto" w:fill="343541"/>
+        </w:rPr>
+        <w:t xml:space="preserve">=2023-09-18 10:44:24 1429385818803029228609/2199023255552000000000 +0000 chunk="6056698d070ca6e1495f40f72c3f572c" </w:t>
+      </w:r>
+      <w:proofErr w:type="spellStart"/>
+      <w:r>
+        <w:rPr>
+          <w:rFonts w:ascii="Segoe UI" w:hAnsi="Segoe UI" w:cs="Segoe UI"/>
+          <w:color w:val="ECECF1"/>
+          <w:shd w:val="clear" w:color="auto" w:fill="343541"/>
+        </w:rPr>
+        <w:t>error_class</w:t>
+      </w:r>
+      <w:proofErr w:type="spellEnd"/>
+      <w:r>
+        <w:rPr>
+          <w:rFonts w:ascii="Segoe UI" w:hAnsi="Segoe UI" w:cs="Segoe UI"/>
+          <w:color w:val="ECECF1"/>
+          <w:shd w:val="clear" w:color="auto" w:fill="343541"/>
+        </w:rPr>
+        <w:t>=</w:t>
+      </w:r>
+      <w:proofErr w:type="spellStart"/>
+      <w:r>
+        <w:rPr>
+          <w:rFonts w:ascii="Segoe UI" w:hAnsi="Segoe UI" w:cs="Segoe UI"/>
+          <w:color w:val="ECECF1"/>
+          <w:shd w:val="clear" w:color="auto" w:fill="343541"/>
+        </w:rPr>
+        <w:t>Errno</w:t>
+      </w:r>
+      <w:proofErr w:type="spellEnd"/>
+      <w:r>
+        <w:rPr>
+          <w:rFonts w:ascii="Segoe UI" w:hAnsi="Segoe UI" w:cs="Segoe UI"/>
+          <w:color w:val="ECECF1"/>
+          <w:shd w:val="clear" w:color="auto" w:fill="343541"/>
+        </w:rPr>
+        <w:t>:</w:t>
+      </w:r>
+      <w:proofErr w:type="gramStart"/>
+      <w:r>
+        <w:rPr>
+          <w:rFonts w:ascii="Segoe UI" w:hAnsi="Segoe UI" w:cs="Segoe UI"/>
+          <w:color w:val="ECECF1"/>
+          <w:shd w:val="clear" w:color="auto" w:fill="343541"/>
+        </w:rPr>
+        <w:t>:ENOENT</w:t>
+      </w:r>
+      <w:proofErr w:type="gramEnd"/>
+      <w:r>
+        <w:rPr>
+          <w:rFonts w:ascii="Segoe UI" w:hAnsi="Segoe UI" w:cs="Segoe UI"/>
+          <w:color w:val="ECECF1"/>
+          <w:shd w:val="clear" w:color="auto" w:fill="343541"/>
+        </w:rPr>
+        <w:t xml:space="preserve"> error="No such file or directory - </w:t>
+      </w:r>
+      <w:proofErr w:type="spellStart"/>
+      <w:r>
+        <w:rPr>
+          <w:rFonts w:ascii="Segoe UI" w:hAnsi="Segoe UI" w:cs="Segoe UI"/>
+          <w:color w:val="ECECF1"/>
+          <w:shd w:val="clear" w:color="auto" w:fill="343541"/>
+        </w:rPr>
+        <w:t>fstat</w:t>
+      </w:r>
+      <w:proofErr w:type="spellEnd"/>
+      <w:r>
+        <w:rPr>
+          <w:rFonts w:ascii="Segoe UI" w:hAnsi="Segoe UI" w:cs="Segoe UI"/>
+          <w:color w:val="ECECF1"/>
+          <w:shd w:val="clear" w:color="auto" w:fill="343541"/>
+        </w:rPr>
+        <w:t>"</w:t>
+      </w:r>
+    </w:p>
+    <w:p>
+      <w:pPr>
+        <w:rPr>
+          <w:color w:val="4472C4" w:themeColor="accent5"/>
+        </w:rPr>
+      </w:pPr>
+    </w:p>
+    <w:p>
+      <w:pPr>
+        <w:rPr>
+          <w:color w:val="4472C4" w:themeColor="accent5"/>
+        </w:rPr>
+      </w:pPr>
+      <w:r>
+        <w:rPr>
+          <w:color w:val="4472C4" w:themeColor="accent5"/>
+        </w:rPr>
+        <w:t>To activate the syslog use syslog-</w:t>
+      </w:r>
+      <w:proofErr w:type="spellStart"/>
+      <w:r>
+        <w:rPr>
+          <w:color w:val="4472C4" w:themeColor="accent5"/>
+        </w:rPr>
+        <w:t>ng</w:t>
+      </w:r>
+      <w:proofErr w:type="spellEnd"/>
+      <w:r>
+        <w:rPr>
+          <w:color w:val="4472C4" w:themeColor="accent5"/>
+        </w:rPr>
+        <w:tab/>
+        <w:t xml:space="preserve">&gt; </w:t>
+      </w:r>
+      <w:r>
+        <w:rPr>
+          <w:color w:val="4472C4" w:themeColor="accent5"/>
+        </w:rPr>
+        <w:t>service syslog-</w:t>
+      </w:r>
+      <w:proofErr w:type="spellStart"/>
+      <w:r>
+        <w:rPr>
+          <w:color w:val="4472C4" w:themeColor="accent5"/>
+        </w:rPr>
+        <w:t>ng</w:t>
+      </w:r>
+      <w:proofErr w:type="spellEnd"/>
+      <w:r>
+        <w:rPr>
+          <w:color w:val="4472C4" w:themeColor="accent5"/>
+        </w:rPr>
+        <w:t xml:space="preserve"> start</w:t>
+      </w:r>
+    </w:p>
+    <w:p>
+      <w:pPr>
+        <w:rPr>
+          <w:color w:val="4472C4" w:themeColor="accent5"/>
+        </w:rPr>
+      </w:pPr>
+      <w:r>
+        <w:rPr>
+          <w:color w:val="4472C4" w:themeColor="accent5"/>
+        </w:rPr>
+        <w:t xml:space="preserve">Since the setup operation where too much I decided to reduce them by creating and </w:t>
+      </w:r>
+      <w:proofErr w:type="spellStart"/>
+      <w:r>
+        <w:rPr>
+          <w:color w:val="4472C4" w:themeColor="accent5"/>
+        </w:rPr>
+        <w:t>entrypoint</w:t>
+      </w:r>
+      <w:proofErr w:type="spellEnd"/>
+      <w:r>
+        <w:rPr>
+          <w:color w:val="4472C4" w:themeColor="accent5"/>
+        </w:rPr>
+        <w:t xml:space="preserve"> script. To make it work as </w:t>
+      </w:r>
+      <w:proofErr w:type="spellStart"/>
+      <w:r>
+        <w:rPr>
+          <w:color w:val="4472C4" w:themeColor="accent5"/>
+        </w:rPr>
+        <w:t>entrypoint</w:t>
+      </w:r>
+      <w:proofErr w:type="spellEnd"/>
+      <w:r>
+        <w:rPr>
+          <w:color w:val="4472C4" w:themeColor="accent5"/>
+        </w:rPr>
+        <w:t xml:space="preserve"> it needs to </w:t>
+      </w:r>
+      <w:proofErr w:type="gramStart"/>
+      <w:r>
+        <w:rPr>
+          <w:color w:val="4472C4" w:themeColor="accent5"/>
+        </w:rPr>
+        <w:t>be copied</w:t>
+      </w:r>
+      <w:proofErr w:type="gramEnd"/>
+      <w:r>
+        <w:rPr>
+          <w:color w:val="4472C4" w:themeColor="accent5"/>
+        </w:rPr>
+        <w:t xml:space="preserve"> inside the image. Since there could be many router this is a good idea until the number of router is restricted, because </w:t>
+      </w:r>
+      <w:proofErr w:type="gramStart"/>
+      <w:r>
+        <w:rPr>
+          <w:color w:val="4472C4" w:themeColor="accent5"/>
+        </w:rPr>
+        <w:t>it’s</w:t>
+      </w:r>
+      <w:proofErr w:type="gramEnd"/>
+      <w:r>
+        <w:rPr>
+          <w:color w:val="4472C4" w:themeColor="accent5"/>
+        </w:rPr>
+        <w:t xml:space="preserve"> necessary to save the </w:t>
+      </w:r>
+      <w:proofErr w:type="spellStart"/>
+      <w:r>
+        <w:rPr>
+          <w:color w:val="4472C4" w:themeColor="accent5"/>
+        </w:rPr>
+        <w:t>entrypoint</w:t>
+      </w:r>
+      <w:proofErr w:type="spellEnd"/>
+      <w:r>
+        <w:rPr>
+          <w:color w:val="4472C4" w:themeColor="accent5"/>
+        </w:rPr>
+        <w:t xml:space="preserve"> for each router. </w:t>
+      </w:r>
+      <w:proofErr w:type="spellStart"/>
+      <w:r>
+        <w:rPr>
+          <w:color w:val="4472C4" w:themeColor="accent5"/>
+        </w:rPr>
+        <w:t>Ofcourse</w:t>
+      </w:r>
+      <w:proofErr w:type="spellEnd"/>
+      <w:r>
+        <w:rPr>
+          <w:color w:val="4472C4" w:themeColor="accent5"/>
+        </w:rPr>
+        <w:t xml:space="preserve"> the </w:t>
+      </w:r>
+      <w:proofErr w:type="spellStart"/>
+      <w:r>
+        <w:rPr>
+          <w:color w:val="4472C4" w:themeColor="accent5"/>
+        </w:rPr>
+        <w:t>entrypoints</w:t>
+      </w:r>
+      <w:proofErr w:type="spellEnd"/>
+      <w:r>
+        <w:rPr>
+          <w:color w:val="4472C4" w:themeColor="accent5"/>
+        </w:rPr>
+        <w:t xml:space="preserve"> are similar but </w:t>
+      </w:r>
+      <w:proofErr w:type="spellStart"/>
+      <w:r>
+        <w:rPr>
+          <w:color w:val="4472C4" w:themeColor="accent5"/>
+        </w:rPr>
+        <w:t>but</w:t>
+      </w:r>
+      <w:proofErr w:type="spellEnd"/>
+      <w:r>
+        <w:rPr>
+          <w:color w:val="4472C4" w:themeColor="accent5"/>
+        </w:rPr>
+        <w:t xml:space="preserve"> different since it change the network address of the neighbours and the name of the file that needs to collect the </w:t>
+      </w:r>
+      <w:proofErr w:type="spellStart"/>
+      <w:r>
+        <w:rPr>
+          <w:color w:val="4472C4" w:themeColor="accent5"/>
+        </w:rPr>
+        <w:t>frr</w:t>
+      </w:r>
+      <w:proofErr w:type="spellEnd"/>
+      <w:r>
+        <w:rPr>
+          <w:color w:val="4472C4" w:themeColor="accent5"/>
+        </w:rPr>
+        <w:t xml:space="preserve"> log. To make it possible to execute the script </w:t>
+      </w:r>
+      <w:proofErr w:type="gramStart"/>
+      <w:r>
+        <w:rPr>
+          <w:color w:val="4472C4" w:themeColor="accent5"/>
+        </w:rPr>
+        <w:t>it’s</w:t>
+      </w:r>
+      <w:proofErr w:type="gramEnd"/>
+      <w:r>
+        <w:rPr>
+          <w:color w:val="4472C4" w:themeColor="accent5"/>
+        </w:rPr>
+        <w:t xml:space="preserve"> necessary to make the executable with the privileges. Since the scripts have been written in windows the </w:t>
+      </w:r>
+      <w:r>
+        <w:rPr>
+          <w:color w:val="4472C4" w:themeColor="accent5"/>
+        </w:rPr>
+        <w:t xml:space="preserve">string termination is CR (carriage return) LF (line feed) (\r\n) but the </w:t>
+      </w:r>
+      <w:proofErr w:type="spellStart"/>
+      <w:r>
+        <w:rPr>
+          <w:color w:val="4472C4" w:themeColor="accent5"/>
+        </w:rPr>
+        <w:t>entryscript</w:t>
+      </w:r>
+      <w:proofErr w:type="spellEnd"/>
+      <w:r>
+        <w:rPr>
+          <w:color w:val="4472C4" w:themeColor="accent5"/>
+        </w:rPr>
+        <w:t xml:space="preserve"> is required to be in </w:t>
+      </w:r>
+      <w:proofErr w:type="gramStart"/>
+      <w:r>
+        <w:rPr>
+          <w:color w:val="4472C4" w:themeColor="accent5"/>
+        </w:rPr>
+        <w:t>Unix</w:t>
+      </w:r>
+      <w:proofErr w:type="gramEnd"/>
+      <w:r>
+        <w:rPr>
+          <w:color w:val="4472C4" w:themeColor="accent5"/>
+        </w:rPr>
+        <w:t xml:space="preserve"> termination (LF), it has been required to convert it and this has been done with notepad++.</w:t>
+      </w:r>
+    </w:p>
+    <w:p>
+      <w:pPr>
+        <w:rPr>
+          <w:color w:val="4472C4" w:themeColor="accent5"/>
+        </w:rPr>
+      </w:pPr>
+      <w:r>
+        <w:rPr>
+          <w:color w:val="4472C4" w:themeColor="accent5"/>
+        </w:rPr>
+        <w:t xml:space="preserve">It seems that git has changed this when I pushed everything but </w:t>
+      </w:r>
+      <w:r>
+        <w:rPr>
+          <w:color w:val="4472C4" w:themeColor="accent5"/>
+        </w:rPr>
+        <w:t>it has</w:t>
+      </w:r>
+      <w:r>
+        <w:rPr>
+          <w:color w:val="4472C4" w:themeColor="accent5"/>
+        </w:rPr>
+        <w:t xml:space="preserve"> to </w:t>
+      </w:r>
+      <w:proofErr w:type="gramStart"/>
+      <w:r>
+        <w:rPr>
+          <w:color w:val="4472C4" w:themeColor="accent5"/>
+        </w:rPr>
+        <w:t>be ch</w:t>
       </w:r>
       <w:bookmarkStart w:id="0" w:name="_GoBack"/>
       <w:bookmarkEnd w:id="0"/>
+      <w:r>
+        <w:rPr>
+          <w:color w:val="4472C4" w:themeColor="accent5"/>
+        </w:rPr>
+        <w:t>ecked</w:t>
+      </w:r>
+      <w:proofErr w:type="gramEnd"/>
+      <w:r>
+        <w:rPr>
+          <w:color w:val="4472C4" w:themeColor="accent5"/>
+        </w:rPr>
+        <w:t>.</w:t>
+      </w:r>
+    </w:p>
+    <w:p>
+      <w:pPr>
+        <w:rPr>
+          <w:color w:val="4472C4" w:themeColor="accent5"/>
+        </w:rPr>
+      </w:pPr>
+    </w:p>
+    <w:p>
+      <w:pPr>
+        <w:rPr>
+          <w:color w:val="4472C4" w:themeColor="accent5"/>
+        </w:rPr>
+      </w:pPr>
+    </w:p>
+    <w:p>
+      <w:pPr>
+        <w:rPr>
+          <w:color w:val="4472C4" w:themeColor="accent5"/>
+        </w:rPr>
+      </w:pPr>
+    </w:p>
+    <w:p>
+      <w:pPr>
+        <w:rPr>
+          <w:color w:val="4472C4" w:themeColor="accent5"/>
+        </w:rPr>
+      </w:pPr>
     </w:p>
     <w:p>
       <w:pPr>
@@ -17113,6 +18467,118 @@
 <file path=word/numbering.xml><?xml version="1.0" encoding="utf-8"?>
 <w:numbering xmlns:wpc="http://schemas.microsoft.com/office/word/2010/wordprocessingCanvas" xmlns:mc="http://schemas.openxmlformats.org/markup-compatibility/2006" xmlns:o="urn:schemas-microsoft-com:office:office" xmlns:r="http://schemas.openxmlformats.org/officeDocument/2006/relationships" xmlns:m="http://schemas.openxmlformats.org/officeDocument/2006/math" xmlns:v="urn:schemas-microsoft-com:vml" xmlns:wp14="http://schemas.microsoft.com/office/word/2010/wordprocessingDrawing" xmlns:wp="http://schemas.openxmlformats.org/drawingml/2006/wordprocessingDrawing" xmlns:w10="urn:schemas-microsoft-com:office:word" xmlns:w="http://schemas.openxmlformats.org/wordprocessingml/2006/main" xmlns:w14="http://schemas.microsoft.com/office/word/2010/wordml" xmlns:w15="http://schemas.microsoft.com/office/word/2012/wordml" xmlns:wpg="http://schemas.microsoft.com/office/word/2010/wordprocessingGroup" xmlns:wpi="http://schemas.microsoft.com/office/word/2010/wordprocessingInk" xmlns:wne="http://schemas.microsoft.com/office/word/2006/wordml" xmlns:wps="http://schemas.microsoft.com/office/word/2010/wordprocessingShape" mc:Ignorable="w14 w15 wp14">
   <w:abstractNum w:abstractNumId="0">
+    <w:nsid w:val="0E697C6E"/>
+    <w:multiLevelType w:val="hybridMultilevel"/>
+    <w:tmpl w:val="8CCABFDE"/>
+    <w:lvl w:ilvl="0" w:tplc="A4EA3E7C">
+      <w:numFmt w:val="bullet"/>
+      <w:lvlText w:val="&gt;"/>
+      <w:lvlJc w:val="left"/>
+      <w:pPr>
+        <w:ind w:left="3240" w:hanging="360"/>
+      </w:pPr>
+      <w:rPr>
+        <w:rFonts w:ascii="Calibri" w:eastAsiaTheme="minorHAnsi" w:hAnsi="Calibri" w:cs="Calibri" w:hint="default"/>
+      </w:rPr>
+    </w:lvl>
+    <w:lvl w:ilvl="1" w:tplc="08090003" w:tentative="1">
+      <w:start w:val="1"/>
+      <w:numFmt w:val="bullet"/>
+      <w:lvlText w:val="o"/>
+      <w:lvlJc w:val="left"/>
+      <w:pPr>
+        <w:ind w:left="3960" w:hanging="360"/>
+      </w:pPr>
+      <w:rPr>
+        <w:rFonts w:ascii="Courier New" w:hAnsi="Courier New" w:cs="Courier New" w:hint="default"/>
+      </w:rPr>
+    </w:lvl>
+    <w:lvl w:ilvl="2" w:tplc="08090005" w:tentative="1">
+      <w:start w:val="1"/>
+      <w:numFmt w:val="bullet"/>
+      <w:lvlText w:val=""/>
+      <w:lvlJc w:val="left"/>
+      <w:pPr>
+        <w:ind w:left="4680" w:hanging="360"/>
+      </w:pPr>
+      <w:rPr>
+        <w:rFonts w:ascii="Wingdings" w:hAnsi="Wingdings" w:hint="default"/>
+      </w:rPr>
+    </w:lvl>
+    <w:lvl w:ilvl="3" w:tplc="08090001" w:tentative="1">
+      <w:start w:val="1"/>
+      <w:numFmt w:val="bullet"/>
+      <w:lvlText w:val=""/>
+      <w:lvlJc w:val="left"/>
+      <w:pPr>
+        <w:ind w:left="5400" w:hanging="360"/>
+      </w:pPr>
+      <w:rPr>
+        <w:rFonts w:ascii="Symbol" w:hAnsi="Symbol" w:hint="default"/>
+      </w:rPr>
+    </w:lvl>
+    <w:lvl w:ilvl="4" w:tplc="08090003" w:tentative="1">
+      <w:start w:val="1"/>
+      <w:numFmt w:val="bullet"/>
+      <w:lvlText w:val="o"/>
+      <w:lvlJc w:val="left"/>
+      <w:pPr>
+        <w:ind w:left="6120" w:hanging="360"/>
+      </w:pPr>
+      <w:rPr>
+        <w:rFonts w:ascii="Courier New" w:hAnsi="Courier New" w:cs="Courier New" w:hint="default"/>
+      </w:rPr>
+    </w:lvl>
+    <w:lvl w:ilvl="5" w:tplc="08090005" w:tentative="1">
+      <w:start w:val="1"/>
+      <w:numFmt w:val="bullet"/>
+      <w:lvlText w:val=""/>
+      <w:lvlJc w:val="left"/>
+      <w:pPr>
+        <w:ind w:left="6840" w:hanging="360"/>
+      </w:pPr>
+      <w:rPr>
+        <w:rFonts w:ascii="Wingdings" w:hAnsi="Wingdings" w:hint="default"/>
+      </w:rPr>
+    </w:lvl>
+    <w:lvl w:ilvl="6" w:tplc="08090001" w:tentative="1">
+      <w:start w:val="1"/>
+      <w:numFmt w:val="bullet"/>
+      <w:lvlText w:val=""/>
+      <w:lvlJc w:val="left"/>
+      <w:pPr>
+        <w:ind w:left="7560" w:hanging="360"/>
+      </w:pPr>
+      <w:rPr>
+        <w:rFonts w:ascii="Symbol" w:hAnsi="Symbol" w:hint="default"/>
+      </w:rPr>
+    </w:lvl>
+    <w:lvl w:ilvl="7" w:tplc="08090003" w:tentative="1">
+      <w:start w:val="1"/>
+      <w:numFmt w:val="bullet"/>
+      <w:lvlText w:val="o"/>
+      <w:lvlJc w:val="left"/>
+      <w:pPr>
+        <w:ind w:left="8280" w:hanging="360"/>
+      </w:pPr>
+      <w:rPr>
+        <w:rFonts w:ascii="Courier New" w:hAnsi="Courier New" w:cs="Courier New" w:hint="default"/>
+      </w:rPr>
+    </w:lvl>
+    <w:lvl w:ilvl="8" w:tplc="08090005" w:tentative="1">
+      <w:start w:val="1"/>
+      <w:numFmt w:val="bullet"/>
+      <w:lvlText w:val=""/>
+      <w:lvlJc w:val="left"/>
+      <w:pPr>
+        <w:ind w:left="9000" w:hanging="360"/>
+      </w:pPr>
+      <w:rPr>
+        <w:rFonts w:ascii="Wingdings" w:hAnsi="Wingdings" w:hint="default"/>
+      </w:rPr>
+    </w:lvl>
+  </w:abstractNum>
+  <w:abstractNum w:abstractNumId="1">
     <w:nsid w:val="108F741D"/>
     <w:multiLevelType w:val="multilevel"/>
     <w:tmpl w:val="944803EC"/>
@@ -17261,7 +18727,7 @@
       </w:rPr>
     </w:lvl>
   </w:abstractNum>
-  <w:abstractNum w:abstractNumId="1">
+  <w:abstractNum w:abstractNumId="2">
     <w:nsid w:val="11883E4A"/>
     <w:multiLevelType w:val="multilevel"/>
     <w:tmpl w:val="CCB834D0"/>
@@ -17410,7 +18876,7 @@
       </w:rPr>
     </w:lvl>
   </w:abstractNum>
-  <w:abstractNum w:abstractNumId="2">
+  <w:abstractNum w:abstractNumId="3">
     <w:nsid w:val="15A92D8C"/>
     <w:multiLevelType w:val="multilevel"/>
     <w:tmpl w:val="1682C7B2"/>
@@ -17523,7 +18989,7 @@
       </w:pPr>
     </w:lvl>
   </w:abstractNum>
-  <w:abstractNum w:abstractNumId="3">
+  <w:abstractNum w:abstractNumId="4">
     <w:nsid w:val="20952A2B"/>
     <w:multiLevelType w:val="hybridMultilevel"/>
     <w:tmpl w:val="95A6A2DC"/>
@@ -17612,7 +19078,7 @@
       </w:pPr>
     </w:lvl>
   </w:abstractNum>
-  <w:abstractNum w:abstractNumId="4">
+  <w:abstractNum w:abstractNumId="5">
     <w:nsid w:val="24784D57"/>
     <w:multiLevelType w:val="hybridMultilevel"/>
     <w:tmpl w:val="E7AC571E"/>
@@ -17724,7 +19190,7 @@
       </w:rPr>
     </w:lvl>
   </w:abstractNum>
-  <w:abstractNum w:abstractNumId="5">
+  <w:abstractNum w:abstractNumId="6">
     <w:nsid w:val="310E1463"/>
     <w:multiLevelType w:val="hybridMultilevel"/>
     <w:tmpl w:val="8F005E5C"/>
@@ -17836,7 +19302,7 @@
       </w:rPr>
     </w:lvl>
   </w:abstractNum>
-  <w:abstractNum w:abstractNumId="6">
+  <w:abstractNum w:abstractNumId="7">
     <w:nsid w:val="34D751E3"/>
     <w:multiLevelType w:val="multilevel"/>
     <w:tmpl w:val="7E563D2A"/>
@@ -17949,7 +19415,7 @@
       </w:pPr>
     </w:lvl>
   </w:abstractNum>
-  <w:abstractNum w:abstractNumId="7">
+  <w:abstractNum w:abstractNumId="8">
     <w:nsid w:val="3CB82975"/>
     <w:multiLevelType w:val="hybridMultilevel"/>
     <w:tmpl w:val="5152310E"/>
@@ -18061,7 +19527,7 @@
       </w:rPr>
     </w:lvl>
   </w:abstractNum>
-  <w:abstractNum w:abstractNumId="8">
+  <w:abstractNum w:abstractNumId="9">
     <w:nsid w:val="428B0446"/>
     <w:multiLevelType w:val="multilevel"/>
     <w:tmpl w:val="57F27000"/>
@@ -18174,7 +19640,7 @@
       </w:pPr>
     </w:lvl>
   </w:abstractNum>
-  <w:abstractNum w:abstractNumId="9">
+  <w:abstractNum w:abstractNumId="10">
     <w:nsid w:val="44AC47FB"/>
     <w:multiLevelType w:val="hybridMultilevel"/>
     <w:tmpl w:val="625E3DBA"/>
@@ -18263,7 +19729,120 @@
       </w:pPr>
     </w:lvl>
   </w:abstractNum>
-  <w:abstractNum w:abstractNumId="10">
+  <w:abstractNum w:abstractNumId="11">
+    <w:nsid w:val="6FE0376B"/>
+    <w:multiLevelType w:val="hybridMultilevel"/>
+    <w:tmpl w:val="1DC6BD2A"/>
+    <w:lvl w:ilvl="0" w:tplc="D50A9052">
+      <w:start w:val="2023"/>
+      <w:numFmt w:val="bullet"/>
+      <w:lvlText w:val=""/>
+      <w:lvlJc w:val="left"/>
+      <w:pPr>
+        <w:ind w:left="3960" w:hanging="360"/>
+      </w:pPr>
+      <w:rPr>
+        <w:rFonts w:ascii="Wingdings" w:eastAsiaTheme="minorHAnsi" w:hAnsi="Wingdings" w:cstheme="minorBidi" w:hint="default"/>
+      </w:rPr>
+    </w:lvl>
+    <w:lvl w:ilvl="1" w:tplc="08090003" w:tentative="1">
+      <w:start w:val="1"/>
+      <w:numFmt w:val="bullet"/>
+      <w:lvlText w:val="o"/>
+      <w:lvlJc w:val="left"/>
+      <w:pPr>
+        <w:ind w:left="4680" w:hanging="360"/>
+      </w:pPr>
+      <w:rPr>
+        <w:rFonts w:ascii="Courier New" w:hAnsi="Courier New" w:cs="Courier New" w:hint="default"/>
+      </w:rPr>
+    </w:lvl>
+    <w:lvl w:ilvl="2" w:tplc="08090005" w:tentative="1">
+      <w:start w:val="1"/>
+      <w:numFmt w:val="bullet"/>
+      <w:lvlText w:val=""/>
+      <w:lvlJc w:val="left"/>
+      <w:pPr>
+        <w:ind w:left="5400" w:hanging="360"/>
+      </w:pPr>
+      <w:rPr>
+        <w:rFonts w:ascii="Wingdings" w:hAnsi="Wingdings" w:hint="default"/>
+      </w:rPr>
+    </w:lvl>
+    <w:lvl w:ilvl="3" w:tplc="08090001" w:tentative="1">
+      <w:start w:val="1"/>
+      <w:numFmt w:val="bullet"/>
+      <w:lvlText w:val=""/>
+      <w:lvlJc w:val="left"/>
+      <w:pPr>
+        <w:ind w:left="6120" w:hanging="360"/>
+      </w:pPr>
+      <w:rPr>
+        <w:rFonts w:ascii="Symbol" w:hAnsi="Symbol" w:hint="default"/>
+      </w:rPr>
+    </w:lvl>
+    <w:lvl w:ilvl="4" w:tplc="08090003" w:tentative="1">
+      <w:start w:val="1"/>
+      <w:numFmt w:val="bullet"/>
+      <w:lvlText w:val="o"/>
+      <w:lvlJc w:val="left"/>
+      <w:pPr>
+        <w:ind w:left="6840" w:hanging="360"/>
+      </w:pPr>
+      <w:rPr>
+        <w:rFonts w:ascii="Courier New" w:hAnsi="Courier New" w:cs="Courier New" w:hint="default"/>
+      </w:rPr>
+    </w:lvl>
+    <w:lvl w:ilvl="5" w:tplc="08090005" w:tentative="1">
+      <w:start w:val="1"/>
+      <w:numFmt w:val="bullet"/>
+      <w:lvlText w:val=""/>
+      <w:lvlJc w:val="left"/>
+      <w:pPr>
+        <w:ind w:left="7560" w:hanging="360"/>
+      </w:pPr>
+      <w:rPr>
+        <w:rFonts w:ascii="Wingdings" w:hAnsi="Wingdings" w:hint="default"/>
+      </w:rPr>
+    </w:lvl>
+    <w:lvl w:ilvl="6" w:tplc="08090001" w:tentative="1">
+      <w:start w:val="1"/>
+      <w:numFmt w:val="bullet"/>
+      <w:lvlText w:val=""/>
+      <w:lvlJc w:val="left"/>
+      <w:pPr>
+        <w:ind w:left="8280" w:hanging="360"/>
+      </w:pPr>
+      <w:rPr>
+        <w:rFonts w:ascii="Symbol" w:hAnsi="Symbol" w:hint="default"/>
+      </w:rPr>
+    </w:lvl>
+    <w:lvl w:ilvl="7" w:tplc="08090003" w:tentative="1">
+      <w:start w:val="1"/>
+      <w:numFmt w:val="bullet"/>
+      <w:lvlText w:val="o"/>
+      <w:lvlJc w:val="left"/>
+      <w:pPr>
+        <w:ind w:left="9000" w:hanging="360"/>
+      </w:pPr>
+      <w:rPr>
+        <w:rFonts w:ascii="Courier New" w:hAnsi="Courier New" w:cs="Courier New" w:hint="default"/>
+      </w:rPr>
+    </w:lvl>
+    <w:lvl w:ilvl="8" w:tplc="08090005" w:tentative="1">
+      <w:start w:val="1"/>
+      <w:numFmt w:val="bullet"/>
+      <w:lvlText w:val=""/>
+      <w:lvlJc w:val="left"/>
+      <w:pPr>
+        <w:ind w:left="9720" w:hanging="360"/>
+      </w:pPr>
+      <w:rPr>
+        <w:rFonts w:ascii="Wingdings" w:hAnsi="Wingdings" w:hint="default"/>
+      </w:rPr>
+    </w:lvl>
+  </w:abstractNum>
+  <w:abstractNum w:abstractNumId="12">
     <w:nsid w:val="71407F76"/>
     <w:multiLevelType w:val="multilevel"/>
     <w:tmpl w:val="3BA2041A"/>
@@ -18413,37 +19992,43 @@
     </w:lvl>
   </w:abstractNum>
   <w:num w:numId="1">
+    <w:abstractNumId w:val="3"/>
+  </w:num>
+  <w:num w:numId="2">
+    <w:abstractNumId w:val="7"/>
+  </w:num>
+  <w:num w:numId="3">
+    <w:abstractNumId w:val="12"/>
+  </w:num>
+  <w:num w:numId="4">
     <w:abstractNumId w:val="2"/>
   </w:num>
-  <w:num w:numId="2">
+  <w:num w:numId="5">
+    <w:abstractNumId w:val="4"/>
+  </w:num>
+  <w:num w:numId="6">
+    <w:abstractNumId w:val="10"/>
+  </w:num>
+  <w:num w:numId="7">
+    <w:abstractNumId w:val="5"/>
+  </w:num>
+  <w:num w:numId="8">
+    <w:abstractNumId w:val="9"/>
+  </w:num>
+  <w:num w:numId="9">
     <w:abstractNumId w:val="6"/>
   </w:num>
-  <w:num w:numId="3">
-    <w:abstractNumId w:val="10"/>
+  <w:num w:numId="10">
+    <w:abstractNumId w:val="8"/>
   </w:num>
-  <w:num w:numId="4">
+  <w:num w:numId="11">
     <w:abstractNumId w:val="1"/>
   </w:num>
-  <w:num w:numId="5">
-    <w:abstractNumId w:val="3"/>
+  <w:num w:numId="12">
+    <w:abstractNumId w:val="0"/>
   </w:num>
-  <w:num w:numId="6">
-    <w:abstractNumId w:val="9"/>
-  </w:num>
-  <w:num w:numId="7">
-    <w:abstractNumId w:val="4"/>
-  </w:num>
-  <w:num w:numId="8">
-    <w:abstractNumId w:val="8"/>
-  </w:num>
-  <w:num w:numId="9">
-    <w:abstractNumId w:val="5"/>
-  </w:num>
-  <w:num w:numId="10">
-    <w:abstractNumId w:val="7"/>
-  </w:num>
-  <w:num w:numId="11">
-    <w:abstractNumId w:val="0"/>
+  <w:num w:numId="13">
+    <w:abstractNumId w:val="11"/>
   </w:num>
 </w:numbering>
 </file>

</xml_diff>